<commit_message>
Avanzo con las consignas del trabajo final de Calidad
</commit_message>
<xml_diff>
--- a/docs/Calidad de Software/Informe Final.docx
+++ b/docs/Calidad de Software/Informe Final.docx
@@ -87,17 +87,16 @@
               <w:b/>
               <w:color w:val="4D160F" w:themeColor="accent2" w:themeShade="80"/>
             </w:rPr>
-            <w:t>Índice</w:t>
+            <w:t>ÍNDICE</w:t>
           </w:r>
         </w:p>
         <w:p>
           <w:pPr>
             <w:pStyle w:val="TDC3"/>
             <w:rPr>
-              <w:rFonts w:ascii="Calibri" w:hAnsi="Calibri" w:cs="Calibri"/>
               <w:smallCaps w:val="0"/>
               <w:color w:val="auto"/>
-              <w:lang w:eastAsia="es-AR"/>
+              <w:lang w:val="pt-BR" w:eastAsia="pt-BR"/>
             </w:rPr>
           </w:pPr>
           <w:r>
@@ -121,7 +120,7 @@
             </w:rPr>
             <w:fldChar w:fldCharType="separate"/>
           </w:r>
-          <w:hyperlink w:anchor="_Toc465543989" w:history="1">
+          <w:hyperlink w:anchor="_Toc466029500" w:history="1">
             <w:r>
               <w:rPr>
                 <w:rStyle w:val="Hipervnculo"/>
@@ -131,48 +130,41 @@
             </w:r>
             <w:r>
               <w:rPr>
-                <w:rFonts w:ascii="Calibri" w:hAnsi="Calibri" w:cs="Calibri"/>
                 <w:webHidden/>
               </w:rPr>
               <w:tab/>
             </w:r>
             <w:r>
               <w:rPr>
-                <w:rFonts w:ascii="Calibri" w:hAnsi="Calibri" w:cs="Calibri"/>
                 <w:webHidden/>
               </w:rPr>
               <w:fldChar w:fldCharType="begin"/>
             </w:r>
             <w:r>
               <w:rPr>
-                <w:rFonts w:ascii="Calibri" w:hAnsi="Calibri" w:cs="Calibri"/>
                 <w:webHidden/>
               </w:rPr>
-              <w:instrText xml:space="preserve"> PAGEREF _Toc465543989 \h </w:instrText>
+              <w:instrText xml:space="preserve"> PAGEREF _Toc466029500 \h </w:instrText>
             </w:r>
             <w:r>
               <w:rPr>
-                <w:rFonts w:ascii="Calibri" w:hAnsi="Calibri" w:cs="Calibri"/>
                 <w:webHidden/>
               </w:rPr>
             </w:r>
             <w:r>
               <w:rPr>
-                <w:rFonts w:ascii="Calibri" w:hAnsi="Calibri" w:cs="Calibri"/>
                 <w:webHidden/>
               </w:rPr>
               <w:fldChar w:fldCharType="separate"/>
             </w:r>
             <w:r>
               <w:rPr>
-                <w:rFonts w:ascii="Calibri" w:hAnsi="Calibri" w:cs="Calibri"/>
                 <w:webHidden/>
               </w:rPr>
               <w:t>2</w:t>
             </w:r>
             <w:r>
               <w:rPr>
-                <w:rFonts w:ascii="Calibri" w:hAnsi="Calibri" w:cs="Calibri"/>
                 <w:webHidden/>
               </w:rPr>
               <w:fldChar w:fldCharType="end"/>
@@ -183,13 +175,12 @@
           <w:pPr>
             <w:pStyle w:val="TDC3"/>
             <w:rPr>
-              <w:rFonts w:ascii="Calibri" w:hAnsi="Calibri" w:cs="Calibri"/>
               <w:smallCaps w:val="0"/>
               <w:color w:val="auto"/>
-              <w:lang w:eastAsia="es-AR"/>
+              <w:lang w:val="pt-BR" w:eastAsia="pt-BR"/>
             </w:rPr>
           </w:pPr>
-          <w:hyperlink w:anchor="_Toc465543990" w:history="1">
+          <w:hyperlink w:anchor="_Toc466029501" w:history="1">
             <w:r>
               <w:rPr>
                 <w:rStyle w:val="Hipervnculo"/>
@@ -199,48 +190,41 @@
             </w:r>
             <w:r>
               <w:rPr>
-                <w:rFonts w:ascii="Calibri" w:hAnsi="Calibri" w:cs="Calibri"/>
                 <w:webHidden/>
               </w:rPr>
               <w:tab/>
             </w:r>
             <w:r>
               <w:rPr>
-                <w:rFonts w:ascii="Calibri" w:hAnsi="Calibri" w:cs="Calibri"/>
                 <w:webHidden/>
               </w:rPr>
               <w:fldChar w:fldCharType="begin"/>
             </w:r>
             <w:r>
               <w:rPr>
-                <w:rFonts w:ascii="Calibri" w:hAnsi="Calibri" w:cs="Calibri"/>
                 <w:webHidden/>
               </w:rPr>
-              <w:instrText xml:space="preserve"> PAGEREF _Toc465543990 \h </w:instrText>
+              <w:instrText xml:space="preserve"> PAGEREF _Toc466029501 \h </w:instrText>
             </w:r>
             <w:r>
               <w:rPr>
-                <w:rFonts w:ascii="Calibri" w:hAnsi="Calibri" w:cs="Calibri"/>
                 <w:webHidden/>
               </w:rPr>
             </w:r>
             <w:r>
               <w:rPr>
-                <w:rFonts w:ascii="Calibri" w:hAnsi="Calibri" w:cs="Calibri"/>
                 <w:webHidden/>
               </w:rPr>
               <w:fldChar w:fldCharType="separate"/>
             </w:r>
             <w:r>
               <w:rPr>
-                <w:rFonts w:ascii="Calibri" w:hAnsi="Calibri" w:cs="Calibri"/>
                 <w:webHidden/>
               </w:rPr>
               <w:t>2</w:t>
             </w:r>
             <w:r>
               <w:rPr>
-                <w:rFonts w:ascii="Calibri" w:hAnsi="Calibri" w:cs="Calibri"/>
                 <w:webHidden/>
               </w:rPr>
               <w:fldChar w:fldCharType="end"/>
@@ -251,13 +235,12 @@
           <w:pPr>
             <w:pStyle w:val="TDC3"/>
             <w:rPr>
-              <w:rFonts w:ascii="Calibri" w:hAnsi="Calibri" w:cs="Calibri"/>
               <w:smallCaps w:val="0"/>
               <w:color w:val="auto"/>
-              <w:lang w:eastAsia="es-AR"/>
+              <w:lang w:val="pt-BR" w:eastAsia="pt-BR"/>
             </w:rPr>
           </w:pPr>
-          <w:hyperlink w:anchor="_Toc465543991" w:history="1">
+          <w:hyperlink w:anchor="_Toc466029502" w:history="1">
             <w:r>
               <w:rPr>
                 <w:rStyle w:val="Hipervnculo"/>
@@ -267,48 +250,41 @@
             </w:r>
             <w:r>
               <w:rPr>
-                <w:rFonts w:ascii="Calibri" w:hAnsi="Calibri" w:cs="Calibri"/>
                 <w:webHidden/>
               </w:rPr>
               <w:tab/>
             </w:r>
             <w:r>
               <w:rPr>
-                <w:rFonts w:ascii="Calibri" w:hAnsi="Calibri" w:cs="Calibri"/>
                 <w:webHidden/>
               </w:rPr>
               <w:fldChar w:fldCharType="begin"/>
             </w:r>
             <w:r>
               <w:rPr>
-                <w:rFonts w:ascii="Calibri" w:hAnsi="Calibri" w:cs="Calibri"/>
                 <w:webHidden/>
               </w:rPr>
-              <w:instrText xml:space="preserve"> PAGEREF _Toc465543991 \h </w:instrText>
+              <w:instrText xml:space="preserve"> PAGEREF _Toc466029502 \h </w:instrText>
             </w:r>
             <w:r>
               <w:rPr>
-                <w:rFonts w:ascii="Calibri" w:hAnsi="Calibri" w:cs="Calibri"/>
                 <w:webHidden/>
               </w:rPr>
             </w:r>
             <w:r>
               <w:rPr>
-                <w:rFonts w:ascii="Calibri" w:hAnsi="Calibri" w:cs="Calibri"/>
                 <w:webHidden/>
               </w:rPr>
               <w:fldChar w:fldCharType="separate"/>
             </w:r>
             <w:r>
               <w:rPr>
-                <w:rFonts w:ascii="Calibri" w:hAnsi="Calibri" w:cs="Calibri"/>
                 <w:webHidden/>
               </w:rPr>
               <w:t>4</w:t>
             </w:r>
             <w:r>
               <w:rPr>
-                <w:rFonts w:ascii="Calibri" w:hAnsi="Calibri" w:cs="Calibri"/>
                 <w:webHidden/>
               </w:rPr>
               <w:fldChar w:fldCharType="end"/>
@@ -319,13 +295,12 @@
           <w:pPr>
             <w:pStyle w:val="TDC3"/>
             <w:rPr>
-              <w:rFonts w:ascii="Calibri" w:hAnsi="Calibri" w:cs="Calibri"/>
               <w:smallCaps w:val="0"/>
               <w:color w:val="auto"/>
-              <w:lang w:eastAsia="es-AR"/>
+              <w:lang w:val="pt-BR" w:eastAsia="pt-BR"/>
             </w:rPr>
           </w:pPr>
-          <w:hyperlink w:anchor="_Toc465543992" w:history="1">
+          <w:hyperlink w:anchor="_Toc466029503" w:history="1">
             <w:r>
               <w:rPr>
                 <w:rStyle w:val="Hipervnculo"/>
@@ -335,48 +310,41 @@
             </w:r>
             <w:r>
               <w:rPr>
-                <w:rFonts w:ascii="Calibri" w:hAnsi="Calibri" w:cs="Calibri"/>
                 <w:webHidden/>
               </w:rPr>
               <w:tab/>
             </w:r>
             <w:r>
               <w:rPr>
-                <w:rFonts w:ascii="Calibri" w:hAnsi="Calibri" w:cs="Calibri"/>
                 <w:webHidden/>
               </w:rPr>
               <w:fldChar w:fldCharType="begin"/>
             </w:r>
             <w:r>
               <w:rPr>
-                <w:rFonts w:ascii="Calibri" w:hAnsi="Calibri" w:cs="Calibri"/>
                 <w:webHidden/>
               </w:rPr>
-              <w:instrText xml:space="preserve"> PAGEREF _Toc465543992 \h </w:instrText>
+              <w:instrText xml:space="preserve"> PAGEREF _Toc466029503 \h </w:instrText>
             </w:r>
             <w:r>
               <w:rPr>
-                <w:rFonts w:ascii="Calibri" w:hAnsi="Calibri" w:cs="Calibri"/>
                 <w:webHidden/>
               </w:rPr>
             </w:r>
             <w:r>
               <w:rPr>
-                <w:rFonts w:ascii="Calibri" w:hAnsi="Calibri" w:cs="Calibri"/>
                 <w:webHidden/>
               </w:rPr>
               <w:fldChar w:fldCharType="separate"/>
             </w:r>
             <w:r>
               <w:rPr>
-                <w:rFonts w:ascii="Calibri" w:hAnsi="Calibri" w:cs="Calibri"/>
                 <w:webHidden/>
               </w:rPr>
               <w:t>4</w:t>
             </w:r>
             <w:r>
               <w:rPr>
-                <w:rFonts w:ascii="Calibri" w:hAnsi="Calibri" w:cs="Calibri"/>
                 <w:webHidden/>
               </w:rPr>
               <w:fldChar w:fldCharType="end"/>
@@ -387,13 +355,12 @@
           <w:pPr>
             <w:pStyle w:val="TDC3"/>
             <w:rPr>
-              <w:rFonts w:ascii="Calibri" w:hAnsi="Calibri" w:cs="Calibri"/>
               <w:smallCaps w:val="0"/>
               <w:color w:val="auto"/>
-              <w:lang w:eastAsia="es-AR"/>
+              <w:lang w:val="pt-BR" w:eastAsia="pt-BR"/>
             </w:rPr>
           </w:pPr>
-          <w:hyperlink w:anchor="_Toc465543993" w:history="1">
+          <w:hyperlink w:anchor="_Toc466029504" w:history="1">
             <w:r>
               <w:rPr>
                 <w:rStyle w:val="Hipervnculo"/>
@@ -403,48 +370,41 @@
             </w:r>
             <w:r>
               <w:rPr>
-                <w:rFonts w:ascii="Calibri" w:hAnsi="Calibri" w:cs="Calibri"/>
                 <w:webHidden/>
               </w:rPr>
               <w:tab/>
             </w:r>
             <w:r>
               <w:rPr>
-                <w:rFonts w:ascii="Calibri" w:hAnsi="Calibri" w:cs="Calibri"/>
                 <w:webHidden/>
               </w:rPr>
               <w:fldChar w:fldCharType="begin"/>
             </w:r>
             <w:r>
               <w:rPr>
-                <w:rFonts w:ascii="Calibri" w:hAnsi="Calibri" w:cs="Calibri"/>
                 <w:webHidden/>
               </w:rPr>
-              <w:instrText xml:space="preserve"> PAGEREF _Toc465543993 \h </w:instrText>
+              <w:instrText xml:space="preserve"> PAGEREF _Toc466029504 \h </w:instrText>
             </w:r>
             <w:r>
               <w:rPr>
-                <w:rFonts w:ascii="Calibri" w:hAnsi="Calibri" w:cs="Calibri"/>
                 <w:webHidden/>
               </w:rPr>
             </w:r>
             <w:r>
               <w:rPr>
-                <w:rFonts w:ascii="Calibri" w:hAnsi="Calibri" w:cs="Calibri"/>
                 <w:webHidden/>
               </w:rPr>
               <w:fldChar w:fldCharType="separate"/>
             </w:r>
             <w:r>
               <w:rPr>
-                <w:rFonts w:ascii="Calibri" w:hAnsi="Calibri" w:cs="Calibri"/>
                 <w:webHidden/>
               </w:rPr>
               <w:t>4</w:t>
             </w:r>
             <w:r>
               <w:rPr>
-                <w:rFonts w:ascii="Calibri" w:hAnsi="Calibri" w:cs="Calibri"/>
                 <w:webHidden/>
               </w:rPr>
               <w:fldChar w:fldCharType="end"/>
@@ -455,13 +415,12 @@
           <w:pPr>
             <w:pStyle w:val="TDC3"/>
             <w:rPr>
-              <w:rFonts w:ascii="Calibri" w:hAnsi="Calibri" w:cs="Calibri"/>
               <w:smallCaps w:val="0"/>
               <w:color w:val="auto"/>
-              <w:lang w:eastAsia="es-AR"/>
+              <w:lang w:val="pt-BR" w:eastAsia="pt-BR"/>
             </w:rPr>
           </w:pPr>
-          <w:hyperlink w:anchor="_Toc465543994" w:history="1">
+          <w:hyperlink w:anchor="_Toc466029505" w:history="1">
             <w:r>
               <w:rPr>
                 <w:rStyle w:val="Hipervnculo"/>
@@ -471,48 +430,41 @@
             </w:r>
             <w:r>
               <w:rPr>
-                <w:rFonts w:ascii="Calibri" w:hAnsi="Calibri" w:cs="Calibri"/>
                 <w:webHidden/>
               </w:rPr>
               <w:tab/>
             </w:r>
             <w:r>
               <w:rPr>
-                <w:rFonts w:ascii="Calibri" w:hAnsi="Calibri" w:cs="Calibri"/>
                 <w:webHidden/>
               </w:rPr>
               <w:fldChar w:fldCharType="begin"/>
             </w:r>
             <w:r>
               <w:rPr>
-                <w:rFonts w:ascii="Calibri" w:hAnsi="Calibri" w:cs="Calibri"/>
                 <w:webHidden/>
               </w:rPr>
-              <w:instrText xml:space="preserve"> PAGEREF _Toc465543994 \h </w:instrText>
+              <w:instrText xml:space="preserve"> PAGEREF _Toc466029505 \h </w:instrText>
             </w:r>
             <w:r>
               <w:rPr>
-                <w:rFonts w:ascii="Calibri" w:hAnsi="Calibri" w:cs="Calibri"/>
                 <w:webHidden/>
               </w:rPr>
             </w:r>
             <w:r>
               <w:rPr>
-                <w:rFonts w:ascii="Calibri" w:hAnsi="Calibri" w:cs="Calibri"/>
                 <w:webHidden/>
               </w:rPr>
               <w:fldChar w:fldCharType="separate"/>
             </w:r>
             <w:r>
               <w:rPr>
-                <w:rFonts w:ascii="Calibri" w:hAnsi="Calibri" w:cs="Calibri"/>
                 <w:webHidden/>
               </w:rPr>
               <w:t>4</w:t>
             </w:r>
             <w:r>
               <w:rPr>
-                <w:rFonts w:ascii="Calibri" w:hAnsi="Calibri" w:cs="Calibri"/>
                 <w:webHidden/>
               </w:rPr>
               <w:fldChar w:fldCharType="end"/>
@@ -523,13 +475,12 @@
           <w:pPr>
             <w:pStyle w:val="TDC3"/>
             <w:rPr>
-              <w:rFonts w:ascii="Calibri" w:hAnsi="Calibri" w:cs="Calibri"/>
               <w:smallCaps w:val="0"/>
               <w:color w:val="auto"/>
-              <w:lang w:eastAsia="es-AR"/>
+              <w:lang w:val="pt-BR" w:eastAsia="pt-BR"/>
             </w:rPr>
           </w:pPr>
-          <w:hyperlink w:anchor="_Toc465543995" w:history="1">
+          <w:hyperlink w:anchor="_Toc466029506" w:history="1">
             <w:r>
               <w:rPr>
                 <w:rStyle w:val="Hipervnculo"/>
@@ -539,48 +490,41 @@
             </w:r>
             <w:r>
               <w:rPr>
-                <w:rFonts w:ascii="Calibri" w:hAnsi="Calibri" w:cs="Calibri"/>
                 <w:webHidden/>
               </w:rPr>
               <w:tab/>
             </w:r>
             <w:r>
               <w:rPr>
-                <w:rFonts w:ascii="Calibri" w:hAnsi="Calibri" w:cs="Calibri"/>
                 <w:webHidden/>
               </w:rPr>
               <w:fldChar w:fldCharType="begin"/>
             </w:r>
             <w:r>
               <w:rPr>
-                <w:rFonts w:ascii="Calibri" w:hAnsi="Calibri" w:cs="Calibri"/>
                 <w:webHidden/>
               </w:rPr>
-              <w:instrText xml:space="preserve"> PAGEREF _Toc465543995 \h </w:instrText>
+              <w:instrText xml:space="preserve"> PAGEREF _Toc466029506 \h </w:instrText>
             </w:r>
             <w:r>
               <w:rPr>
-                <w:rFonts w:ascii="Calibri" w:hAnsi="Calibri" w:cs="Calibri"/>
                 <w:webHidden/>
               </w:rPr>
             </w:r>
             <w:r>
               <w:rPr>
-                <w:rFonts w:ascii="Calibri" w:hAnsi="Calibri" w:cs="Calibri"/>
                 <w:webHidden/>
               </w:rPr>
               <w:fldChar w:fldCharType="separate"/>
             </w:r>
             <w:r>
               <w:rPr>
-                <w:rFonts w:ascii="Calibri" w:hAnsi="Calibri" w:cs="Calibri"/>
                 <w:webHidden/>
               </w:rPr>
-              <w:t>4</w:t>
+              <w:t>6</w:t>
             </w:r>
             <w:r>
               <w:rPr>
-                <w:rFonts w:ascii="Calibri" w:hAnsi="Calibri" w:cs="Calibri"/>
                 <w:webHidden/>
               </w:rPr>
               <w:fldChar w:fldCharType="end"/>
@@ -591,13 +535,12 @@
           <w:pPr>
             <w:pStyle w:val="TDC3"/>
             <w:rPr>
-              <w:rFonts w:ascii="Calibri" w:hAnsi="Calibri" w:cs="Calibri"/>
               <w:smallCaps w:val="0"/>
               <w:color w:val="auto"/>
-              <w:lang w:eastAsia="es-AR"/>
+              <w:lang w:val="pt-BR" w:eastAsia="pt-BR"/>
             </w:rPr>
           </w:pPr>
-          <w:hyperlink w:anchor="_Toc465543996" w:history="1">
+          <w:hyperlink w:anchor="_Toc466029507" w:history="1">
             <w:r>
               <w:rPr>
                 <w:rStyle w:val="Hipervnculo"/>
@@ -607,48 +550,41 @@
             </w:r>
             <w:r>
               <w:rPr>
-                <w:rFonts w:ascii="Calibri" w:hAnsi="Calibri" w:cs="Calibri"/>
                 <w:webHidden/>
               </w:rPr>
               <w:tab/>
             </w:r>
             <w:r>
               <w:rPr>
-                <w:rFonts w:ascii="Calibri" w:hAnsi="Calibri" w:cs="Calibri"/>
                 <w:webHidden/>
               </w:rPr>
               <w:fldChar w:fldCharType="begin"/>
             </w:r>
             <w:r>
               <w:rPr>
-                <w:rFonts w:ascii="Calibri" w:hAnsi="Calibri" w:cs="Calibri"/>
                 <w:webHidden/>
               </w:rPr>
-              <w:instrText xml:space="preserve"> PAGEREF _Toc465543996 \h </w:instrText>
+              <w:instrText xml:space="preserve"> PAGEREF _Toc466029507 \h </w:instrText>
             </w:r>
             <w:r>
               <w:rPr>
-                <w:rFonts w:ascii="Calibri" w:hAnsi="Calibri" w:cs="Calibri"/>
                 <w:webHidden/>
               </w:rPr>
             </w:r>
             <w:r>
               <w:rPr>
-                <w:rFonts w:ascii="Calibri" w:hAnsi="Calibri" w:cs="Calibri"/>
                 <w:webHidden/>
               </w:rPr>
               <w:fldChar w:fldCharType="separate"/>
             </w:r>
             <w:r>
               <w:rPr>
-                <w:rFonts w:ascii="Calibri" w:hAnsi="Calibri" w:cs="Calibri"/>
                 <w:webHidden/>
               </w:rPr>
-              <w:t>5</w:t>
+              <w:t>8</w:t>
             </w:r>
             <w:r>
               <w:rPr>
-                <w:rFonts w:ascii="Calibri" w:hAnsi="Calibri" w:cs="Calibri"/>
                 <w:webHidden/>
               </w:rPr>
               <w:fldChar w:fldCharType="end"/>
@@ -659,13 +595,12 @@
           <w:pPr>
             <w:pStyle w:val="TDC3"/>
             <w:rPr>
-              <w:rFonts w:ascii="Calibri" w:hAnsi="Calibri" w:cs="Calibri"/>
               <w:smallCaps w:val="0"/>
               <w:color w:val="auto"/>
-              <w:lang w:eastAsia="es-AR"/>
+              <w:lang w:val="pt-BR" w:eastAsia="pt-BR"/>
             </w:rPr>
           </w:pPr>
-          <w:hyperlink w:anchor="_Toc465543997" w:history="1">
+          <w:hyperlink w:anchor="_Toc466029508" w:history="1">
             <w:r>
               <w:rPr>
                 <w:rStyle w:val="Hipervnculo"/>
@@ -676,48 +611,41 @@
             </w:r>
             <w:r>
               <w:rPr>
-                <w:rFonts w:ascii="Calibri" w:hAnsi="Calibri" w:cs="Calibri"/>
                 <w:webHidden/>
               </w:rPr>
               <w:tab/>
             </w:r>
             <w:r>
               <w:rPr>
-                <w:rFonts w:ascii="Calibri" w:hAnsi="Calibri" w:cs="Calibri"/>
                 <w:webHidden/>
               </w:rPr>
               <w:fldChar w:fldCharType="begin"/>
             </w:r>
             <w:r>
               <w:rPr>
-                <w:rFonts w:ascii="Calibri" w:hAnsi="Calibri" w:cs="Calibri"/>
                 <w:webHidden/>
               </w:rPr>
-              <w:instrText xml:space="preserve"> PAGEREF _Toc465543997 \h </w:instrText>
+              <w:instrText xml:space="preserve"> PAGEREF _Toc466029508 \h </w:instrText>
             </w:r>
             <w:r>
               <w:rPr>
-                <w:rFonts w:ascii="Calibri" w:hAnsi="Calibri" w:cs="Calibri"/>
                 <w:webHidden/>
               </w:rPr>
             </w:r>
             <w:r>
               <w:rPr>
-                <w:rFonts w:ascii="Calibri" w:hAnsi="Calibri" w:cs="Calibri"/>
                 <w:webHidden/>
               </w:rPr>
               <w:fldChar w:fldCharType="separate"/>
             </w:r>
             <w:r>
               <w:rPr>
-                <w:rFonts w:ascii="Calibri" w:hAnsi="Calibri" w:cs="Calibri"/>
                 <w:webHidden/>
               </w:rPr>
-              <w:t>5</w:t>
+              <w:t>8</w:t>
             </w:r>
             <w:r>
               <w:rPr>
-                <w:rFonts w:ascii="Calibri" w:hAnsi="Calibri" w:cs="Calibri"/>
                 <w:webHidden/>
               </w:rPr>
               <w:fldChar w:fldCharType="end"/>
@@ -728,13 +656,12 @@
           <w:pPr>
             <w:pStyle w:val="TDC3"/>
             <w:rPr>
-              <w:rFonts w:ascii="Calibri" w:hAnsi="Calibri" w:cs="Calibri"/>
               <w:smallCaps w:val="0"/>
               <w:color w:val="auto"/>
-              <w:lang w:eastAsia="es-AR"/>
+              <w:lang w:val="pt-BR" w:eastAsia="pt-BR"/>
             </w:rPr>
           </w:pPr>
-          <w:hyperlink w:anchor="_Toc465543998" w:history="1">
+          <w:hyperlink w:anchor="_Toc466029509" w:history="1">
             <w:r>
               <w:rPr>
                 <w:rStyle w:val="Hipervnculo"/>
@@ -752,48 +679,41 @@
             </w:r>
             <w:r>
               <w:rPr>
-                <w:rFonts w:ascii="Calibri" w:hAnsi="Calibri" w:cs="Calibri"/>
                 <w:webHidden/>
               </w:rPr>
               <w:tab/>
             </w:r>
             <w:r>
               <w:rPr>
-                <w:rFonts w:ascii="Calibri" w:hAnsi="Calibri" w:cs="Calibri"/>
                 <w:webHidden/>
               </w:rPr>
               <w:fldChar w:fldCharType="begin"/>
             </w:r>
             <w:r>
               <w:rPr>
-                <w:rFonts w:ascii="Calibri" w:hAnsi="Calibri" w:cs="Calibri"/>
                 <w:webHidden/>
               </w:rPr>
-              <w:instrText xml:space="preserve"> PAGEREF _Toc465543998 \h </w:instrText>
+              <w:instrText xml:space="preserve"> PAGEREF _Toc466029509 \h </w:instrText>
             </w:r>
             <w:r>
               <w:rPr>
-                <w:rFonts w:ascii="Calibri" w:hAnsi="Calibri" w:cs="Calibri"/>
                 <w:webHidden/>
               </w:rPr>
             </w:r>
             <w:r>
               <w:rPr>
-                <w:rFonts w:ascii="Calibri" w:hAnsi="Calibri" w:cs="Calibri"/>
                 <w:webHidden/>
               </w:rPr>
               <w:fldChar w:fldCharType="separate"/>
             </w:r>
             <w:r>
               <w:rPr>
-                <w:rFonts w:ascii="Calibri" w:hAnsi="Calibri" w:cs="Calibri"/>
                 <w:webHidden/>
               </w:rPr>
-              <w:t>5</w:t>
+              <w:t>8</w:t>
             </w:r>
             <w:r>
               <w:rPr>
-                <w:rFonts w:ascii="Calibri" w:hAnsi="Calibri" w:cs="Calibri"/>
                 <w:webHidden/>
               </w:rPr>
               <w:fldChar w:fldCharType="end"/>
@@ -804,13 +724,12 @@
           <w:pPr>
             <w:pStyle w:val="TDC3"/>
             <w:rPr>
-              <w:rFonts w:ascii="Calibri" w:hAnsi="Calibri" w:cs="Calibri"/>
               <w:smallCaps w:val="0"/>
               <w:color w:val="auto"/>
-              <w:lang w:eastAsia="es-AR"/>
+              <w:lang w:val="pt-BR" w:eastAsia="pt-BR"/>
             </w:rPr>
           </w:pPr>
-          <w:hyperlink w:anchor="_Toc465543999" w:history="1">
+          <w:hyperlink w:anchor="_Toc466029510" w:history="1">
             <w:r>
               <w:rPr>
                 <w:rStyle w:val="Hipervnculo"/>
@@ -820,48 +739,41 @@
             </w:r>
             <w:r>
               <w:rPr>
-                <w:rFonts w:ascii="Calibri" w:hAnsi="Calibri" w:cs="Calibri"/>
                 <w:webHidden/>
               </w:rPr>
               <w:tab/>
             </w:r>
             <w:r>
               <w:rPr>
-                <w:rFonts w:ascii="Calibri" w:hAnsi="Calibri" w:cs="Calibri"/>
                 <w:webHidden/>
               </w:rPr>
               <w:fldChar w:fldCharType="begin"/>
             </w:r>
             <w:r>
               <w:rPr>
-                <w:rFonts w:ascii="Calibri" w:hAnsi="Calibri" w:cs="Calibri"/>
                 <w:webHidden/>
               </w:rPr>
-              <w:instrText xml:space="preserve"> PAGEREF _Toc465543999 \h </w:instrText>
+              <w:instrText xml:space="preserve"> PAGEREF _Toc466029510 \h </w:instrText>
             </w:r>
             <w:r>
               <w:rPr>
-                <w:rFonts w:ascii="Calibri" w:hAnsi="Calibri" w:cs="Calibri"/>
                 <w:webHidden/>
               </w:rPr>
             </w:r>
             <w:r>
               <w:rPr>
-                <w:rFonts w:ascii="Calibri" w:hAnsi="Calibri" w:cs="Calibri"/>
                 <w:webHidden/>
               </w:rPr>
               <w:fldChar w:fldCharType="separate"/>
             </w:r>
             <w:r>
               <w:rPr>
-                <w:rFonts w:ascii="Calibri" w:hAnsi="Calibri" w:cs="Calibri"/>
                 <w:webHidden/>
               </w:rPr>
               <w:t>8</w:t>
             </w:r>
             <w:r>
               <w:rPr>
-                <w:rFonts w:ascii="Calibri" w:hAnsi="Calibri" w:cs="Calibri"/>
                 <w:webHidden/>
               </w:rPr>
               <w:fldChar w:fldCharType="end"/>
@@ -914,7 +826,7 @@
         <w:rPr>
           <w:rFonts w:ascii="Calibri" w:hAnsi="Calibri" w:cs="Calibri"/>
           <w:noProof/>
-          <w:lang w:eastAsia="es-AR"/>
+          <w:lang w:val="pt-BR" w:eastAsia="pt-BR"/>
         </w:rPr>
         <mc:AlternateContent>
           <mc:Choice Requires="wps">
@@ -1303,7 +1215,7 @@
           <w:sz w:val="28"/>
         </w:rPr>
       </w:pPr>
-      <w:bookmarkStart w:id="0" w:name="_Toc465543989"/>
+      <w:bookmarkStart w:id="0" w:name="_Toc466029500"/>
       <w:r>
         <w:rPr>
           <w:rFonts w:ascii="Calibri" w:hAnsi="Calibri" w:cs="Calibri"/>
@@ -1333,7 +1245,19 @@
         <w:rPr>
           <w:rFonts w:ascii="Calibri" w:hAnsi="Calibri" w:cs="Calibri"/>
         </w:rPr>
-        <w:t>El objetivo general del presente trabajo es diseñar e implementar un Sistema Telefónico IP utilizando Asterisk. En e</w:t>
+        <w:t xml:space="preserve">El objetivo general del presente trabajo es </w:t>
+      </w:r>
+      <w:r>
+        <w:rPr>
+          <w:rFonts w:ascii="Calibri" w:hAnsi="Calibri" w:cs="Calibri"/>
+        </w:rPr>
+        <w:t>aplicar los conceptos de Calidad de Software aprendidos durante el transcurso del semestre</w:t>
+      </w:r>
+      <w:r>
+        <w:rPr>
+          <w:rFonts w:ascii="Calibri" w:hAnsi="Calibri" w:cs="Calibri"/>
+        </w:rPr>
+        <w:t>. En e</w:t>
       </w:r>
       <w:r>
         <w:rPr>
@@ -1351,31 +1275,43 @@
         <w:rPr>
           <w:rFonts w:ascii="Calibri" w:hAnsi="Calibri" w:cs="Calibri"/>
         </w:rPr>
-        <w:t xml:space="preserve"> la investiga</w:t>
-      </w:r>
-      <w:r>
-        <w:rPr>
-          <w:rFonts w:ascii="Calibri" w:hAnsi="Calibri" w:cs="Calibri"/>
-        </w:rPr>
-        <w:t xml:space="preserve">ción y avance de los objetivos, </w:t>
-      </w:r>
-      <w:r>
-        <w:rPr>
-          <w:rFonts w:ascii="Calibri" w:hAnsi="Calibri" w:cs="Calibri"/>
-        </w:rPr>
-        <w:t xml:space="preserve">en el transcurso de las 200 horas de trabajo en la </w:t>
-      </w:r>
-      <w:r>
-        <w:rPr>
-          <w:rFonts w:ascii="Calibri" w:hAnsi="Calibri" w:cs="Calibri"/>
-        </w:rPr>
-        <w:t>empresa VoIP Group Argentina S.A</w:t>
-      </w:r>
-      <w:r>
-        <w:rPr>
-          <w:rFonts w:ascii="Calibri" w:hAnsi="Calibri" w:cs="Calibri"/>
-        </w:rPr>
-        <w:t xml:space="preserve">. </w:t>
+        <w:t>n</w:t>
+      </w:r>
+      <w:r>
+        <w:rPr>
+          <w:rFonts w:ascii="Calibri" w:hAnsi="Calibri" w:cs="Calibri"/>
+        </w:rPr>
+        <w:t xml:space="preserve"> la</w:t>
+      </w:r>
+      <w:r>
+        <w:rPr>
+          <w:rFonts w:ascii="Calibri" w:hAnsi="Calibri" w:cs="Calibri"/>
+        </w:rPr>
+        <w:t>s diferentes</w:t>
+      </w:r>
+      <w:r>
+        <w:rPr>
+          <w:rFonts w:ascii="Calibri" w:hAnsi="Calibri" w:cs="Calibri"/>
+        </w:rPr>
+        <w:t xml:space="preserve"> </w:t>
+      </w:r>
+      <w:r>
+        <w:rPr>
+          <w:rFonts w:ascii="Calibri" w:hAnsi="Calibri" w:cs="Calibri"/>
+        </w:rPr>
+        <w:t xml:space="preserve">implementaciones prácticas </w:t>
+      </w:r>
+      <w:r>
+        <w:rPr>
+          <w:rFonts w:ascii="Calibri" w:hAnsi="Calibri" w:cs="Calibri"/>
+        </w:rPr>
+        <w:t xml:space="preserve"> de </w:t>
+      </w:r>
+      <w:r>
+        <w:rPr>
+          <w:rFonts w:ascii="Calibri" w:hAnsi="Calibri" w:cs="Calibri"/>
+        </w:rPr>
+        <w:t>los conceptos aplicados al trabajo final de la materia Ingeniería de Software.</w:t>
       </w:r>
     </w:p>
     <w:p>
@@ -1439,109 +1375,45 @@
         <w:rPr>
           <w:rFonts w:ascii="Calibri" w:hAnsi="Calibri" w:cs="Calibri"/>
         </w:rPr>
-        <w:t xml:space="preserve">, con el objetivo de abarcar más terreno </w:t>
-      </w:r>
-      <w:r>
-        <w:rPr>
-          <w:rFonts w:ascii="Calibri" w:hAnsi="Calibri" w:cs="Calibri"/>
-        </w:rPr>
-        <w:t xml:space="preserve">y </w:t>
-      </w:r>
-      <w:r>
-        <w:rPr>
-          <w:rFonts w:ascii="Calibri" w:hAnsi="Calibri" w:cs="Calibri"/>
-        </w:rPr>
-        <w:t>ofrecer soluciones completas</w:t>
-      </w:r>
-      <w:r>
-        <w:rPr>
-          <w:rFonts w:ascii="Calibri" w:hAnsi="Calibri" w:cs="Calibri"/>
-        </w:rPr>
-        <w:t xml:space="preserve"> a las necesidades de los clientes</w:t>
+        <w:t>, procurando siempre el consenso grupal.</w:t>
+      </w:r>
+    </w:p>
+    <w:p>
+      <w:pPr>
+        <w:jc w:val="both"/>
+        <w:rPr>
+          <w:rFonts w:ascii="Calibri" w:hAnsi="Calibri" w:cs="Calibri"/>
+        </w:rPr>
+      </w:pPr>
+      <w:r>
+        <w:rPr>
+          <w:rFonts w:ascii="Calibri" w:hAnsi="Calibri" w:cs="Calibri"/>
+        </w:rPr>
+        <w:t xml:space="preserve">Tras finalizar con la implementación de cada avance, éste se documenta y se realiza una </w:t>
+      </w:r>
+      <w:r>
+        <w:rPr>
+          <w:rFonts w:ascii="Calibri" w:hAnsi="Calibri" w:cs="Calibri"/>
+        </w:rPr>
+        <w:t xml:space="preserve">comparación </w:t>
+      </w:r>
+      <w:r>
+        <w:rPr>
+          <w:rFonts w:ascii="Calibri" w:hAnsi="Calibri" w:cs="Calibri"/>
+        </w:rPr>
+        <w:t xml:space="preserve"> de lo logrado con </w:t>
+      </w:r>
+      <w:r>
+        <w:rPr>
+          <w:rFonts w:ascii="Calibri" w:hAnsi="Calibri" w:cs="Calibri"/>
+        </w:rPr>
+        <w:t>resultados que se habían obtenido previamente en  el trabajo final de la materia Ingeniería de Software</w:t>
       </w:r>
       <w:r>
         <w:rPr>
           <w:rFonts w:ascii="Calibri" w:hAnsi="Calibri" w:cs="Calibri"/>
         </w:rPr>
         <w:t>.</w:t>
-      </w:r>
-    </w:p>
-    <w:p>
-      <w:pPr>
-        <w:jc w:val="both"/>
-        <w:rPr>
-          <w:rFonts w:ascii="Calibri" w:hAnsi="Calibri" w:cs="Calibri"/>
-        </w:rPr>
-      </w:pPr>
-      <w:r>
-        <w:rPr>
-          <w:rFonts w:ascii="Calibri" w:hAnsi="Calibri" w:cs="Calibri"/>
-        </w:rPr>
-        <w:t>Tras finalizar con la implementación de cada avance, éste se documenta y se realiza una retroalimentación de lo logrado con los supervisores.</w:t>
-      </w:r>
-    </w:p>
-    <w:p>
-      <w:pPr>
-        <w:jc w:val="both"/>
-        <w:rPr>
-          <w:rFonts w:ascii="Calibri" w:hAnsi="Calibri" w:cs="Calibri"/>
-        </w:rPr>
-      </w:pPr>
-      <w:r>
-        <w:rPr>
-          <w:rFonts w:ascii="Calibri" w:hAnsi="Calibri" w:cs="Calibri"/>
-        </w:rPr>
-        <w:t>A continuación de ello se pulen los detalles</w:t>
-      </w:r>
-      <w:r>
-        <w:rPr>
-          <w:rFonts w:ascii="Calibri" w:hAnsi="Calibri" w:cs="Calibri"/>
-        </w:rPr>
-        <w:t>, se dialoga con el cliente</w:t>
-      </w:r>
-      <w:r>
-        <w:rPr>
-          <w:rFonts w:ascii="Calibri" w:hAnsi="Calibri" w:cs="Calibri"/>
-        </w:rPr>
-        <w:t xml:space="preserve"> y se continúa con el siguiente objetivo de la lista. </w:t>
-      </w:r>
-    </w:p>
-    <w:p>
-      <w:pPr>
-        <w:jc w:val="both"/>
-        <w:rPr>
-          <w:rFonts w:ascii="Calibri" w:hAnsi="Calibri" w:cs="Calibri"/>
-        </w:rPr>
-      </w:pPr>
-      <w:r>
-        <w:rPr>
-          <w:rFonts w:ascii="Calibri" w:hAnsi="Calibri" w:cs="Calibri"/>
-        </w:rPr>
-        <w:t xml:space="preserve">A partir de allí </w:t>
-      </w:r>
-      <w:r>
-        <w:rPr>
-          <w:rFonts w:ascii="Calibri" w:hAnsi="Calibri" w:cs="Calibri"/>
-        </w:rPr>
-        <w:t>el enfoque esta</w:t>
-      </w:r>
-      <w:r>
-        <w:rPr>
-          <w:rFonts w:ascii="Calibri" w:hAnsi="Calibri" w:cs="Calibri"/>
-        </w:rPr>
-        <w:t xml:space="preserve"> en cumplimentar los requerimientos y solucionar los problemas imprevistos que surjan </w:t>
-      </w:r>
-      <w:r>
-        <w:rPr>
-          <w:rFonts w:ascii="Calibri" w:hAnsi="Calibri" w:cs="Calibri"/>
-        </w:rPr>
-        <w:t>durante el inicio de las operaciones</w:t>
-      </w:r>
-      <w:r>
-        <w:rPr>
-          <w:rFonts w:ascii="Calibri" w:hAnsi="Calibri" w:cs="Calibri"/>
-        </w:rPr>
-        <w:t xml:space="preserve">. </w:t>
       </w:r>
     </w:p>
     <w:p>
@@ -1563,7 +1435,7 @@
           <w:szCs w:val="28"/>
         </w:rPr>
       </w:pPr>
-      <w:bookmarkStart w:id="1" w:name="_Toc465543990"/>
+      <w:bookmarkStart w:id="1" w:name="_Toc466029501"/>
       <w:r>
         <w:rPr>
           <w:rFonts w:ascii="Calibri" w:hAnsi="Calibri" w:cs="Calibri"/>
@@ -1628,12 +1500,12 @@
         <w:rPr>
           <w:rFonts w:ascii="Calibri" w:hAnsi="Calibri" w:cs="Calibri"/>
           <w:noProof/>
-          <w:lang w:eastAsia="es-AR"/>
+          <w:lang w:val="pt-BR" w:eastAsia="pt-BR"/>
         </w:rPr>
         <w:drawing>
           <wp:inline distT="0" distB="0" distL="0" distR="0" wp14:anchorId="3BA8FCA3" wp14:editId="5CF0C87D">
             <wp:extent cx="4951730" cy="1535430"/>
-            <wp:effectExtent l="76200" t="76200" r="134620" b="140970"/>
+            <wp:effectExtent l="57150" t="57150" r="115570" b="121920"/>
             <wp:docPr id="2" name="Imagen 2" descr="C:\Users\bersu\Desktop\IngSoft-2016-NullSoft\LocMetrics\LOC.PNG"/>
             <wp:cNvGraphicFramePr>
               <a:graphicFrameLocks xmlns:a="http://schemas.openxmlformats.org/drawingml/2006/main" noChangeAspect="1"/>
@@ -1668,7 +1540,7 @@
                     <a:prstGeom prst="rect">
                       <a:avLst/>
                     </a:prstGeom>
-                    <a:ln w="38100" cap="sq">
+                    <a:ln w="3175" cap="sq">
                       <a:solidFill>
                         <a:srgbClr val="000000"/>
                       </a:solidFill>
@@ -1702,7 +1574,20 @@
         <w:rPr>
           <w:rFonts w:ascii="Calibri" w:hAnsi="Calibri" w:cs="Calibri"/>
         </w:rPr>
-        <w:t>Del total, existen 321 líneas que están en blanco y 19 se corresponden a líneas de comentarios puros, lo que deja un total de 1121 líneas de código ejecutables.</w:t>
+        <w:t xml:space="preserve">Del total, existen 321 líneas que están en blanco y 19 se corresponden a líneas de comentarios puros, lo que deja un total de </w:t>
+      </w:r>
+      <w:r>
+        <w:rPr>
+          <w:rFonts w:ascii="Calibri" w:hAnsi="Calibri" w:cs="Calibri"/>
+          <w:u w:val="single"/>
+        </w:rPr>
+        <w:t>1121 líneas de código ejecutables</w:t>
+      </w:r>
+      <w:r>
+        <w:rPr>
+          <w:rFonts w:ascii="Calibri" w:hAnsi="Calibri" w:cs="Calibri"/>
+        </w:rPr>
+        <w:t>.</w:t>
       </w:r>
     </w:p>
     <w:p>
@@ -1730,13 +1615,12 @@
         <w:rPr>
           <w:rFonts w:ascii="Calibri" w:hAnsi="Calibri" w:cs="Calibri"/>
           <w:noProof/>
-          <w:lang w:eastAsia="es-AR"/>
-        </w:rPr>
-        <w:lastRenderedPageBreak/>
+          <w:lang w:val="pt-BR" w:eastAsia="pt-BR"/>
+        </w:rPr>
         <w:drawing>
           <wp:inline distT="0" distB="0" distL="0" distR="0" wp14:anchorId="1C4843FF" wp14:editId="1B654649">
-            <wp:extent cx="5162550" cy="2581275"/>
-            <wp:effectExtent l="0" t="0" r="0" b="9525"/>
+            <wp:extent cx="2990849" cy="1495425"/>
+            <wp:effectExtent l="0" t="0" r="635" b="0"/>
             <wp:docPr id="45" name="Imagen 45"/>
             <wp:cNvGraphicFramePr>
               <a:graphicFrameLocks xmlns:a="http://schemas.openxmlformats.org/drawingml/2006/main" noChangeAspect="1"/>
@@ -1757,7 +1641,7 @@
                   <pic:spPr>
                     <a:xfrm>
                       <a:off x="0" y="0"/>
-                      <a:ext cx="5162550" cy="2581275"/>
+                      <a:ext cx="3047820" cy="1523911"/>
                     </a:xfrm>
                     <a:prstGeom prst="rect">
                       <a:avLst/>
@@ -1769,8 +1653,6 @@
           </wp:inline>
         </w:drawing>
       </w:r>
-      <w:bookmarkStart w:id="2" w:name="_GoBack"/>
-      <w:bookmarkEnd w:id="2"/>
     </w:p>
     <w:p>
       <w:pPr>
@@ -1779,6 +1661,25 @@
           <w:rFonts w:ascii="Calibri" w:hAnsi="Calibri" w:cs="Calibri"/>
         </w:rPr>
       </w:pPr>
+      <w:r>
+        <w:rPr>
+          <w:rFonts w:ascii="Calibri" w:hAnsi="Calibri" w:cs="Calibri"/>
+        </w:rPr>
+        <w:lastRenderedPageBreak/>
+        <w:t xml:space="preserve">Utilizando la definición de Capers Jones, para estimar la cantidad de defectos esperables en el proyecto: “1 por cada 10 oportunidades”. Podemos decir que de las 1121 de código ejecutable se espera encontrar al menos 112 </w:t>
+      </w:r>
+      <w:r>
+        <w:rPr>
+          <w:rFonts w:ascii="Calibri" w:hAnsi="Calibri" w:cs="Calibri"/>
+        </w:rPr>
+        <w:t>defectos</w:t>
+      </w:r>
+      <w:r>
+        <w:rPr>
+          <w:rFonts w:ascii="Calibri" w:hAnsi="Calibri" w:cs="Calibri"/>
+        </w:rPr>
+        <w:t>.</w:t>
+      </w:r>
     </w:p>
     <w:p>
       <w:pPr>
@@ -1791,7 +1692,32 @@
         <w:rPr>
           <w:rFonts w:ascii="Calibri" w:hAnsi="Calibri" w:cs="Calibri"/>
         </w:rPr>
-        <w:t>Utilizando la definición de Capers Jones, para estimar la cantidad de defectos esperables en el proyecto: “1 error por cada 10 oportunidades”. Podemos decir que de las 1121 de código ejecutable se espera encontrar al menos 112 errores.</w:t>
+        <w:t>Lo cual podría resultar un poco exagerado, para mejorar la estimación utilizamos valores históricos de tamaños similares de inspecciones de código</w:t>
+      </w:r>
+      <w:r>
+        <w:rPr>
+          <w:rFonts w:ascii="Calibri" w:hAnsi="Calibri" w:cs="Calibri"/>
+        </w:rPr>
+        <w:t xml:space="preserve"> realizadas entre los miembros del grupo</w:t>
+      </w:r>
+      <w:r>
+        <w:rPr>
+          <w:rFonts w:ascii="Calibri" w:hAnsi="Calibri" w:cs="Calibri"/>
+        </w:rPr>
+        <w:t xml:space="preserve"> e ingeniería inversa de los defectos reales luego del release, determinando un total de </w:t>
+      </w:r>
+      <w:r>
+        <w:rPr>
+          <w:rFonts w:ascii="Calibri" w:hAnsi="Calibri" w:cs="Calibri"/>
+          <w:u w:val="single"/>
+        </w:rPr>
+        <w:t>47 defectos esperables dentro del proyecto</w:t>
+      </w:r>
+      <w:r>
+        <w:rPr>
+          <w:rFonts w:ascii="Calibri" w:hAnsi="Calibri" w:cs="Calibri"/>
+        </w:rPr>
+        <w:t>.</w:t>
       </w:r>
     </w:p>
     <w:p>
@@ -1805,14 +1731,217 @@
         <w:rPr>
           <w:rFonts w:ascii="Calibri" w:hAnsi="Calibri" w:cs="Calibri"/>
         </w:rPr>
-        <w:t>Lo cual podría resultar un poco exagerado, para mejorar la estimación utilizamos valores históricos de tamaños similares de inspecciones de código e ingeniería inversa de los defectos reales luego del release, determinando un total de 47 defectos esperables dentro del proyecto.</w:t>
-      </w:r>
-    </w:p>
-    <w:p>
-      <w:pPr>
+        <w:t>Estimando encontrar los mismos distribuidos de la siguiente manera en cada etapa:</w:t>
+      </w:r>
+    </w:p>
+    <w:p>
+      <w:pPr>
+        <w:pStyle w:val="Prrafodelista"/>
+        <w:numPr>
+          <w:ilvl w:val="0"/>
+          <w:numId w:val="28"/>
+        </w:numPr>
         <w:jc w:val="both"/>
         <w:rPr>
           <w:rFonts w:ascii="Calibri" w:hAnsi="Calibri" w:cs="Calibri"/>
+          <w:lang w:val="es-AR"/>
+        </w:rPr>
+      </w:pPr>
+      <w:r>
+        <w:rPr>
+          <w:rFonts w:ascii="Calibri" w:hAnsi="Calibri" w:cs="Calibri"/>
+          <w:b/>
+          <w:lang w:val="es-AR"/>
+        </w:rPr>
+        <w:t>Especificación de Requerimientos:</w:t>
+      </w:r>
+      <w:r>
+        <w:rPr>
+          <w:rFonts w:ascii="Calibri" w:hAnsi="Calibri" w:cs="Calibri"/>
+          <w:lang w:val="es-AR"/>
+        </w:rPr>
+        <w:t xml:space="preserve"> 7</w:t>
+      </w:r>
+    </w:p>
+    <w:p>
+      <w:pPr>
+        <w:pStyle w:val="Prrafodelista"/>
+        <w:numPr>
+          <w:ilvl w:val="0"/>
+          <w:numId w:val="28"/>
+        </w:numPr>
+        <w:jc w:val="both"/>
+        <w:rPr>
+          <w:rFonts w:ascii="Calibri" w:hAnsi="Calibri" w:cs="Calibri"/>
+          <w:lang w:val="es-AR"/>
+        </w:rPr>
+      </w:pPr>
+      <w:r>
+        <w:rPr>
+          <w:rFonts w:ascii="Calibri" w:hAnsi="Calibri" w:cs="Calibri"/>
+          <w:b/>
+          <w:lang w:val="es-AR"/>
+        </w:rPr>
+        <w:t>Diseño:</w:t>
+      </w:r>
+      <w:r>
+        <w:rPr>
+          <w:rFonts w:ascii="Calibri" w:hAnsi="Calibri" w:cs="Calibri"/>
+          <w:lang w:val="es-AR"/>
+        </w:rPr>
+        <w:t xml:space="preserve"> 16</w:t>
+      </w:r>
+    </w:p>
+    <w:p>
+      <w:pPr>
+        <w:pStyle w:val="Prrafodelista"/>
+        <w:numPr>
+          <w:ilvl w:val="0"/>
+          <w:numId w:val="28"/>
+        </w:numPr>
+        <w:jc w:val="both"/>
+        <w:rPr>
+          <w:rFonts w:ascii="Calibri" w:hAnsi="Calibri" w:cs="Calibri"/>
+          <w:lang w:val="es-AR"/>
+        </w:rPr>
+      </w:pPr>
+      <w:r>
+        <w:rPr>
+          <w:rFonts w:ascii="Calibri" w:hAnsi="Calibri" w:cs="Calibri"/>
+          <w:b/>
+          <w:lang w:val="es-AR"/>
+        </w:rPr>
+        <w:t>Codificación Unitaria:</w:t>
+      </w:r>
+      <w:r>
+        <w:rPr>
+          <w:rFonts w:ascii="Calibri" w:hAnsi="Calibri" w:cs="Calibri"/>
+          <w:lang w:val="es-AR"/>
+        </w:rPr>
+        <w:t xml:space="preserve"> 14</w:t>
+      </w:r>
+    </w:p>
+    <w:p>
+      <w:pPr>
+        <w:pStyle w:val="Prrafodelista"/>
+        <w:numPr>
+          <w:ilvl w:val="0"/>
+          <w:numId w:val="28"/>
+        </w:numPr>
+        <w:jc w:val="both"/>
+        <w:rPr>
+          <w:rFonts w:ascii="Calibri" w:hAnsi="Calibri" w:cs="Calibri"/>
+          <w:lang w:val="es-AR"/>
+        </w:rPr>
+      </w:pPr>
+      <w:r>
+        <w:rPr>
+          <w:rFonts w:ascii="Calibri" w:hAnsi="Calibri" w:cs="Calibri"/>
+          <w:b/>
+          <w:lang w:val="es-AR"/>
+        </w:rPr>
+        <w:t>Codificación de la Integración:</w:t>
+      </w:r>
+      <w:r>
+        <w:rPr>
+          <w:rFonts w:ascii="Calibri" w:hAnsi="Calibri" w:cs="Calibri"/>
+          <w:lang w:val="es-AR"/>
+        </w:rPr>
+        <w:t xml:space="preserve"> 5</w:t>
+      </w:r>
+    </w:p>
+    <w:p>
+      <w:pPr>
+        <w:pStyle w:val="Prrafodelista"/>
+        <w:numPr>
+          <w:ilvl w:val="0"/>
+          <w:numId w:val="28"/>
+        </w:numPr>
+        <w:jc w:val="both"/>
+        <w:rPr>
+          <w:rFonts w:ascii="Calibri" w:hAnsi="Calibri" w:cs="Calibri"/>
+          <w:lang w:val="es-AR"/>
+        </w:rPr>
+      </w:pPr>
+      <w:r>
+        <w:rPr>
+          <w:rFonts w:ascii="Calibri" w:hAnsi="Calibri" w:cs="Calibri"/>
+          <w:b/>
+          <w:lang w:val="es-AR"/>
+        </w:rPr>
+        <w:t>Documentación:</w:t>
+      </w:r>
+      <w:r>
+        <w:rPr>
+          <w:rFonts w:ascii="Calibri" w:hAnsi="Calibri" w:cs="Calibri"/>
+          <w:lang w:val="es-AR"/>
+        </w:rPr>
+        <w:t xml:space="preserve"> 5</w:t>
+      </w:r>
+    </w:p>
+    <w:p>
+      <w:pPr>
+        <w:pStyle w:val="Prrafodelista"/>
+        <w:numPr>
+          <w:ilvl w:val="0"/>
+          <w:numId w:val="28"/>
+        </w:numPr>
+        <w:jc w:val="both"/>
+        <w:rPr>
+          <w:rFonts w:ascii="Calibri" w:hAnsi="Calibri" w:cs="Calibri"/>
+          <w:lang w:val="es-AR"/>
+        </w:rPr>
+      </w:pPr>
+      <w:r>
+        <w:rPr>
+          <w:rFonts w:ascii="Calibri" w:hAnsi="Calibri" w:cs="Calibri"/>
+          <w:b/>
+          <w:lang w:val="es-AR"/>
+        </w:rPr>
+        <w:t>Pruebas de Sistema:</w:t>
+      </w:r>
+      <w:r>
+        <w:rPr>
+          <w:rFonts w:ascii="Calibri" w:hAnsi="Calibri" w:cs="Calibri"/>
+          <w:lang w:val="es-AR"/>
+        </w:rPr>
+        <w:t xml:space="preserve"> 0</w:t>
+      </w:r>
+    </w:p>
+    <w:p>
+      <w:pPr>
+        <w:pStyle w:val="Prrafodelista"/>
+        <w:numPr>
+          <w:ilvl w:val="0"/>
+          <w:numId w:val="28"/>
+        </w:numPr>
+        <w:jc w:val="both"/>
+        <w:rPr>
+          <w:rFonts w:ascii="Calibri" w:hAnsi="Calibri" w:cs="Calibri"/>
+          <w:lang w:val="es-AR"/>
+        </w:rPr>
+      </w:pPr>
+      <w:r>
+        <w:rPr>
+          <w:rFonts w:ascii="Calibri" w:hAnsi="Calibri" w:cs="Calibri"/>
+          <w:b/>
+          <w:lang w:val="es-AR"/>
+        </w:rPr>
+        <w:t>Software en Operación:</w:t>
+      </w:r>
+      <w:r>
+        <w:rPr>
+          <w:rFonts w:ascii="Calibri" w:hAnsi="Calibri" w:cs="Calibri"/>
+          <w:lang w:val="es-AR"/>
+        </w:rPr>
+        <w:t xml:space="preserve"> 0</w:t>
+      </w:r>
+    </w:p>
+    <w:p>
+      <w:pPr>
+        <w:jc w:val="both"/>
+        <w:rPr>
+          <w:rFonts w:ascii="Calibri" w:hAnsi="Calibri" w:cs="Calibri"/>
         </w:rPr>
       </w:pPr>
       <w:r>
@@ -1864,19 +1993,23 @@
           <w:rFonts w:ascii="Calibri" w:hAnsi="Calibri" w:cs="Calibri"/>
         </w:rPr>
       </w:pPr>
-    </w:p>
-    <w:p>
-      <w:pPr>
-        <w:jc w:val="both"/>
-        <w:rPr>
-          <w:rFonts w:ascii="Calibri" w:hAnsi="Calibri" w:cs="Calibri"/>
-        </w:rPr>
-      </w:pPr>
-      <w:r>
-        <w:rPr>
-          <w:rFonts w:ascii="Calibri" w:hAnsi="Calibri" w:cs="Calibri"/>
-        </w:rPr>
-        <w:t>Comparando este valor con la cantidad de errores encontrados al momento de la entregar el release en la materia ingeniería de software (apenas 3), podemos percibir que probablemente existan una gran cantidad de errores sin descubrir y/o corregir.</w:t>
+      <w:r>
+        <w:rPr>
+          <w:rFonts w:ascii="Calibri" w:hAnsi="Calibri" w:cs="Calibri"/>
+        </w:rPr>
+        <w:t xml:space="preserve">Comparando este valor con la cantidad de errores encontrados al momento de la entregar el release en la materia ingeniería de software (apenas 3), podemos percibir que probablemente existan una gran cantidad de </w:t>
+      </w:r>
+      <w:r>
+        <w:rPr>
+          <w:rFonts w:ascii="Calibri" w:hAnsi="Calibri" w:cs="Calibri"/>
+        </w:rPr>
+        <w:t>defectos aun latentes</w:t>
+      </w:r>
+      <w:r>
+        <w:rPr>
+          <w:rFonts w:ascii="Calibri" w:hAnsi="Calibri" w:cs="Calibri"/>
+        </w:rPr>
+        <w:t xml:space="preserve"> sin descubrir y/o corregir.</w:t>
       </w:r>
     </w:p>
     <w:p>
@@ -1890,13 +2023,12 @@
         <w:rPr>
           <w:rFonts w:ascii="Calibri" w:hAnsi="Calibri" w:cs="Calibri"/>
           <w:noProof/>
-          <w:lang w:eastAsia="es-AR"/>
-        </w:rPr>
-        <w:lastRenderedPageBreak/>
+          <w:lang w:val="pt-BR" w:eastAsia="pt-BR"/>
+        </w:rPr>
         <w:drawing>
           <wp:inline distT="0" distB="0" distL="0" distR="0" wp14:anchorId="17461E49" wp14:editId="7804A019">
             <wp:extent cx="5883592" cy="1432846"/>
-            <wp:effectExtent l="76200" t="76200" r="136525" b="129540"/>
+            <wp:effectExtent l="57150" t="57150" r="117475" b="110490"/>
             <wp:docPr id="3" name="Imagen 3"/>
             <wp:cNvGraphicFramePr>
               <a:graphicFrameLocks xmlns:a="http://schemas.openxmlformats.org/drawingml/2006/main" noChangeAspect="1"/>
@@ -1928,7 +2060,7 @@
                     <a:prstGeom prst="rect">
                       <a:avLst/>
                     </a:prstGeom>
-                    <a:ln w="38100" cap="sq">
+                    <a:ln w="3175" cap="sq">
                       <a:solidFill>
                         <a:srgbClr val="000000"/>
                       </a:solidFill>
@@ -1962,7 +2094,19 @@
         <w:rPr>
           <w:rFonts w:ascii="Calibri" w:hAnsi="Calibri" w:cs="Calibri"/>
         </w:rPr>
-        <w:t>Esto con seguridad se traducirá en mayores costos a la hora de corregir los defectos.</w:t>
+        <w:t xml:space="preserve">Esto con seguridad </w:t>
+      </w:r>
+      <w:r>
+        <w:rPr>
+          <w:rFonts w:ascii="Calibri" w:hAnsi="Calibri" w:cs="Calibri"/>
+        </w:rPr>
+        <w:t>implicara</w:t>
+      </w:r>
+      <w:r>
+        <w:rPr>
+          <w:rFonts w:ascii="Calibri" w:hAnsi="Calibri" w:cs="Calibri"/>
+        </w:rPr>
+        <w:t xml:space="preserve"> mayores costos a la hora de corregir los defectos.</w:t>
       </w:r>
     </w:p>
     <w:p>
@@ -1972,6 +2116,32 @@
           <w:rFonts w:ascii="Calibri" w:hAnsi="Calibri" w:cs="Calibri"/>
         </w:rPr>
       </w:pPr>
+      <w:r>
+        <w:rPr>
+          <w:rFonts w:ascii="Calibri" w:hAnsi="Calibri" w:cs="Calibri"/>
+          <w:b/>
+        </w:rPr>
+        <w:t>NOTA:</w:t>
+      </w:r>
+      <w:r>
+        <w:rPr>
+          <w:rFonts w:ascii="Calibri" w:hAnsi="Calibri" w:cs="Calibri"/>
+          <w:b/>
+        </w:rPr>
+        <w:t xml:space="preserve"> </w:t>
+      </w:r>
+      <w:r>
+        <w:rPr>
+          <w:rFonts w:ascii="Calibri" w:hAnsi="Calibri" w:cs="Calibri"/>
+        </w:rPr>
+        <w:t>El detalle d</w:t>
+      </w:r>
+      <w:r>
+        <w:rPr>
+          <w:rFonts w:ascii="Calibri" w:hAnsi="Calibri" w:cs="Calibri"/>
+        </w:rPr>
+        <w:t>el plan se encuentra anexado bajo el nombre PlanRemocionDefectos.xls</w:t>
+      </w:r>
     </w:p>
     <w:p>
       <w:pPr>
@@ -1984,13 +2154,14 @@
           <w:szCs w:val="28"/>
         </w:rPr>
       </w:pPr>
-      <w:bookmarkStart w:id="3" w:name="_Toc465543991"/>
+      <w:bookmarkStart w:id="2" w:name="_Toc466029502"/>
       <w:r>
         <w:rPr>
           <w:rFonts w:ascii="Calibri" w:hAnsi="Calibri" w:cs="Calibri"/>
           <w:sz w:val="28"/>
           <w:szCs w:val="28"/>
         </w:rPr>
+        <w:lastRenderedPageBreak/>
         <w:t xml:space="preserve">2. </w:t>
       </w:r>
       <w:r>
@@ -2001,7 +2172,7 @@
         </w:rPr>
         <w:t>REVISION DE LOS REQUERIMIENTOS</w:t>
       </w:r>
-      <w:bookmarkEnd w:id="3"/>
+      <w:bookmarkEnd w:id="2"/>
     </w:p>
     <w:p>
       <w:pPr>
@@ -2048,7 +2219,7 @@
           <w:szCs w:val="22"/>
         </w:rPr>
       </w:pPr>
-      <w:bookmarkStart w:id="4" w:name="_Toc465543992"/>
+      <w:bookmarkStart w:id="3" w:name="_Toc466029503"/>
       <w:r>
         <w:rPr>
           <w:rFonts w:ascii="Calibri" w:hAnsi="Calibri" w:cs="Calibri"/>
@@ -2070,11 +2241,23 @@
         </w:rPr>
         <w:t>EL DISEÑO</w:t>
       </w:r>
-      <w:bookmarkEnd w:id="4"/>
-    </w:p>
-    <w:p>
-      <w:pPr>
-        <w:pStyle w:val="Ttulo3"/>
+      <w:bookmarkEnd w:id="3"/>
+    </w:p>
+    <w:p>
+      <w:pPr>
+        <w:rPr>
+          <w:rFonts w:ascii="Calibri" w:hAnsi="Calibri" w:cs="Calibri"/>
+        </w:rPr>
+      </w:pPr>
+      <w:r>
+        <w:rPr>
+          <w:rFonts w:ascii="Calibri" w:hAnsi="Calibri" w:cs="Calibri"/>
+        </w:rPr>
+        <w:t xml:space="preserve"> </w:t>
+      </w:r>
+    </w:p>
+    <w:p>
+      <w:pPr>
         <w:jc w:val="both"/>
         <w:rPr>
           <w:rFonts w:ascii="Calibri" w:hAnsi="Calibri" w:cs="Calibri"/>
@@ -2082,16 +2265,46 @@
       </w:pPr>
       <w:r>
         <w:rPr>
-          <w:rFonts w:ascii="Calibri" w:eastAsiaTheme="minorEastAsia" w:hAnsi="Calibri" w:cs="Calibri"/>
-          <w:b w:val="0"/>
-          <w:bCs w:val="0"/>
-          <w:color w:val="000000" w:themeColor="text1"/>
-          <w:spacing w:val="0"/>
-          <w:sz w:val="22"/>
-          <w:szCs w:val="22"/>
-        </w:rPr>
-        <w:t xml:space="preserve"> </w:t>
-      </w:r>
+          <w:rFonts w:ascii="Calibri" w:hAnsi="Calibri" w:cs="Calibri"/>
+        </w:rPr>
+        <w:t>Los clientes y usuarios se reúnen para validar el diseño conceptual. Se asegura que todos los aspectos relativos a los requerimientos han sido apropiadamente contemplados en el diseño.</w:t>
+      </w:r>
+    </w:p>
+    <w:p>
+      <w:pPr>
+        <w:jc w:val="both"/>
+        <w:rPr>
+          <w:rFonts w:ascii="Calibri" w:hAnsi="Calibri" w:cs="Calibri"/>
+        </w:rPr>
+      </w:pPr>
+      <w:r>
+        <w:rPr>
+          <w:rFonts w:ascii="Calibri" w:hAnsi="Calibri" w:cs="Calibri"/>
+        </w:rPr>
+        <w:t>Durante la revisión se presenta a la audiencia el diseño conceptual. Al hacerlo, se demuestra que el sistema tiene la estructura requerida, las funciones y las características especificadas por los documentos de análisis.</w:t>
+      </w:r>
+    </w:p>
+    <w:p>
+      <w:pPr>
+        <w:jc w:val="both"/>
+        <w:rPr>
+          <w:rFonts w:ascii="Calibri" w:hAnsi="Calibri" w:cs="Calibri"/>
+        </w:rPr>
+      </w:pPr>
+      <w:r>
+        <w:rPr>
+          <w:rFonts w:ascii="Calibri" w:hAnsi="Calibri" w:cs="Calibri"/>
+        </w:rPr>
+        <w:t>Todos los participantes, en conjunto, verifican que el diseño propuesto incluya el hardware necesario, interfaces con otros sistemas, entradas y salidas.</w:t>
+      </w:r>
+    </w:p>
+    <w:p>
+      <w:pPr>
+        <w:jc w:val="both"/>
+        <w:rPr>
+          <w:rFonts w:ascii="Calibri" w:hAnsi="Calibri" w:cs="Calibri"/>
+        </w:rPr>
+      </w:pPr>
     </w:p>
     <w:p>
       <w:pPr>
@@ -2102,7 +2315,7 @@
           <w:szCs w:val="28"/>
         </w:rPr>
       </w:pPr>
-      <w:bookmarkStart w:id="5" w:name="_Toc465543993"/>
+      <w:bookmarkStart w:id="4" w:name="_Toc466029504"/>
       <w:r>
         <w:rPr>
           <w:rFonts w:ascii="Calibri" w:hAnsi="Calibri" w:cs="Calibri"/>
@@ -2119,7 +2332,163 @@
         </w:rPr>
         <w:t>REVISION DEL CODIGO</w:t>
       </w:r>
-      <w:bookmarkEnd w:id="5"/>
+      <w:bookmarkEnd w:id="4"/>
+    </w:p>
+    <w:p/>
+    <w:p>
+      <w:pPr>
+        <w:jc w:val="both"/>
+        <w:rPr>
+          <w:rFonts w:ascii="Calibri" w:hAnsi="Calibri" w:cs="Calibri"/>
+        </w:rPr>
+      </w:pPr>
+      <w:r>
+        <w:rPr>
+          <w:rFonts w:ascii="Calibri" w:hAnsi="Calibri" w:cs="Calibri"/>
+        </w:rPr>
+        <w:t>C</w:t>
+      </w:r>
+      <w:r>
+        <w:rPr>
+          <w:rFonts w:ascii="Calibri" w:hAnsi="Calibri" w:cs="Calibri"/>
+        </w:rPr>
+        <w:t xml:space="preserve">on el objetivo de mejorar la calidad del </w:t>
+      </w:r>
+      <w:r>
+        <w:rPr>
+          <w:rFonts w:ascii="Calibri" w:hAnsi="Calibri" w:cs="Calibri"/>
+        </w:rPr>
+        <w:t>software</w:t>
+      </w:r>
+      <w:r>
+        <w:rPr>
+          <w:rFonts w:ascii="Calibri" w:hAnsi="Calibri" w:cs="Calibri"/>
+        </w:rPr>
+        <w:t xml:space="preserve"> </w:t>
+      </w:r>
+      <w:r>
+        <w:rPr>
+          <w:rFonts w:ascii="Calibri" w:hAnsi="Calibri" w:cs="Calibri"/>
+        </w:rPr>
+        <w:t>y detectar errores de manera temprana, s</w:t>
+      </w:r>
+      <w:r>
+        <w:rPr>
+          <w:rFonts w:ascii="Calibri" w:hAnsi="Calibri" w:cs="Calibri"/>
+        </w:rPr>
+        <w:t xml:space="preserve">e </w:t>
+      </w:r>
+      <w:r>
+        <w:rPr>
+          <w:rFonts w:ascii="Calibri" w:hAnsi="Calibri" w:cs="Calibri"/>
+        </w:rPr>
+        <w:t>realizaron</w:t>
+      </w:r>
+      <w:r>
+        <w:rPr>
+          <w:rFonts w:ascii="Calibri" w:hAnsi="Calibri" w:cs="Calibri"/>
+        </w:rPr>
+        <w:t xml:space="preserve"> revisiones de código </w:t>
+      </w:r>
+      <w:r>
+        <w:rPr>
+          <w:rFonts w:ascii="Calibri" w:hAnsi="Calibri" w:cs="Calibri"/>
+        </w:rPr>
+        <w:t xml:space="preserve">informales </w:t>
+      </w:r>
+      <w:r>
+        <w:rPr>
+          <w:rFonts w:ascii="Calibri" w:hAnsi="Calibri" w:cs="Calibri"/>
+        </w:rPr>
+        <w:t xml:space="preserve">por parte de </w:t>
+      </w:r>
+      <w:r>
+        <w:rPr>
+          <w:rFonts w:ascii="Calibri" w:hAnsi="Calibri" w:cs="Calibri"/>
+        </w:rPr>
+        <w:t>los integrantes del grupo que no participaron en la codificación durante la materia Ingeniería de Software (por cursar en años distintos)</w:t>
+      </w:r>
+      <w:r>
+        <w:rPr>
+          <w:rFonts w:ascii="Calibri" w:hAnsi="Calibri" w:cs="Calibri"/>
+        </w:rPr>
+        <w:t>.</w:t>
+      </w:r>
+    </w:p>
+    <w:p>
+      <w:pPr>
+        <w:jc w:val="both"/>
+        <w:rPr>
+          <w:rFonts w:ascii="Calibri" w:hAnsi="Calibri" w:cs="Calibri"/>
+        </w:rPr>
+      </w:pPr>
+      <w:r>
+        <w:rPr>
+          <w:rFonts w:ascii="Calibri" w:hAnsi="Calibri" w:cs="Calibri"/>
+        </w:rPr>
+        <w:t xml:space="preserve">Estos generaron los comentarios en </w:t>
+      </w:r>
+      <w:r>
+        <w:rPr>
+          <w:rFonts w:ascii="Calibri" w:hAnsi="Calibri" w:cs="Calibri"/>
+          <w:b/>
+        </w:rPr>
+        <w:t>Review Board</w:t>
+      </w:r>
+      <w:r>
+        <w:rPr>
+          <w:rFonts w:ascii="Calibri" w:hAnsi="Calibri" w:cs="Calibri"/>
+        </w:rPr>
+        <w:t xml:space="preserve">, </w:t>
+      </w:r>
+      <w:r>
+        <w:rPr>
+          <w:rFonts w:ascii="Calibri" w:hAnsi="Calibri" w:cs="Calibri"/>
+        </w:rPr>
+        <w:t xml:space="preserve">y posteriormente todos juntos determinamos </w:t>
+      </w:r>
+      <w:r>
+        <w:rPr>
+          <w:rFonts w:ascii="Calibri" w:hAnsi="Calibri" w:cs="Calibri"/>
+        </w:rPr>
+        <w:t xml:space="preserve">mediante discusión abierta </w:t>
+      </w:r>
+      <w:r>
+        <w:rPr>
+          <w:rFonts w:ascii="Calibri" w:hAnsi="Calibri" w:cs="Calibri"/>
+        </w:rPr>
+        <w:t>las</w:t>
+      </w:r>
+      <w:r>
+        <w:rPr>
+          <w:rFonts w:ascii="Calibri" w:hAnsi="Calibri" w:cs="Calibri"/>
+        </w:rPr>
+        <w:t xml:space="preserve"> posibles mejor</w:t>
+      </w:r>
+      <w:r>
+        <w:rPr>
+          <w:rFonts w:ascii="Calibri" w:hAnsi="Calibri" w:cs="Calibri"/>
+        </w:rPr>
+        <w:t>a</w:t>
+      </w:r>
+      <w:r>
+        <w:rPr>
+          <w:rFonts w:ascii="Calibri" w:hAnsi="Calibri" w:cs="Calibri"/>
+        </w:rPr>
+        <w:t xml:space="preserve">s en el </w:t>
+      </w:r>
+      <w:r>
+        <w:rPr>
+          <w:rFonts w:ascii="Calibri" w:hAnsi="Calibri" w:cs="Calibri"/>
+        </w:rPr>
+        <w:t>producto</w:t>
+      </w:r>
+      <w:r>
+        <w:rPr>
+          <w:rFonts w:ascii="Calibri" w:hAnsi="Calibri" w:cs="Calibri"/>
+        </w:rPr>
+        <w:t>.</w:t>
+      </w:r>
     </w:p>
     <w:p>
       <w:pPr>
@@ -2138,7 +2507,7 @@
           <w:szCs w:val="28"/>
         </w:rPr>
       </w:pPr>
-      <w:bookmarkStart w:id="6" w:name="_Toc465543994"/>
+      <w:bookmarkStart w:id="5" w:name="_Toc466029505"/>
       <w:r>
         <w:rPr>
           <w:rFonts w:ascii="Calibri" w:hAnsi="Calibri" w:cs="Calibri"/>
@@ -2155,827 +2524,79 @@
         </w:rPr>
         <w:t>ANALISIS ESTATICO DE CODIGO</w:t>
       </w:r>
-      <w:bookmarkEnd w:id="6"/>
-    </w:p>
-    <w:p>
-      <w:pPr>
-        <w:pStyle w:val="Ttulo3"/>
-        <w:rPr>
-          <w:rFonts w:ascii="Calibri" w:hAnsi="Calibri" w:cs="Calibri"/>
-          <w:sz w:val="28"/>
-          <w:szCs w:val="28"/>
-        </w:rPr>
-      </w:pPr>
-    </w:p>
-    <w:p>
-      <w:pPr>
-        <w:pStyle w:val="Ttulo3"/>
-        <w:rPr>
-          <w:rFonts w:ascii="Calibri" w:hAnsi="Calibri" w:cs="Calibri"/>
-          <w:sz w:val="28"/>
-          <w:szCs w:val="28"/>
-        </w:rPr>
-      </w:pPr>
-      <w:bookmarkStart w:id="7" w:name="_Toc465543995"/>
-      <w:r>
-        <w:rPr>
-          <w:rFonts w:ascii="Calibri" w:hAnsi="Calibri" w:cs="Calibri"/>
-          <w:sz w:val="28"/>
-          <w:szCs w:val="28"/>
-        </w:rPr>
-        <w:t xml:space="preserve">6. </w:t>
-      </w:r>
-      <w:r>
-        <w:rPr>
-          <w:rFonts w:ascii="Calibri" w:hAnsi="Calibri" w:cs="Calibri"/>
-          <w:sz w:val="28"/>
-          <w:szCs w:val="28"/>
-        </w:rPr>
-        <w:t>PRUEBAS UNITARIAS</w:t>
-      </w:r>
-      <w:bookmarkEnd w:id="7"/>
-    </w:p>
-    <w:p>
-      <w:pPr>
-        <w:rPr>
-          <w:rFonts w:ascii="Calibri" w:hAnsi="Calibri" w:cs="Calibri"/>
-        </w:rPr>
-      </w:pPr>
-    </w:p>
-    <w:p>
-      <w:pPr>
-        <w:rPr>
-          <w:rFonts w:ascii="Calibri" w:hAnsi="Calibri" w:cs="Calibri"/>
-        </w:rPr>
-      </w:pPr>
-      <w:r>
-        <w:rPr>
-          <w:rFonts w:ascii="Calibri" w:hAnsi="Calibri" w:cs="Calibri"/>
-        </w:rPr>
-        <w:t>6.1</w:t>
-      </w:r>
-      <w:r>
-        <w:rPr>
-          <w:rFonts w:ascii="Calibri" w:hAnsi="Calibri" w:cs="Calibri"/>
-        </w:rPr>
-        <w:t xml:space="preserve"> –</w:t>
-      </w:r>
-    </w:p>
-    <w:p>
-      <w:pPr>
-        <w:rPr>
-          <w:rFonts w:ascii="Calibri" w:hAnsi="Calibri" w:cs="Calibri"/>
-        </w:rPr>
-      </w:pPr>
-      <w:r>
-        <w:rPr>
-          <w:rFonts w:ascii="Calibri" w:hAnsi="Calibri" w:cs="Calibri"/>
-        </w:rPr>
-        <w:t xml:space="preserve"> En esta etapa se espera encontrar una gran cantidad de defectos.</w:t>
-      </w:r>
-    </w:p>
-    <w:p>
-      <w:pPr>
-        <w:rPr>
-          <w:rFonts w:ascii="Calibri" w:hAnsi="Calibri" w:cs="Calibri"/>
-        </w:rPr>
-      </w:pPr>
-      <w:r>
-        <w:rPr>
-          <w:rFonts w:ascii="Calibri" w:hAnsi="Calibri" w:cs="Calibri"/>
-        </w:rPr>
-        <w:t>6.2</w:t>
-      </w:r>
-      <w:r>
-        <w:rPr>
-          <w:rFonts w:ascii="Calibri" w:hAnsi="Calibri" w:cs="Calibri"/>
-        </w:rPr>
-        <w:t xml:space="preserve"> –</w:t>
-      </w:r>
-    </w:p>
-    <w:p>
-      <w:pPr>
-        <w:rPr>
-          <w:rFonts w:ascii="Calibri" w:hAnsi="Calibri" w:cs="Calibri"/>
-        </w:rPr>
-      </w:pPr>
-      <w:r>
-        <w:rPr>
-          <w:rFonts w:ascii="Calibri" w:hAnsi="Calibri" w:cs="Calibri"/>
-        </w:rPr>
-        <w:t xml:space="preserve"> </w:t>
-      </w:r>
-      <w:r>
-        <w:rPr>
-          <w:rFonts w:ascii="Calibri" w:hAnsi="Calibri" w:cs="Calibri"/>
-        </w:rPr>
-        <w:t>JaCoCo</w:t>
-      </w:r>
-      <w:r>
-        <w:rPr>
-          <w:rStyle w:val="Refdenotaalpie"/>
-          <w:rFonts w:ascii="Calibri" w:hAnsi="Calibri" w:cs="Calibri"/>
-        </w:rPr>
-        <w:footnoteReference w:id="2"/>
-      </w:r>
-      <w:r>
-        <w:rPr>
-          <w:rFonts w:ascii="Calibri" w:hAnsi="Calibri" w:cs="Calibri"/>
-        </w:rPr>
-        <w:t xml:space="preserve"> es una herramienta libre (GPL) escrita en Java, que nos permite comprobar el porcentaje de código al que accedemos desde los test. Es decir, </w:t>
-      </w:r>
-      <w:r>
-        <w:rPr>
-          <w:rFonts w:ascii="Calibri" w:hAnsi="Calibri" w:cs="Calibri"/>
-        </w:rPr>
-        <w:t>JaCoCo</w:t>
-      </w:r>
-      <w:r>
-        <w:rPr>
-          <w:rFonts w:ascii="Calibri" w:hAnsi="Calibri" w:cs="Calibri"/>
-        </w:rPr>
-        <w:t xml:space="preserve"> nos permite saber cuánto código estamos realmente probando con nuestros test.</w:t>
-      </w:r>
-    </w:p>
+      <w:bookmarkEnd w:id="5"/>
+    </w:p>
+    <w:p/>
     <w:p>
       <w:pPr>
         <w:jc w:val="both"/>
         <w:rPr>
           <w:rFonts w:ascii="Calibri" w:hAnsi="Calibri" w:cs="Calibri"/>
-        </w:rPr>
-      </w:pPr>
-      <w:r>
-        <w:rPr>
-          <w:rFonts w:ascii="Calibri" w:hAnsi="Calibri" w:cs="Calibri"/>
+          <w:b/>
+        </w:rPr>
+      </w:pPr>
+      <w:r>
+        <w:rPr>
+          <w:rFonts w:ascii="Calibri" w:hAnsi="Calibri" w:cs="Calibri"/>
+          <w:b/>
+        </w:rPr>
+        <w:t>CHECK STYLE</w:t>
+      </w:r>
+    </w:p>
+    <w:p>
+      <w:pPr>
+        <w:jc w:val="both"/>
+        <w:rPr>
+          <w:rFonts w:ascii="Calibri" w:hAnsi="Calibri" w:cs="Calibri"/>
+        </w:rPr>
+      </w:pPr>
+      <w:r>
+        <w:rPr>
+          <w:rFonts w:ascii="Calibri" w:hAnsi="Calibri" w:cs="Calibri"/>
+          <w:u w:val="single"/>
+        </w:rPr>
+        <w:t>Descripción:</w:t>
+      </w:r>
+      <w:r>
+        <w:rPr>
+          <w:rFonts w:ascii="Calibri" w:hAnsi="Calibri" w:cs="Calibri"/>
+        </w:rPr>
+        <w:t xml:space="preserve"> Este plugin implementa una herramienta de desarrollo para ayudar a los programadores escribir código Java que se adhiere a un estándar de codificación. Automatiza el proceso de verificación de código, y nos libera de esta aburrida (pero importante) tarea. Es ideal para proyectos que quieren hacer cumplir un estándar de codificación.</w:t>
+      </w:r>
+    </w:p>
+    <w:p>
+      <w:pPr>
+        <w:jc w:val="both"/>
+        <w:rPr>
+          <w:rFonts w:ascii="Calibri" w:hAnsi="Calibri" w:cs="Calibri"/>
+        </w:rPr>
+      </w:pPr>
+      <w:r>
+        <w:rPr>
+          <w:rFonts w:ascii="Calibri" w:hAnsi="Calibri" w:cs="Calibri"/>
+          <w:u w:val="single"/>
+        </w:rPr>
+        <w:t>Reporte:</w:t>
+      </w:r>
+    </w:p>
+    <w:p>
+      <w:pPr>
+        <w:jc w:val="both"/>
+        <w:rPr>
+          <w:rFonts w:ascii="Calibri" w:hAnsi="Calibri" w:cs="Calibri"/>
+        </w:rPr>
+      </w:pPr>
+      <w:r>
+        <w:rPr>
+          <w:rFonts w:ascii="Calibri" w:hAnsi="Calibri" w:cs="Calibri"/>
+          <w:noProof/>
+          <w:lang w:val="pt-BR" w:eastAsia="pt-BR"/>
         </w:rPr>
         <w:lastRenderedPageBreak/>
-        <w:t>Además JaCoCo también nos indica la complejidad ciclomática de McCabe</w:t>
-      </w:r>
-      <w:r>
-        <w:rPr>
-          <w:rStyle w:val="Refdenotaalpie"/>
-          <w:rFonts w:ascii="Calibri" w:hAnsi="Calibri" w:cs="Calibri"/>
-        </w:rPr>
-        <w:footnoteReference w:id="3"/>
-      </w:r>
-      <w:r>
-        <w:rPr>
-          <w:rFonts w:ascii="Calibri" w:hAnsi="Calibri" w:cs="Calibri"/>
-        </w:rPr>
-        <w:t>. Esto nos dice como de “complejo” es un método. Esto nos puede servir para orientar nuestros test y probar primero las piezas más complejas, o incluso nos puede hacer plantearnos una refactorización para bajar la complejidad del código.</w:t>
-      </w:r>
-    </w:p>
-    <w:p>
-      <w:pPr>
-        <w:jc w:val="both"/>
-        <w:rPr>
-          <w:rFonts w:ascii="Calibri" w:hAnsi="Calibri" w:cs="Calibri"/>
-        </w:rPr>
-      </w:pPr>
-      <w:r>
-        <w:rPr>
-          <w:rFonts w:ascii="Calibri" w:hAnsi="Calibri" w:cs="Calibri"/>
-        </w:rPr>
-        <w:t>6.3</w:t>
-      </w:r>
-      <w:r>
-        <w:rPr>
-          <w:rFonts w:ascii="Calibri" w:hAnsi="Calibri" w:cs="Calibri"/>
-        </w:rPr>
-        <w:t xml:space="preserve"> – </w:t>
-      </w:r>
-    </w:p>
-    <w:p>
-      <w:pPr>
-        <w:jc w:val="both"/>
-        <w:rPr>
-          <w:rFonts w:ascii="Calibri" w:hAnsi="Calibri" w:cs="Calibri"/>
-        </w:rPr>
-      </w:pPr>
-      <w:r>
-        <w:rPr>
-          <w:rFonts w:ascii="Calibri" w:hAnsi="Calibri" w:cs="Calibri"/>
-          <w:b/>
-        </w:rPr>
-        <w:t>Line Coverage:</w:t>
-      </w:r>
-      <w:r>
-        <w:rPr>
-          <w:rFonts w:ascii="Calibri" w:hAnsi="Calibri" w:cs="Calibri"/>
-        </w:rPr>
-        <w:t xml:space="preserve"> Esta es la </w:t>
-      </w:r>
-      <w:r>
-        <w:rPr>
-          <w:rFonts w:ascii="Calibri" w:hAnsi="Calibri" w:cs="Calibri"/>
-        </w:rPr>
-        <w:t>más</w:t>
-      </w:r>
-      <w:r>
-        <w:rPr>
-          <w:rFonts w:ascii="Calibri" w:hAnsi="Calibri" w:cs="Calibri"/>
-        </w:rPr>
-        <w:t xml:space="preserve"> simple de las métricas que nos ofrecen las herramientas de análisis de cobertura, ya que, solamente mide si una determinada línea de código se ejecuta o no.</w:t>
-      </w:r>
-    </w:p>
-    <w:p>
-      <w:pPr>
-        <w:jc w:val="both"/>
-        <w:rPr>
-          <w:rFonts w:ascii="Calibri" w:hAnsi="Calibri" w:cs="Calibri"/>
-        </w:rPr>
-      </w:pPr>
-      <w:r>
-        <w:rPr>
-          <w:rFonts w:ascii="Calibri" w:hAnsi="Calibri" w:cs="Calibri"/>
-          <w:b/>
-        </w:rPr>
-        <w:t>Instruction Coverage:</w:t>
-      </w:r>
-      <w:r>
-        <w:rPr>
-          <w:rFonts w:ascii="Calibri" w:hAnsi="Calibri" w:cs="Calibri"/>
-        </w:rPr>
-        <w:t xml:space="preserve"> L</w:t>
-      </w:r>
-      <w:r>
-        <w:rPr>
-          <w:rFonts w:ascii="Calibri" w:hAnsi="Calibri" w:cs="Calibri"/>
-        </w:rPr>
-        <w:t xml:space="preserve">a cobertura de </w:t>
-      </w:r>
-      <w:r>
-        <w:rPr>
-          <w:rFonts w:ascii="Calibri" w:hAnsi="Calibri" w:cs="Calibri"/>
-        </w:rPr>
-        <w:t>instrucciones</w:t>
-      </w:r>
-      <w:r>
-        <w:rPr>
-          <w:rFonts w:ascii="Calibri" w:hAnsi="Calibri" w:cs="Calibri"/>
-        </w:rPr>
-        <w:t xml:space="preserve"> es una medida un poco más </w:t>
-      </w:r>
-      <w:r>
-        <w:rPr>
-          <w:rFonts w:ascii="Calibri" w:hAnsi="Calibri" w:cs="Calibri"/>
-        </w:rPr>
-        <w:t>específica, ya que, considera</w:t>
-      </w:r>
-      <w:r>
-        <w:rPr>
-          <w:rFonts w:ascii="Calibri" w:hAnsi="Calibri" w:cs="Calibri"/>
-        </w:rPr>
-        <w:t xml:space="preserve"> </w:t>
-      </w:r>
-      <w:r>
-        <w:rPr>
-          <w:rFonts w:ascii="Calibri" w:hAnsi="Calibri" w:cs="Calibri"/>
-        </w:rPr>
-        <w:t xml:space="preserve">si </w:t>
-      </w:r>
-      <w:r>
-        <w:rPr>
-          <w:rFonts w:ascii="Calibri" w:hAnsi="Calibri" w:cs="Calibri"/>
-        </w:rPr>
-        <w:t>se incluyen múltiples</w:t>
-      </w:r>
-      <w:r>
-        <w:rPr>
-          <w:rFonts w:ascii="Calibri" w:hAnsi="Calibri" w:cs="Calibri"/>
-        </w:rPr>
-        <w:t xml:space="preserve"> instrucciones</w:t>
-      </w:r>
-      <w:r>
-        <w:rPr>
-          <w:rFonts w:ascii="Calibri" w:hAnsi="Calibri" w:cs="Calibri"/>
-        </w:rPr>
-        <w:t xml:space="preserve"> en una sola línea de código.</w:t>
-      </w:r>
-    </w:p>
-    <w:p>
-      <w:pPr>
-        <w:jc w:val="both"/>
-        <w:rPr>
-          <w:rFonts w:ascii="Calibri" w:hAnsi="Calibri" w:cs="Calibri"/>
-        </w:rPr>
-      </w:pPr>
-      <w:r>
-        <w:rPr>
-          <w:rFonts w:ascii="Calibri" w:hAnsi="Calibri" w:cs="Calibri"/>
-        </w:rPr>
-        <w:t>Es muy recomendable alcanzar una elevada cobertura de sentencias, aunque no siempre es posible por premura de tiempo o medios.</w:t>
-      </w:r>
-    </w:p>
-    <w:p>
-      <w:pPr>
-        <w:jc w:val="both"/>
-        <w:rPr>
-          <w:rFonts w:ascii="Calibri" w:hAnsi="Calibri" w:cs="Calibri"/>
-        </w:rPr>
-      </w:pPr>
-      <w:r>
-        <w:rPr>
-          <w:rFonts w:ascii="Calibri" w:hAnsi="Calibri" w:cs="Calibri"/>
-        </w:rPr>
-        <w:t>Aun</w:t>
-      </w:r>
-      <w:r>
-        <w:rPr>
-          <w:rFonts w:ascii="Calibri" w:hAnsi="Calibri" w:cs="Calibri"/>
-        </w:rPr>
-        <w:t xml:space="preserve"> habiendo conseguido una cobertura elevada de sentencias, puede ser que nos estemos engañando en las ramas condicionales</w:t>
-      </w:r>
-      <w:r>
-        <w:rPr>
-          <w:rFonts w:ascii="Calibri" w:hAnsi="Calibri" w:cs="Calibri"/>
-        </w:rPr>
-        <w:t>.</w:t>
-      </w:r>
-    </w:p>
-    <w:p>
-      <w:pPr>
-        <w:jc w:val="both"/>
-        <w:rPr>
-          <w:rFonts w:ascii="Calibri" w:hAnsi="Calibri" w:cs="Calibri"/>
-        </w:rPr>
-      </w:pPr>
-      <w:r>
-        <w:rPr>
-          <w:rFonts w:ascii="Calibri" w:hAnsi="Calibri" w:cs="Calibri"/>
-          <w:b/>
-        </w:rPr>
-        <w:t>Branch Coverage</w:t>
-      </w:r>
-      <w:r>
-        <w:rPr>
-          <w:rFonts w:ascii="Calibri" w:hAnsi="Calibri" w:cs="Calibri"/>
-        </w:rPr>
-        <w:t xml:space="preserve">: </w:t>
-      </w:r>
-      <w:r>
-        <w:rPr>
-          <w:rFonts w:ascii="Calibri" w:hAnsi="Calibri" w:cs="Calibri"/>
-        </w:rPr>
-        <w:t>La cobertura</w:t>
-      </w:r>
-      <w:r>
-        <w:rPr>
-          <w:rFonts w:ascii="Calibri" w:hAnsi="Calibri" w:cs="Calibri"/>
-        </w:rPr>
-        <w:t xml:space="preserve"> de </w:t>
-      </w:r>
-      <w:r>
-        <w:rPr>
-          <w:rFonts w:ascii="Calibri" w:hAnsi="Calibri" w:cs="Calibri"/>
-        </w:rPr>
-        <w:t>ramas</w:t>
-      </w:r>
-      <w:r>
-        <w:rPr>
-          <w:rFonts w:ascii="Calibri" w:hAnsi="Calibri" w:cs="Calibri"/>
-        </w:rPr>
-        <w:t xml:space="preserve"> mide la fracción de segmentos de código independientes que fueron ejecutados.</w:t>
-      </w:r>
-      <w:r>
-        <w:rPr>
-          <w:rFonts w:ascii="Calibri" w:hAnsi="Calibri" w:cs="Calibri"/>
-        </w:rPr>
-        <w:t xml:space="preserve"> Los </w:t>
-      </w:r>
-      <w:r>
-        <w:rPr>
-          <w:rFonts w:ascii="Calibri" w:hAnsi="Calibri" w:cs="Calibri"/>
-        </w:rPr>
-        <w:t>segmentos de código independientes son secciones de código que no tienen ramas dentro o fuera de ellos. Dicho de otra manera, un segmento de código independiente es una sección de código que se puede esperar para ejecutar en su totalidad cada vez que se ejecute.</w:t>
-      </w:r>
-    </w:p>
-    <w:p>
-      <w:pPr>
-        <w:jc w:val="both"/>
-        <w:rPr>
-          <w:rFonts w:ascii="Calibri" w:hAnsi="Calibri" w:cs="Calibri"/>
-        </w:rPr>
-      </w:pPr>
-      <w:r>
-        <w:rPr>
-          <w:rFonts w:ascii="Calibri" w:hAnsi="Calibri" w:cs="Calibri"/>
-        </w:rPr>
-        <w:t>Se habla de una cobertura de ramas al 100% cuando se ha ejercitado todas y cada una de las posibles vías de ejecución controladas por condiciones.</w:t>
-      </w:r>
-    </w:p>
-    <w:p>
-      <w:pPr>
-        <w:jc w:val="both"/>
-        <w:rPr>
-          <w:rFonts w:ascii="Calibri" w:hAnsi="Calibri" w:cs="Calibri"/>
-        </w:rPr>
-      </w:pPr>
-      <w:r>
-        <w:rPr>
-          <w:rFonts w:ascii="Calibri" w:hAnsi="Calibri" w:cs="Calibri"/>
-        </w:rPr>
-        <w:t>La cobertura de ramas es indiscutiblemente deseable; pero habitualmente es un objetivo excesivamente costoso de alcanzar en su plenitud.</w:t>
-      </w:r>
-    </w:p>
-    <w:p>
-      <w:pPr>
-        <w:jc w:val="both"/>
-        <w:rPr>
-          <w:rFonts w:ascii="Calibri" w:hAnsi="Calibri" w:cs="Calibri"/>
-        </w:rPr>
-      </w:pPr>
-      <w:r>
-        <w:rPr>
-          <w:rFonts w:ascii="Calibri" w:hAnsi="Calibri" w:cs="Calibri"/>
-        </w:rPr>
-        <w:t>6.4</w:t>
-      </w:r>
-    </w:p>
-    <w:p>
-      <w:pPr>
-        <w:jc w:val="both"/>
-        <w:rPr>
-          <w:rFonts w:ascii="Calibri" w:hAnsi="Calibri" w:cs="Calibri"/>
-        </w:rPr>
-      </w:pPr>
-      <w:r>
-        <w:rPr>
-          <w:rFonts w:ascii="Calibri" w:hAnsi="Calibri" w:cs="Calibri"/>
-        </w:rPr>
-        <w:t>6.5</w:t>
-      </w:r>
-    </w:p>
-    <w:p>
-      <w:pPr>
-        <w:jc w:val="both"/>
-        <w:rPr>
-          <w:rFonts w:ascii="Calibri" w:hAnsi="Calibri" w:cs="Calibri"/>
-        </w:rPr>
-      </w:pPr>
-      <w:r>
-        <w:rPr>
-          <w:rFonts w:ascii="Calibri" w:hAnsi="Calibri" w:cs="Calibri"/>
-        </w:rPr>
-        <w:t>6.6</w:t>
-      </w:r>
-    </w:p>
-    <w:p>
-      <w:pPr>
-        <w:jc w:val="both"/>
-        <w:rPr>
-          <w:rFonts w:ascii="Calibri" w:hAnsi="Calibri" w:cs="Calibri"/>
-        </w:rPr>
-      </w:pPr>
-      <w:r>
-        <w:rPr>
-          <w:rFonts w:ascii="Calibri" w:hAnsi="Calibri" w:cs="Calibri"/>
-        </w:rPr>
-        <w:t xml:space="preserve">No hay que buscar la calidad perfecta ni el 100% de cobertura, esto no es inteligente ni práctico, ya que nos llevaría demasiado tiempo y esfuerzo. Pero si </w:t>
-      </w:r>
-      <w:r>
-        <w:rPr>
-          <w:rFonts w:ascii="Calibri" w:hAnsi="Calibri" w:cs="Calibri"/>
-        </w:rPr>
-        <w:t>son</w:t>
-      </w:r>
-      <w:r>
-        <w:rPr>
-          <w:rFonts w:ascii="Calibri" w:hAnsi="Calibri" w:cs="Calibri"/>
-        </w:rPr>
-        <w:t xml:space="preserve"> necesario unos mínimos de calidad y enfocar nuestros esfuerzos a probar las piezas más complicadas o más importantes para negocio.</w:t>
-      </w:r>
-    </w:p>
-    <w:p>
-      <w:pPr>
-        <w:jc w:val="both"/>
-        <w:rPr>
-          <w:rFonts w:ascii="Calibri" w:hAnsi="Calibri" w:cs="Calibri"/>
-        </w:rPr>
-      </w:pPr>
-      <w:r>
-        <w:rPr>
-          <w:rFonts w:ascii="Calibri" w:hAnsi="Calibri" w:cs="Calibri"/>
-        </w:rPr>
-        <w:t xml:space="preserve">Herramientas como </w:t>
-      </w:r>
-      <w:r>
-        <w:rPr>
-          <w:rFonts w:ascii="Calibri" w:hAnsi="Calibri" w:cs="Calibri"/>
-        </w:rPr>
-        <w:t>JaCoCo</w:t>
-      </w:r>
-      <w:r>
-        <w:rPr>
-          <w:rFonts w:ascii="Calibri" w:hAnsi="Calibri" w:cs="Calibri"/>
-        </w:rPr>
-        <w:t xml:space="preserve"> nos ayudan enormemente a conseguir estos objetivos y son un aliado fundamental para entornos de mejora continua.</w:t>
-      </w:r>
-    </w:p>
-    <w:p>
-      <w:pPr>
-        <w:jc w:val="both"/>
-        <w:rPr>
-          <w:rFonts w:ascii="Calibri" w:hAnsi="Calibri" w:cs="Calibri"/>
-        </w:rPr>
-      </w:pPr>
-      <w:r>
-        <w:rPr>
-          <w:rFonts w:ascii="Calibri" w:hAnsi="Calibri" w:cs="Calibri"/>
-        </w:rPr>
-        <w:t>S</w:t>
-      </w:r>
-      <w:r>
-        <w:rPr>
-          <w:rFonts w:ascii="Calibri" w:hAnsi="Calibri" w:cs="Calibri"/>
-        </w:rPr>
-        <w:t xml:space="preserve">in medir, es imposible mejorar. Hay que medir antes y después, y comparar las medidas. Eso es lo que realmente </w:t>
-      </w:r>
-      <w:r>
-        <w:rPr>
-          <w:rFonts w:ascii="Calibri" w:hAnsi="Calibri" w:cs="Calibri"/>
-        </w:rPr>
-        <w:t>nos</w:t>
-      </w:r>
-      <w:r>
-        <w:rPr>
-          <w:rFonts w:ascii="Calibri" w:hAnsi="Calibri" w:cs="Calibri"/>
-        </w:rPr>
-        <w:t xml:space="preserve"> indica si </w:t>
-      </w:r>
-      <w:r>
-        <w:rPr>
-          <w:rFonts w:ascii="Calibri" w:hAnsi="Calibri" w:cs="Calibri"/>
-        </w:rPr>
-        <w:t>estamos</w:t>
-      </w:r>
-      <w:r>
-        <w:rPr>
-          <w:rFonts w:ascii="Calibri" w:hAnsi="Calibri" w:cs="Calibri"/>
-        </w:rPr>
-        <w:t xml:space="preserve"> mejorando o empeorando.</w:t>
-      </w:r>
-    </w:p>
-    <w:p>
-      <w:pPr>
-        <w:rPr>
-          <w:rFonts w:ascii="Calibri" w:hAnsi="Calibri" w:cs="Calibri"/>
-        </w:rPr>
-      </w:pPr>
-    </w:p>
-    <w:p>
-      <w:pPr>
-        <w:pStyle w:val="Ttulo3"/>
-        <w:rPr>
-          <w:rFonts w:ascii="Calibri" w:hAnsi="Calibri" w:cs="Calibri"/>
-          <w:sz w:val="28"/>
-          <w:szCs w:val="28"/>
-        </w:rPr>
-      </w:pPr>
-      <w:bookmarkStart w:id="8" w:name="_Toc465543996"/>
-      <w:r>
-        <w:rPr>
-          <w:rFonts w:ascii="Calibri" w:hAnsi="Calibri" w:cs="Calibri"/>
-          <w:sz w:val="28"/>
-          <w:szCs w:val="28"/>
-        </w:rPr>
-        <w:t xml:space="preserve">7. </w:t>
-      </w:r>
-      <w:r>
-        <w:rPr>
-          <w:rFonts w:ascii="Calibri" w:hAnsi="Calibri" w:cs="Calibri"/>
-          <w:sz w:val="28"/>
-          <w:szCs w:val="28"/>
-        </w:rPr>
-        <w:t>PRUEBAS DE SISTEMA</w:t>
-      </w:r>
-      <w:bookmarkEnd w:id="8"/>
-    </w:p>
-    <w:p>
-      <w:pPr>
-        <w:ind w:firstLine="709"/>
-        <w:rPr>
-          <w:rFonts w:ascii="Calibri" w:hAnsi="Calibri" w:cs="Calibri"/>
-        </w:rPr>
-      </w:pPr>
-    </w:p>
-    <w:p>
-      <w:pPr>
-        <w:pStyle w:val="Ttulo3"/>
-        <w:jc w:val="both"/>
-        <w:rPr>
-          <w:rFonts w:ascii="Calibri" w:hAnsi="Calibri" w:cs="Calibri"/>
-          <w:sz w:val="28"/>
-          <w:lang w:val="es-ES"/>
-        </w:rPr>
-      </w:pPr>
-      <w:bookmarkStart w:id="9" w:name="_Toc465543997"/>
-      <w:r>
-        <w:rPr>
-          <w:rFonts w:ascii="Calibri" w:hAnsi="Calibri" w:cs="Calibri"/>
-          <w:sz w:val="28"/>
-          <w:lang w:val="es-ES"/>
-        </w:rPr>
-        <w:lastRenderedPageBreak/>
-        <w:t>8. COSTOS DE REMOCION DE DEFECTOS</w:t>
-      </w:r>
-      <w:bookmarkEnd w:id="9"/>
-    </w:p>
-    <w:p>
-      <w:pPr>
-        <w:rPr>
-          <w:rFonts w:ascii="Calibri" w:hAnsi="Calibri" w:cs="Calibri"/>
-          <w:lang w:val="es-ES"/>
-        </w:rPr>
-      </w:pPr>
-    </w:p>
-    <w:p>
-      <w:pPr>
-        <w:pStyle w:val="Ttulo3"/>
-        <w:jc w:val="both"/>
-        <w:rPr>
-          <w:rFonts w:ascii="Calibri" w:hAnsi="Calibri" w:cs="Calibri"/>
-          <w:sz w:val="28"/>
-        </w:rPr>
-      </w:pPr>
-      <w:bookmarkStart w:id="10" w:name="_Toc465543998"/>
-      <w:r>
-        <w:rPr>
-          <w:rFonts w:ascii="Calibri" w:hAnsi="Calibri" w:cs="Calibri"/>
-          <w:sz w:val="28"/>
-          <w:lang w:val="es-ES"/>
-        </w:rPr>
-        <w:t xml:space="preserve">9. </w:t>
-      </w:r>
-      <w:r>
-        <w:rPr>
-          <w:rFonts w:ascii="Calibri" w:hAnsi="Calibri" w:cs="Calibri"/>
-          <w:sz w:val="28"/>
-        </w:rPr>
-        <w:t>INTEGRACION CONTINUA</w:t>
-      </w:r>
-      <w:bookmarkEnd w:id="10"/>
-    </w:p>
-    <w:p>
-      <w:pPr>
-        <w:rPr>
-          <w:rFonts w:ascii="Calibri" w:hAnsi="Calibri" w:cs="Calibri"/>
-        </w:rPr>
-      </w:pPr>
-    </w:p>
-    <w:p>
-      <w:pPr>
-        <w:jc w:val="both"/>
-        <w:rPr>
-          <w:rFonts w:ascii="Calibri" w:hAnsi="Calibri" w:cs="Calibri"/>
-        </w:rPr>
-      </w:pPr>
-      <w:r>
-        <w:rPr>
-          <w:rFonts w:ascii="Calibri" w:hAnsi="Calibri" w:cs="Calibri"/>
-        </w:rPr>
-        <w:t xml:space="preserve">Como herramienta para realizar integración continua, se decidió utilizar </w:t>
-      </w:r>
-      <w:r>
-        <w:rPr>
-          <w:rFonts w:ascii="Calibri" w:hAnsi="Calibri" w:cs="Calibri"/>
-          <w:b/>
-        </w:rPr>
-        <w:t>TravisCI</w:t>
-      </w:r>
-      <w:r>
-        <w:rPr>
-          <w:rFonts w:ascii="Calibri" w:hAnsi="Calibri" w:cs="Calibri"/>
-        </w:rPr>
-        <w:t>,</w:t>
-      </w:r>
-      <w:r>
-        <w:rPr>
-          <w:rFonts w:ascii="Calibri" w:hAnsi="Calibri" w:cs="Calibri"/>
-        </w:rPr>
-        <w:t xml:space="preserve"> y como herramienta de automatización </w:t>
-      </w:r>
-      <w:r>
-        <w:rPr>
-          <w:rFonts w:ascii="Calibri" w:hAnsi="Calibri" w:cs="Calibri"/>
-          <w:b/>
-        </w:rPr>
-        <w:t>Gradle</w:t>
-      </w:r>
-      <w:r>
-        <w:rPr>
-          <w:rFonts w:ascii="Calibri" w:hAnsi="Calibri" w:cs="Calibri"/>
-        </w:rPr>
-        <w:t xml:space="preserve">. </w:t>
-      </w:r>
-    </w:p>
-    <w:p>
-      <w:pPr>
-        <w:jc w:val="both"/>
-        <w:rPr>
-          <w:rFonts w:ascii="Calibri" w:hAnsi="Calibri" w:cs="Calibri"/>
-        </w:rPr>
-      </w:pPr>
-      <w:r>
-        <w:rPr>
-          <w:rFonts w:ascii="Calibri" w:hAnsi="Calibri" w:cs="Calibri"/>
-        </w:rPr>
-        <w:t xml:space="preserve">A esta </w:t>
-      </w:r>
-      <w:r>
-        <w:rPr>
-          <w:rFonts w:ascii="Calibri" w:hAnsi="Calibri" w:cs="Calibri"/>
-        </w:rPr>
-        <w:t>la herramienta de automatización</w:t>
-      </w:r>
-      <w:r>
-        <w:rPr>
-          <w:rFonts w:ascii="Calibri" w:hAnsi="Calibri" w:cs="Calibri"/>
-        </w:rPr>
-        <w:t xml:space="preserve"> se la configuraron los siguientes plugins:</w:t>
-      </w:r>
-    </w:p>
-    <w:p>
-      <w:pPr>
-        <w:jc w:val="both"/>
-        <w:rPr>
-          <w:rFonts w:ascii="Calibri" w:hAnsi="Calibri" w:cs="Calibri"/>
-          <w:b/>
-        </w:rPr>
-      </w:pPr>
-      <w:r>
-        <w:rPr>
-          <w:rFonts w:ascii="Calibri" w:hAnsi="Calibri" w:cs="Calibri"/>
-          <w:b/>
-        </w:rPr>
-        <w:t>CHECK STYLE</w:t>
-      </w:r>
-    </w:p>
-    <w:p>
-      <w:pPr>
-        <w:jc w:val="both"/>
-        <w:rPr>
-          <w:rFonts w:ascii="Calibri" w:hAnsi="Calibri" w:cs="Calibri"/>
-        </w:rPr>
-      </w:pPr>
-      <w:r>
-        <w:rPr>
-          <w:rFonts w:ascii="Calibri" w:hAnsi="Calibri" w:cs="Calibri"/>
-          <w:u w:val="single"/>
-        </w:rPr>
-        <w:t>Descripción:</w:t>
-      </w:r>
-      <w:r>
-        <w:rPr>
-          <w:rFonts w:ascii="Calibri" w:hAnsi="Calibri" w:cs="Calibri"/>
-        </w:rPr>
-        <w:t xml:space="preserve"> Este plugin </w:t>
-      </w:r>
-      <w:r>
-        <w:rPr>
-          <w:rFonts w:ascii="Calibri" w:hAnsi="Calibri" w:cs="Calibri"/>
-        </w:rPr>
-        <w:t>implementa</w:t>
-      </w:r>
-      <w:r>
-        <w:rPr>
-          <w:rFonts w:ascii="Calibri" w:hAnsi="Calibri" w:cs="Calibri"/>
-        </w:rPr>
-        <w:t xml:space="preserve"> una herramienta de desarrollo para ayudar a los programadores escribir código Java que se adhiere a un estándar de codificación. Automatiza el proceso de verificación de código, y nos libera de esta aburrida (pero importante) tarea. Es ideal para proyectos que quieren hacer cumplir un estándar de codificación.</w:t>
-      </w:r>
-    </w:p>
-    <w:p>
-      <w:pPr>
-        <w:jc w:val="both"/>
-        <w:rPr>
-          <w:rFonts w:ascii="Calibri" w:hAnsi="Calibri" w:cs="Calibri"/>
-        </w:rPr>
-      </w:pPr>
-      <w:r>
-        <w:rPr>
-          <w:rFonts w:ascii="Calibri" w:hAnsi="Calibri" w:cs="Calibri"/>
-          <w:u w:val="single"/>
-        </w:rPr>
-        <w:t>Reporte:</w:t>
-      </w:r>
-    </w:p>
-    <w:p>
-      <w:pPr>
-        <w:jc w:val="both"/>
-        <w:rPr>
-          <w:rFonts w:ascii="Calibri" w:hAnsi="Calibri" w:cs="Calibri"/>
-        </w:rPr>
-      </w:pPr>
-      <w:r>
-        <w:rPr>
-          <w:rFonts w:ascii="Calibri" w:hAnsi="Calibri" w:cs="Calibri"/>
-          <w:noProof/>
-          <w:lang w:eastAsia="es-AR"/>
-        </w:rPr>
         <w:drawing>
-          <wp:inline distT="0" distB="0" distL="0" distR="0" wp14:anchorId="53D18E5E" wp14:editId="294F8983">
+          <wp:inline distT="0" distB="0" distL="0" distR="0" wp14:anchorId="5DB9BC2A" wp14:editId="397490F1">
             <wp:extent cx="6098600" cy="1386840"/>
-            <wp:effectExtent l="76200" t="76200" r="130810" b="137160"/>
+            <wp:effectExtent l="57150" t="57150" r="111760" b="118110"/>
             <wp:docPr id="7" name="Imagen 7"/>
             <wp:cNvGraphicFramePr>
               <a:graphicFrameLocks xmlns:a="http://schemas.openxmlformats.org/drawingml/2006/main" noChangeAspect="1"/>
@@ -3001,7 +2622,7 @@
                     <a:prstGeom prst="rect">
                       <a:avLst/>
                     </a:prstGeom>
-                    <a:ln w="38100" cap="sq">
+                    <a:ln w="3175" cap="sq">
                       <a:solidFill>
                         <a:srgbClr val="000000"/>
                       </a:solidFill>
@@ -3096,13 +2717,12 @@
         <w:rPr>
           <w:rFonts w:ascii="Calibri" w:hAnsi="Calibri" w:cs="Calibri"/>
           <w:noProof/>
-          <w:lang w:eastAsia="es-AR"/>
-        </w:rPr>
-        <w:lastRenderedPageBreak/>
+          <w:lang w:val="pt-BR" w:eastAsia="pt-BR"/>
+        </w:rPr>
         <w:drawing>
-          <wp:inline distT="0" distB="0" distL="0" distR="0" wp14:anchorId="6B5B31F7" wp14:editId="2498C698">
+          <wp:inline distT="0" distB="0" distL="0" distR="0" wp14:anchorId="47E946CA" wp14:editId="5B4D9A09">
             <wp:extent cx="6001144" cy="2133600"/>
-            <wp:effectExtent l="76200" t="76200" r="133350" b="133350"/>
+            <wp:effectExtent l="57150" t="57150" r="114300" b="114300"/>
             <wp:docPr id="6" name="Imagen 6"/>
             <wp:cNvGraphicFramePr>
               <a:graphicFrameLocks xmlns:a="http://schemas.openxmlformats.org/drawingml/2006/main" noChangeAspect="1"/>
@@ -3128,7 +2748,7 @@
                     <a:prstGeom prst="rect">
                       <a:avLst/>
                     </a:prstGeom>
-                    <a:ln w="38100" cap="sq">
+                    <a:ln w="3175" cap="sq">
                       <a:solidFill>
                         <a:srgbClr val="000000"/>
                       </a:solidFill>
@@ -3215,12 +2835,12 @@
         <w:rPr>
           <w:rFonts w:ascii="Calibri" w:hAnsi="Calibri" w:cs="Calibri"/>
           <w:noProof/>
-          <w:lang w:eastAsia="es-AR"/>
+          <w:lang w:val="pt-BR" w:eastAsia="pt-BR"/>
         </w:rPr>
         <w:drawing>
-          <wp:inline distT="0" distB="0" distL="0" distR="0" wp14:anchorId="1407846C" wp14:editId="7F6FD67B">
+          <wp:inline distT="0" distB="0" distL="0" distR="0" wp14:anchorId="4B1B1F44" wp14:editId="6A8B3EEE">
             <wp:extent cx="6005830" cy="1469609"/>
-            <wp:effectExtent l="76200" t="76200" r="128270" b="130810"/>
+            <wp:effectExtent l="57150" t="57150" r="109220" b="111760"/>
             <wp:docPr id="46" name="Imagen 46"/>
             <wp:cNvGraphicFramePr>
               <a:graphicFrameLocks xmlns:a="http://schemas.openxmlformats.org/drawingml/2006/main" noChangeAspect="1"/>
@@ -3246,7 +2866,7 @@
                     <a:prstGeom prst="rect">
                       <a:avLst/>
                     </a:prstGeom>
-                    <a:ln w="38100" cap="sq">
+                    <a:ln w="3175" cap="sq">
                       <a:solidFill>
                         <a:srgbClr val="000000"/>
                       </a:solidFill>
@@ -3341,12 +2961,12 @@
         <w:rPr>
           <w:rFonts w:ascii="Calibri" w:hAnsi="Calibri" w:cs="Calibri"/>
           <w:noProof/>
-          <w:lang w:eastAsia="es-AR"/>
+          <w:lang w:val="pt-BR" w:eastAsia="pt-BR"/>
         </w:rPr>
         <w:drawing>
-          <wp:inline distT="0" distB="0" distL="0" distR="0" wp14:anchorId="0084362E" wp14:editId="6B1F422C">
+          <wp:inline distT="0" distB="0" distL="0" distR="0" wp14:anchorId="7AFA1862" wp14:editId="67866554">
             <wp:extent cx="3230880" cy="1780282"/>
-            <wp:effectExtent l="76200" t="76200" r="140970" b="125095"/>
+            <wp:effectExtent l="57150" t="57150" r="121920" b="106045"/>
             <wp:docPr id="47" name="Imagen 47"/>
             <wp:cNvGraphicFramePr>
               <a:graphicFrameLocks xmlns:a="http://schemas.openxmlformats.org/drawingml/2006/main" noChangeAspect="1"/>
@@ -3372,7 +2992,7 @@
                     <a:prstGeom prst="rect">
                       <a:avLst/>
                     </a:prstGeom>
-                    <a:ln w="38100" cap="sq">
+                    <a:ln w="3175" cap="sq">
                       <a:solidFill>
                         <a:srgbClr val="000000"/>
                       </a:solidFill>
@@ -3414,12 +3034,12 @@
         <w:rPr>
           <w:rFonts w:ascii="Calibri" w:hAnsi="Calibri" w:cs="Calibri"/>
           <w:noProof/>
-          <w:lang w:eastAsia="es-AR"/>
+          <w:lang w:val="pt-BR" w:eastAsia="pt-BR"/>
         </w:rPr>
         <w:drawing>
-          <wp:inline distT="0" distB="0" distL="0" distR="0" wp14:anchorId="293A8C6C" wp14:editId="4629C29B">
+          <wp:inline distT="0" distB="0" distL="0" distR="0" wp14:anchorId="29EA3FED" wp14:editId="1AA33CF8">
             <wp:extent cx="3295048" cy="1584960"/>
-            <wp:effectExtent l="76200" t="76200" r="133985" b="129540"/>
+            <wp:effectExtent l="57150" t="57150" r="114935" b="110490"/>
             <wp:docPr id="5" name="Imagen 5"/>
             <wp:cNvGraphicFramePr>
               <a:graphicFrameLocks xmlns:a="http://schemas.openxmlformats.org/drawingml/2006/main" noChangeAspect="1"/>
@@ -3445,7 +3065,7 @@
                     <a:prstGeom prst="rect">
                       <a:avLst/>
                     </a:prstGeom>
-                    <a:ln w="38100" cap="sq">
+                    <a:ln w="3175" cap="sq">
                       <a:solidFill>
                         <a:srgbClr val="000000"/>
                       </a:solidFill>
@@ -3470,26 +3090,188 @@
     </w:p>
     <w:p>
       <w:pPr>
+        <w:pStyle w:val="Ttulo3"/>
+        <w:rPr>
+          <w:rFonts w:ascii="Calibri" w:hAnsi="Calibri" w:cs="Calibri"/>
+          <w:sz w:val="28"/>
+          <w:szCs w:val="28"/>
+        </w:rPr>
+      </w:pPr>
+    </w:p>
+    <w:p>
+      <w:pPr>
+        <w:pStyle w:val="Ttulo3"/>
+        <w:rPr>
+          <w:rFonts w:ascii="Calibri" w:hAnsi="Calibri" w:cs="Calibri"/>
+          <w:sz w:val="28"/>
+          <w:szCs w:val="28"/>
+        </w:rPr>
+      </w:pPr>
+      <w:bookmarkStart w:id="6" w:name="_Toc466029506"/>
+      <w:r>
+        <w:rPr>
+          <w:rFonts w:ascii="Calibri" w:hAnsi="Calibri" w:cs="Calibri"/>
+          <w:sz w:val="28"/>
+          <w:szCs w:val="28"/>
+        </w:rPr>
+        <w:t xml:space="preserve">6. </w:t>
+      </w:r>
+      <w:r>
+        <w:rPr>
+          <w:rFonts w:ascii="Calibri" w:hAnsi="Calibri" w:cs="Calibri"/>
+          <w:sz w:val="28"/>
+          <w:szCs w:val="28"/>
+        </w:rPr>
+        <w:t>PRUEBAS UNITARIAS</w:t>
+      </w:r>
+      <w:bookmarkEnd w:id="6"/>
+    </w:p>
+    <w:p>
+      <w:pPr>
+        <w:rPr>
+          <w:rFonts w:ascii="Calibri" w:hAnsi="Calibri" w:cs="Calibri"/>
+        </w:rPr>
+      </w:pPr>
+    </w:p>
+    <w:p>
+      <w:pPr>
+        <w:rPr>
+          <w:rFonts w:ascii="Calibri" w:hAnsi="Calibri" w:cs="Calibri"/>
+        </w:rPr>
+      </w:pPr>
+      <w:r>
+        <w:rPr>
+          <w:rFonts w:ascii="Calibri" w:hAnsi="Calibri" w:cs="Calibri"/>
+        </w:rPr>
+        <w:t>En esta</w:t>
+      </w:r>
+      <w:r>
+        <w:rPr>
+          <w:rFonts w:ascii="Calibri" w:hAnsi="Calibri" w:cs="Calibri"/>
+        </w:rPr>
+        <w:t xml:space="preserve">, por ser una de las </w:t>
+      </w:r>
+      <w:r>
+        <w:rPr>
+          <w:rFonts w:ascii="Calibri" w:hAnsi="Calibri" w:cs="Calibri"/>
+        </w:rPr>
+        <w:t>etapa</w:t>
+      </w:r>
+      <w:r>
+        <w:rPr>
+          <w:rFonts w:ascii="Calibri" w:hAnsi="Calibri" w:cs="Calibri"/>
+        </w:rPr>
+        <w:t>s más avanzadas</w:t>
+      </w:r>
+      <w:r>
+        <w:rPr>
+          <w:rFonts w:ascii="Calibri" w:hAnsi="Calibri" w:cs="Calibri"/>
+        </w:rPr>
+        <w:t xml:space="preserve"> se espera encontrar una cantidad </w:t>
+      </w:r>
+      <w:r>
+        <w:rPr>
+          <w:rFonts w:ascii="Calibri" w:hAnsi="Calibri" w:cs="Calibri"/>
+        </w:rPr>
+        <w:t xml:space="preserve">reducida </w:t>
+      </w:r>
+      <w:r>
+        <w:rPr>
+          <w:rFonts w:ascii="Calibri" w:hAnsi="Calibri" w:cs="Calibri"/>
+        </w:rPr>
+        <w:t>de defectos.</w:t>
+      </w:r>
+      <w:r>
+        <w:rPr>
+          <w:rFonts w:ascii="Calibri" w:hAnsi="Calibri" w:cs="Calibri"/>
+        </w:rPr>
+        <w:t xml:space="preserve"> La idea es utilizar pruebas unitarias incrementales, que aseguren la funcionalidad de diferentes partes del código.</w:t>
+      </w:r>
+    </w:p>
+    <w:p>
+      <w:pPr>
+        <w:rPr>
+          <w:rFonts w:ascii="Calibri" w:hAnsi="Calibri" w:cs="Calibri"/>
+          <w:b/>
+        </w:rPr>
+      </w:pPr>
+    </w:p>
+    <w:p>
+      <w:pPr>
         <w:jc w:val="both"/>
         <w:rPr>
           <w:rFonts w:ascii="Calibri" w:hAnsi="Calibri" w:cs="Calibri"/>
-        </w:rPr>
-      </w:pPr>
+          <w:b/>
+        </w:rPr>
+      </w:pPr>
+      <w:r>
+        <w:rPr>
+          <w:rFonts w:ascii="Calibri" w:hAnsi="Calibri" w:cs="Calibri"/>
+          <w:b/>
+        </w:rPr>
+        <w:t>JACOCO</w:t>
+      </w:r>
+    </w:p>
+    <w:p>
+      <w:pPr>
+        <w:rPr>
+          <w:rFonts w:ascii="Calibri" w:hAnsi="Calibri" w:cs="Calibri"/>
+        </w:rPr>
+      </w:pPr>
+      <w:r>
+        <w:rPr>
+          <w:rFonts w:ascii="Calibri" w:hAnsi="Calibri" w:cs="Calibri"/>
+          <w:u w:val="single"/>
+        </w:rPr>
+        <w:t>Descripción:</w:t>
+      </w:r>
+      <w:r>
+        <w:rPr>
+          <w:rFonts w:ascii="Calibri" w:hAnsi="Calibri" w:cs="Calibri"/>
+        </w:rPr>
+        <w:t xml:space="preserve"> </w:t>
+      </w:r>
+      <w:r>
+        <w:rPr>
+          <w:rFonts w:ascii="Calibri" w:hAnsi="Calibri" w:cs="Calibri"/>
+        </w:rPr>
+        <w:t>E</w:t>
+      </w:r>
+      <w:r>
+        <w:rPr>
+          <w:rFonts w:ascii="Calibri" w:hAnsi="Calibri" w:cs="Calibri"/>
+        </w:rPr>
+        <w:t>s una herramienta libre (GPL) escrita en Java, que nos permite comprobar el porcentaje de código al que accedemos desde los test. Es decir, nos permite saber cuánto código estamos realmente probando con nuestros test.</w:t>
+      </w:r>
+      <w:bookmarkStart w:id="7" w:name="_GoBack"/>
+      <w:bookmarkEnd w:id="7"/>
     </w:p>
     <w:p>
       <w:pPr>
         <w:jc w:val="both"/>
         <w:rPr>
           <w:rFonts w:ascii="Calibri" w:hAnsi="Calibri" w:cs="Calibri"/>
-          <w:b/>
-        </w:rPr>
-      </w:pPr>
-      <w:r>
-        <w:rPr>
-          <w:rFonts w:ascii="Calibri" w:hAnsi="Calibri" w:cs="Calibri"/>
-          <w:b/>
-        </w:rPr>
-        <w:t>JACOCO</w:t>
+        </w:rPr>
+      </w:pPr>
+      <w:r>
+        <w:rPr>
+          <w:rFonts w:ascii="Calibri" w:hAnsi="Calibri" w:cs="Calibri"/>
+        </w:rPr>
+        <w:lastRenderedPageBreak/>
+        <w:t>Además JaCoCo también nos indica la complejidad ciclomática de McCabe</w:t>
+      </w:r>
+      <w:r>
+        <w:rPr>
+          <w:rStyle w:val="Refdenotaalpie"/>
+          <w:rFonts w:ascii="Calibri" w:hAnsi="Calibri" w:cs="Calibri"/>
+        </w:rPr>
+        <w:footnoteReference w:id="2"/>
+      </w:r>
+      <w:r>
+        <w:rPr>
+          <w:rFonts w:ascii="Calibri" w:hAnsi="Calibri" w:cs="Calibri"/>
+        </w:rPr>
+        <w:t>. Esto nos dice como de “complejo” es un método. Esto nos puede servir para orientar nuestros test y probar primero las piezas más complejas, o incluso nos puede hacer plantearnos una refactorización para bajar la complejidad del código.</w:t>
       </w:r>
     </w:p>
     <w:p>
@@ -3497,35 +3279,14 @@
         <w:jc w:val="both"/>
         <w:rPr>
           <w:rFonts w:ascii="Calibri" w:hAnsi="Calibri" w:cs="Calibri"/>
-        </w:rPr>
-      </w:pPr>
-      <w:r>
-        <w:rPr>
-          <w:rFonts w:ascii="Calibri" w:hAnsi="Calibri" w:cs="Calibri"/>
           <w:u w:val="single"/>
         </w:rPr>
-        <w:t>Descripción:</w:t>
-      </w:r>
-      <w:r>
-        <w:rPr>
-          <w:rFonts w:ascii="Calibri" w:hAnsi="Calibri" w:cs="Calibri"/>
-        </w:rPr>
-        <w:t xml:space="preserve"> Este plugin calcula de manera automática, el nivel de cobertura de código que ofrecen los diferentes test programados dentro del proyecto java.</w:t>
-      </w:r>
-    </w:p>
-    <w:p>
-      <w:pPr>
-        <w:jc w:val="both"/>
+      </w:pPr>
+      <w:r>
         <w:rPr>
           <w:rFonts w:ascii="Calibri" w:hAnsi="Calibri" w:cs="Calibri"/>
           <w:u w:val="single"/>
         </w:rPr>
-      </w:pPr>
-      <w:r>
-        <w:rPr>
-          <w:rFonts w:ascii="Calibri" w:hAnsi="Calibri" w:cs="Calibri"/>
-          <w:u w:val="single"/>
-        </w:rPr>
         <w:t>Reporte:</w:t>
       </w:r>
     </w:p>
@@ -3540,12 +3301,12 @@
         <w:rPr>
           <w:rFonts w:ascii="Calibri" w:hAnsi="Calibri" w:cs="Calibri"/>
           <w:noProof/>
-          <w:lang w:eastAsia="es-AR"/>
+          <w:lang w:val="pt-BR" w:eastAsia="pt-BR"/>
         </w:rPr>
         <w:drawing>
-          <wp:inline distT="0" distB="0" distL="0" distR="0" wp14:anchorId="4B1B9710" wp14:editId="7C7F2A15">
+          <wp:inline distT="0" distB="0" distL="0" distR="0" wp14:anchorId="387BFD88" wp14:editId="07BA211A">
             <wp:extent cx="5882640" cy="802076"/>
-            <wp:effectExtent l="76200" t="76200" r="137160" b="131445"/>
+            <wp:effectExtent l="57150" t="57150" r="118110" b="112395"/>
             <wp:docPr id="8" name="Imagen 8"/>
             <wp:cNvGraphicFramePr>
               <a:graphicFrameLocks xmlns:a="http://schemas.openxmlformats.org/drawingml/2006/main" noChangeAspect="1"/>
@@ -3571,7 +3332,7 @@
                     <a:prstGeom prst="rect">
                       <a:avLst/>
                     </a:prstGeom>
-                    <a:ln w="38100" cap="sq">
+                    <a:ln w="3175" cap="sq">
                       <a:solidFill>
                         <a:srgbClr val="000000"/>
                       </a:solidFill>
@@ -3596,11 +3357,597 @@
     </w:p>
     <w:p>
       <w:pPr>
+        <w:spacing w:after="0"/>
         <w:jc w:val="both"/>
         <w:rPr>
           <w:rFonts w:ascii="Calibri" w:hAnsi="Calibri" w:cs="Calibri"/>
         </w:rPr>
       </w:pPr>
+      <w:r>
+        <w:rPr>
+          <w:rFonts w:ascii="Calibri" w:hAnsi="Calibri" w:cs="Calibri"/>
+        </w:rPr>
+        <w:t>De este reporte podemos distinguir claramente 3 conceptos diferentes:</w:t>
+      </w:r>
+    </w:p>
+    <w:p>
+      <w:pPr>
+        <w:spacing w:after="0"/>
+        <w:jc w:val="both"/>
+        <w:rPr>
+          <w:rFonts w:ascii="Calibri" w:hAnsi="Calibri" w:cs="Calibri"/>
+        </w:rPr>
+      </w:pPr>
+    </w:p>
+    <w:p>
+      <w:pPr>
+        <w:pStyle w:val="Prrafodelista"/>
+        <w:numPr>
+          <w:ilvl w:val="0"/>
+          <w:numId w:val="28"/>
+        </w:numPr>
+        <w:jc w:val="both"/>
+        <w:rPr>
+          <w:rFonts w:ascii="Calibri" w:hAnsi="Calibri" w:cs="Calibri"/>
+          <w:lang w:val="es-AR"/>
+        </w:rPr>
+      </w:pPr>
+      <w:r>
+        <w:rPr>
+          <w:rFonts w:ascii="Calibri" w:hAnsi="Calibri" w:cs="Calibri"/>
+          <w:b/>
+          <w:lang w:val="es-AR"/>
+        </w:rPr>
+        <w:t>Line Coverage:</w:t>
+      </w:r>
+      <w:r>
+        <w:rPr>
+          <w:rFonts w:ascii="Calibri" w:hAnsi="Calibri" w:cs="Calibri"/>
+          <w:lang w:val="es-AR"/>
+        </w:rPr>
+        <w:t xml:space="preserve"> Esta es la </w:t>
+      </w:r>
+      <w:r>
+        <w:rPr>
+          <w:rFonts w:ascii="Calibri" w:hAnsi="Calibri" w:cs="Calibri"/>
+          <w:lang w:val="es-AR"/>
+        </w:rPr>
+        <w:t>más</w:t>
+      </w:r>
+      <w:r>
+        <w:rPr>
+          <w:rFonts w:ascii="Calibri" w:hAnsi="Calibri" w:cs="Calibri"/>
+          <w:lang w:val="es-AR"/>
+        </w:rPr>
+        <w:t xml:space="preserve"> simple de las métricas que nos ofrecen las herramientas de análisis de cobertura, ya que, solamente mide si una determinada línea de código se ejecuta o no.</w:t>
+      </w:r>
+    </w:p>
+    <w:p>
+      <w:pPr>
+        <w:pStyle w:val="Prrafodelista"/>
+        <w:jc w:val="both"/>
+        <w:rPr>
+          <w:rFonts w:ascii="Calibri" w:hAnsi="Calibri" w:cs="Calibri"/>
+          <w:lang w:val="es-AR"/>
+        </w:rPr>
+      </w:pPr>
+    </w:p>
+    <w:p>
+      <w:pPr>
+        <w:pStyle w:val="Prrafodelista"/>
+        <w:numPr>
+          <w:ilvl w:val="0"/>
+          <w:numId w:val="28"/>
+        </w:numPr>
+        <w:jc w:val="both"/>
+        <w:rPr>
+          <w:rFonts w:ascii="Calibri" w:hAnsi="Calibri" w:cs="Calibri"/>
+          <w:lang w:val="es-AR"/>
+        </w:rPr>
+      </w:pPr>
+      <w:r>
+        <w:rPr>
+          <w:rFonts w:ascii="Calibri" w:hAnsi="Calibri" w:cs="Calibri"/>
+          <w:b/>
+          <w:lang w:val="es-AR"/>
+        </w:rPr>
+        <w:t>Instruction Coverage:</w:t>
+      </w:r>
+      <w:r>
+        <w:rPr>
+          <w:rFonts w:ascii="Calibri" w:hAnsi="Calibri" w:cs="Calibri"/>
+          <w:lang w:val="es-AR"/>
+        </w:rPr>
+        <w:t xml:space="preserve"> La cobertura de instrucciones es una medida un poco más específica, ya que, considera si se incluyen múltiples instrucciones en una sola línea de código.</w:t>
+      </w:r>
+    </w:p>
+    <w:p>
+      <w:pPr>
+        <w:spacing w:after="0"/>
+        <w:jc w:val="both"/>
+        <w:rPr>
+          <w:rFonts w:ascii="Calibri" w:hAnsi="Calibri" w:cs="Calibri"/>
+        </w:rPr>
+      </w:pPr>
+    </w:p>
+    <w:p>
+      <w:pPr>
+        <w:jc w:val="both"/>
+        <w:rPr>
+          <w:rFonts w:ascii="Calibri" w:hAnsi="Calibri" w:cs="Calibri"/>
+        </w:rPr>
+      </w:pPr>
+      <w:r>
+        <w:rPr>
+          <w:rFonts w:ascii="Calibri" w:hAnsi="Calibri" w:cs="Calibri"/>
+        </w:rPr>
+        <w:t>Es muy recomendable alcanzar una elevada cobertura de sentencias, aunque no siempre es posible por premura de tiempo o medios.</w:t>
+      </w:r>
+    </w:p>
+    <w:p>
+      <w:pPr>
+        <w:jc w:val="both"/>
+        <w:rPr>
+          <w:rFonts w:ascii="Calibri" w:hAnsi="Calibri" w:cs="Calibri"/>
+        </w:rPr>
+      </w:pPr>
+      <w:r>
+        <w:rPr>
+          <w:rFonts w:ascii="Calibri" w:hAnsi="Calibri" w:cs="Calibri"/>
+        </w:rPr>
+        <w:t>Aun</w:t>
+      </w:r>
+      <w:r>
+        <w:rPr>
+          <w:rFonts w:ascii="Calibri" w:hAnsi="Calibri" w:cs="Calibri"/>
+        </w:rPr>
+        <w:t xml:space="preserve"> habiendo conseguido una cobertura elevada de sentencias, puede ser que nos estemos engañando en las ramas condicionales</w:t>
+      </w:r>
+      <w:r>
+        <w:rPr>
+          <w:rFonts w:ascii="Calibri" w:hAnsi="Calibri" w:cs="Calibri"/>
+        </w:rPr>
+        <w:t>.</w:t>
+      </w:r>
+    </w:p>
+    <w:p>
+      <w:pPr>
+        <w:spacing w:after="0"/>
+        <w:jc w:val="both"/>
+        <w:rPr>
+          <w:rFonts w:ascii="Calibri" w:hAnsi="Calibri" w:cs="Calibri"/>
+        </w:rPr>
+      </w:pPr>
+    </w:p>
+    <w:p>
+      <w:pPr>
+        <w:pStyle w:val="Prrafodelista"/>
+        <w:numPr>
+          <w:ilvl w:val="0"/>
+          <w:numId w:val="28"/>
+        </w:numPr>
+        <w:jc w:val="both"/>
+        <w:rPr>
+          <w:rFonts w:ascii="Calibri" w:hAnsi="Calibri" w:cs="Calibri"/>
+          <w:lang w:val="es-AR"/>
+        </w:rPr>
+      </w:pPr>
+      <w:r>
+        <w:rPr>
+          <w:rFonts w:ascii="Calibri" w:hAnsi="Calibri" w:cs="Calibri"/>
+          <w:b/>
+          <w:lang w:val="es-AR"/>
+        </w:rPr>
+        <w:t>Branch Coverage</w:t>
+      </w:r>
+      <w:r>
+        <w:rPr>
+          <w:rFonts w:ascii="Calibri" w:hAnsi="Calibri" w:cs="Calibri"/>
+          <w:lang w:val="es-AR"/>
+        </w:rPr>
+        <w:t xml:space="preserve">: </w:t>
+      </w:r>
+      <w:r>
+        <w:rPr>
+          <w:rFonts w:ascii="Calibri" w:hAnsi="Calibri" w:cs="Calibri"/>
+          <w:lang w:val="es-AR"/>
+        </w:rPr>
+        <w:t>La cobertura de ramas mide la fracción de segmentos de código independientes que fueron ejecutados. Los segmentos de código independientes son secciones de código que no tienen ramas dentro o fuera de ellos. Dicho de otra manera, un segmento de código independiente es una sección de código que se puede esperar para ejecutar en su totalidad cada vez que se ejecute.</w:t>
+      </w:r>
+    </w:p>
+    <w:p>
+      <w:pPr>
+        <w:pStyle w:val="Prrafodelista"/>
+        <w:jc w:val="both"/>
+        <w:rPr>
+          <w:rFonts w:ascii="Calibri" w:hAnsi="Calibri" w:cs="Calibri"/>
+        </w:rPr>
+      </w:pPr>
+    </w:p>
+    <w:p>
+      <w:pPr>
+        <w:jc w:val="both"/>
+        <w:rPr>
+          <w:rFonts w:ascii="Calibri" w:hAnsi="Calibri" w:cs="Calibri"/>
+        </w:rPr>
+      </w:pPr>
+      <w:r>
+        <w:rPr>
+          <w:rFonts w:ascii="Calibri" w:hAnsi="Calibri" w:cs="Calibri"/>
+        </w:rPr>
+        <w:t xml:space="preserve">Se habla de una cobertura de ramas al 100% cuando se ha </w:t>
+      </w:r>
+      <w:r>
+        <w:rPr>
+          <w:rFonts w:ascii="Calibri" w:hAnsi="Calibri" w:cs="Calibri"/>
+        </w:rPr>
+        <w:t>recorrido</w:t>
+      </w:r>
+      <w:r>
+        <w:rPr>
+          <w:rFonts w:ascii="Calibri" w:hAnsi="Calibri" w:cs="Calibri"/>
+        </w:rPr>
+        <w:t xml:space="preserve"> todas y cada una de las posibles vías de ejecución controladas por condiciones.</w:t>
+      </w:r>
+    </w:p>
+    <w:p>
+      <w:pPr>
+        <w:jc w:val="both"/>
+        <w:rPr>
+          <w:rFonts w:ascii="Calibri" w:hAnsi="Calibri" w:cs="Calibri"/>
+        </w:rPr>
+      </w:pPr>
+      <w:r>
+        <w:rPr>
+          <w:rFonts w:ascii="Calibri" w:hAnsi="Calibri" w:cs="Calibri"/>
+        </w:rPr>
+        <w:t xml:space="preserve">En nuestro proyecto se tiene un nivel de </w:t>
+      </w:r>
+      <w:r>
+        <w:rPr>
+          <w:rFonts w:ascii="Calibri" w:hAnsi="Calibri" w:cs="Calibri"/>
+          <w:u w:val="single"/>
+        </w:rPr>
+        <w:t>cobertura de ramas</w:t>
+      </w:r>
+      <w:r>
+        <w:rPr>
+          <w:rFonts w:ascii="Calibri" w:hAnsi="Calibri" w:cs="Calibri"/>
+        </w:rPr>
+        <w:t xml:space="preserve"> del 42%</w:t>
+      </w:r>
+      <w:r>
+        <w:rPr>
+          <w:rFonts w:ascii="Calibri" w:hAnsi="Calibri" w:cs="Calibri"/>
+        </w:rPr>
+        <w:t>.</w:t>
+      </w:r>
+    </w:p>
+    <w:p>
+      <w:pPr>
+        <w:jc w:val="both"/>
+        <w:rPr>
+          <w:rFonts w:ascii="Calibri" w:hAnsi="Calibri" w:cs="Calibri"/>
+        </w:rPr>
+      </w:pPr>
+      <w:r>
+        <w:rPr>
+          <w:rFonts w:ascii="Calibri" w:hAnsi="Calibri" w:cs="Calibri"/>
+        </w:rPr>
+        <w:t>La cobertura de ramas es indiscutiblemente deseable; pero habitualmente es un objetivo excesivamente costoso de alcanzar en su plenitud.</w:t>
+      </w:r>
+    </w:p>
+    <w:p>
+      <w:pPr>
+        <w:jc w:val="both"/>
+        <w:rPr>
+          <w:rFonts w:ascii="Calibri" w:hAnsi="Calibri" w:cs="Calibri"/>
+        </w:rPr>
+      </w:pPr>
+      <w:r>
+        <w:rPr>
+          <w:rFonts w:ascii="Calibri" w:hAnsi="Calibri" w:cs="Calibri"/>
+        </w:rPr>
+        <w:t xml:space="preserve">No hay que buscar la calidad perfecta ni el 100% de cobertura, esto no es inteligente ni práctico, ya que nos llevaría demasiado tiempo y esfuerzo. Pero si </w:t>
+      </w:r>
+      <w:r>
+        <w:rPr>
+          <w:rFonts w:ascii="Calibri" w:hAnsi="Calibri" w:cs="Calibri"/>
+        </w:rPr>
+        <w:t>son</w:t>
+      </w:r>
+      <w:r>
+        <w:rPr>
+          <w:rFonts w:ascii="Calibri" w:hAnsi="Calibri" w:cs="Calibri"/>
+        </w:rPr>
+        <w:t xml:space="preserve"> necesario unos mínimos de calidad y enfocar nuestros esfuerzos a probar las piezas más complicadas o más importantes para negocio.</w:t>
+      </w:r>
+    </w:p>
+    <w:p>
+      <w:pPr>
+        <w:jc w:val="both"/>
+        <w:rPr>
+          <w:rFonts w:ascii="Calibri" w:hAnsi="Calibri" w:cs="Calibri"/>
+        </w:rPr>
+      </w:pPr>
+      <w:r>
+        <w:rPr>
+          <w:rFonts w:ascii="Calibri" w:hAnsi="Calibri" w:cs="Calibri"/>
+        </w:rPr>
+        <w:lastRenderedPageBreak/>
+        <w:t>S</w:t>
+      </w:r>
+      <w:r>
+        <w:rPr>
+          <w:rFonts w:ascii="Calibri" w:hAnsi="Calibri" w:cs="Calibri"/>
+        </w:rPr>
+        <w:t xml:space="preserve">in medir, es imposible mejorar. Hay que medir antes y después, y comparar las medidas. Eso es lo que realmente </w:t>
+      </w:r>
+      <w:r>
+        <w:rPr>
+          <w:rFonts w:ascii="Calibri" w:hAnsi="Calibri" w:cs="Calibri"/>
+        </w:rPr>
+        <w:t>nos</w:t>
+      </w:r>
+      <w:r>
+        <w:rPr>
+          <w:rFonts w:ascii="Calibri" w:hAnsi="Calibri" w:cs="Calibri"/>
+        </w:rPr>
+        <w:t xml:space="preserve"> indica si </w:t>
+      </w:r>
+      <w:r>
+        <w:rPr>
+          <w:rFonts w:ascii="Calibri" w:hAnsi="Calibri" w:cs="Calibri"/>
+        </w:rPr>
+        <w:t>estamos</w:t>
+      </w:r>
+      <w:r>
+        <w:rPr>
+          <w:rFonts w:ascii="Calibri" w:hAnsi="Calibri" w:cs="Calibri"/>
+        </w:rPr>
+        <w:t xml:space="preserve"> mejorando o empeorando.</w:t>
+      </w:r>
+    </w:p>
+    <w:p>
+      <w:pPr>
+        <w:rPr>
+          <w:rFonts w:ascii="Calibri" w:hAnsi="Calibri" w:cs="Calibri"/>
+        </w:rPr>
+      </w:pPr>
+    </w:p>
+    <w:p>
+      <w:pPr>
+        <w:pStyle w:val="Ttulo3"/>
+        <w:rPr>
+          <w:rFonts w:ascii="Calibri" w:hAnsi="Calibri" w:cs="Calibri"/>
+          <w:sz w:val="28"/>
+          <w:szCs w:val="28"/>
+        </w:rPr>
+      </w:pPr>
+      <w:bookmarkStart w:id="8" w:name="_Toc466029507"/>
+      <w:r>
+        <w:rPr>
+          <w:rFonts w:ascii="Calibri" w:hAnsi="Calibri" w:cs="Calibri"/>
+          <w:sz w:val="28"/>
+          <w:szCs w:val="28"/>
+        </w:rPr>
+        <w:t xml:space="preserve">7. </w:t>
+      </w:r>
+      <w:r>
+        <w:rPr>
+          <w:rFonts w:ascii="Calibri" w:hAnsi="Calibri" w:cs="Calibri"/>
+          <w:sz w:val="28"/>
+          <w:szCs w:val="28"/>
+        </w:rPr>
+        <w:t>PRUEBAS DE SISTEMA</w:t>
+      </w:r>
+      <w:bookmarkEnd w:id="8"/>
+    </w:p>
+    <w:p>
+      <w:pPr>
+        <w:ind w:firstLine="709"/>
+        <w:rPr>
+          <w:rFonts w:ascii="Calibri" w:hAnsi="Calibri" w:cs="Calibri"/>
+        </w:rPr>
+      </w:pPr>
+    </w:p>
+    <w:p>
+      <w:pPr>
+        <w:pStyle w:val="Ttulo3"/>
+        <w:jc w:val="both"/>
+        <w:rPr>
+          <w:rFonts w:ascii="Calibri" w:hAnsi="Calibri" w:cs="Calibri"/>
+          <w:sz w:val="28"/>
+          <w:lang w:val="es-ES"/>
+        </w:rPr>
+      </w:pPr>
+      <w:bookmarkStart w:id="9" w:name="_Toc466029508"/>
+      <w:r>
+        <w:rPr>
+          <w:rFonts w:ascii="Calibri" w:hAnsi="Calibri" w:cs="Calibri"/>
+          <w:sz w:val="28"/>
+          <w:lang w:val="es-ES"/>
+        </w:rPr>
+        <w:t>8. COSTOS DE REMOCION DE DEFECTOS</w:t>
+      </w:r>
+      <w:bookmarkEnd w:id="9"/>
+    </w:p>
+    <w:p>
+      <w:pPr>
+        <w:rPr>
+          <w:rFonts w:ascii="Calibri" w:hAnsi="Calibri" w:cs="Calibri"/>
+          <w:lang w:val="es-ES"/>
+        </w:rPr>
+      </w:pPr>
+    </w:p>
+    <w:p>
+      <w:pPr>
+        <w:pStyle w:val="Ttulo3"/>
+        <w:jc w:val="both"/>
+        <w:rPr>
+          <w:rFonts w:ascii="Calibri" w:hAnsi="Calibri" w:cs="Calibri"/>
+          <w:sz w:val="28"/>
+        </w:rPr>
+      </w:pPr>
+      <w:bookmarkStart w:id="10" w:name="_Toc466029509"/>
+      <w:r>
+        <w:rPr>
+          <w:rFonts w:ascii="Calibri" w:hAnsi="Calibri" w:cs="Calibri"/>
+          <w:sz w:val="28"/>
+          <w:lang w:val="es-ES"/>
+        </w:rPr>
+        <w:t xml:space="preserve">9. </w:t>
+      </w:r>
+      <w:r>
+        <w:rPr>
+          <w:rFonts w:ascii="Calibri" w:hAnsi="Calibri" w:cs="Calibri"/>
+          <w:sz w:val="28"/>
+        </w:rPr>
+        <w:t>INTEGRACION CONTINUA</w:t>
+      </w:r>
+      <w:bookmarkEnd w:id="10"/>
+    </w:p>
+    <w:p>
+      <w:pPr>
+        <w:rPr>
+          <w:rFonts w:ascii="Calibri" w:hAnsi="Calibri" w:cs="Calibri"/>
+        </w:rPr>
+      </w:pPr>
+    </w:p>
+    <w:p>
+      <w:pPr>
+        <w:jc w:val="both"/>
+        <w:rPr>
+          <w:rFonts w:ascii="Calibri" w:hAnsi="Calibri" w:cs="Calibri"/>
+        </w:rPr>
+      </w:pPr>
+      <w:r>
+        <w:rPr>
+          <w:rFonts w:ascii="Calibri" w:hAnsi="Calibri" w:cs="Calibri"/>
+        </w:rPr>
+        <w:t xml:space="preserve">Como herramienta para realizar integración continua, se decidió utilizar </w:t>
+      </w:r>
+      <w:r>
+        <w:rPr>
+          <w:rFonts w:ascii="Calibri" w:hAnsi="Calibri" w:cs="Calibri"/>
+          <w:b/>
+        </w:rPr>
+        <w:t>TravisCI</w:t>
+      </w:r>
+      <w:r>
+        <w:rPr>
+          <w:rFonts w:ascii="Calibri" w:hAnsi="Calibri" w:cs="Calibri"/>
+        </w:rPr>
+        <w:t>,</w:t>
+      </w:r>
+      <w:r>
+        <w:rPr>
+          <w:rFonts w:ascii="Calibri" w:hAnsi="Calibri" w:cs="Calibri"/>
+        </w:rPr>
+        <w:t xml:space="preserve"> y como herramienta de automatización </w:t>
+      </w:r>
+      <w:r>
+        <w:rPr>
+          <w:rFonts w:ascii="Calibri" w:hAnsi="Calibri" w:cs="Calibri"/>
+          <w:b/>
+        </w:rPr>
+        <w:t>Gradle</w:t>
+      </w:r>
+      <w:r>
+        <w:rPr>
+          <w:rFonts w:ascii="Calibri" w:hAnsi="Calibri" w:cs="Calibri"/>
+        </w:rPr>
+        <w:t xml:space="preserve">. </w:t>
+      </w:r>
+    </w:p>
+    <w:p>
+      <w:pPr>
+        <w:jc w:val="both"/>
+        <w:rPr>
+          <w:rFonts w:ascii="Calibri" w:hAnsi="Calibri" w:cs="Calibri"/>
+        </w:rPr>
+      </w:pPr>
+      <w:r>
+        <w:rPr>
+          <w:rFonts w:ascii="Calibri" w:hAnsi="Calibri" w:cs="Calibri"/>
+        </w:rPr>
+        <w:t xml:space="preserve">A esta </w:t>
+      </w:r>
+      <w:r>
+        <w:rPr>
+          <w:rFonts w:ascii="Calibri" w:hAnsi="Calibri" w:cs="Calibri"/>
+        </w:rPr>
+        <w:t>la herramienta de automatización</w:t>
+      </w:r>
+      <w:r>
+        <w:rPr>
+          <w:rFonts w:ascii="Calibri" w:hAnsi="Calibri" w:cs="Calibri"/>
+        </w:rPr>
+        <w:t xml:space="preserve"> se la configuraron los siguientes plugins:</w:t>
+      </w:r>
+    </w:p>
+    <w:p>
+      <w:pPr>
+        <w:jc w:val="center"/>
+        <w:rPr>
+          <w:rFonts w:ascii="Calibri" w:hAnsi="Calibri" w:cs="Calibri"/>
+        </w:rPr>
+      </w:pPr>
+      <w:r>
+        <w:rPr>
+          <w:noProof/>
+          <w:lang w:val="pt-BR" w:eastAsia="pt-BR"/>
+        </w:rPr>
+        <w:drawing>
+          <wp:inline distT="0" distB="0" distL="0" distR="0" wp14:anchorId="786D2E90" wp14:editId="3444576A">
+            <wp:extent cx="2514600" cy="1743075"/>
+            <wp:effectExtent l="57150" t="57150" r="114300" b="123825"/>
+            <wp:docPr id="1" name="Imagen 1"/>
+            <wp:cNvGraphicFramePr>
+              <a:graphicFrameLocks xmlns:a="http://schemas.openxmlformats.org/drawingml/2006/main" noChangeAspect="1"/>
+            </wp:cNvGraphicFramePr>
+            <a:graphic xmlns:a="http://schemas.openxmlformats.org/drawingml/2006/main">
+              <a:graphicData uri="http://schemas.openxmlformats.org/drawingml/2006/picture">
+                <pic:pic xmlns:pic="http://schemas.openxmlformats.org/drawingml/2006/picture">
+                  <pic:nvPicPr>
+                    <pic:cNvPr id="1" name=""/>
+                    <pic:cNvPicPr/>
+                  </pic:nvPicPr>
+                  <pic:blipFill>
+                    <a:blip r:embed="rId19"/>
+                    <a:stretch>
+                      <a:fillRect/>
+                    </a:stretch>
+                  </pic:blipFill>
+                  <pic:spPr>
+                    <a:xfrm>
+                      <a:off x="0" y="0"/>
+                      <a:ext cx="2514600" cy="1743075"/>
+                    </a:xfrm>
+                    <a:prstGeom prst="rect">
+                      <a:avLst/>
+                    </a:prstGeom>
+                    <a:ln w="3175" cap="sq">
+                      <a:solidFill>
+                        <a:srgbClr val="000000"/>
+                      </a:solidFill>
+                      <a:prstDash val="solid"/>
+                      <a:miter lim="800000"/>
+                    </a:ln>
+                    <a:effectLst>
+                      <a:outerShdw blurRad="50800" dist="38100" dir="2700000" algn="tl" rotWithShape="0">
+                        <a:srgbClr val="000000">
+                          <a:alpha val="43000"/>
+                        </a:srgbClr>
+                      </a:outerShdw>
+                    </a:effectLst>
+                  </pic:spPr>
+                </pic:pic>
+              </a:graphicData>
+            </a:graphic>
+          </wp:inline>
+        </w:drawing>
+      </w:r>
     </w:p>
     <w:p>
       <w:pPr>
@@ -3698,7 +4045,7 @@
           <w:rFonts w:ascii="Calibri" w:hAnsi="Calibri" w:cs="Calibri"/>
         </w:rPr>
       </w:pPr>
-      <w:bookmarkStart w:id="11" w:name="_Toc465543999"/>
+      <w:bookmarkStart w:id="11" w:name="_Toc466029510"/>
       <w:r>
         <w:rPr>
           <w:rFonts w:ascii="Calibri" w:hAnsi="Calibri" w:cs="Calibri"/>
@@ -3732,7 +4079,31 @@
         <w:rPr>
           <w:rFonts w:ascii="Calibri" w:hAnsi="Calibri" w:cs="Calibri"/>
         </w:rPr>
-        <w:t>La experiencia obtenida en el transcurso de las 200 hs de trabajo en carácter de Práctica Profesional supervisada en la empresa VoIP Group Argentina S.A. me permitió tener una noción práctica de cómo aplicar los distintos conocimientos obtenidos durante el transcurso de la carrera de Ingeniería Computación. Como así también, el manejo de herramientas de software utilizadas con el fin de poder sortear las distintas actividades que se fueron presentando a lo largo de la misma.</w:t>
+        <w:t>La experiencia obtenida en el transcurso de</w:t>
+      </w:r>
+      <w:r>
+        <w:rPr>
+          <w:rFonts w:ascii="Calibri" w:hAnsi="Calibri" w:cs="Calibri"/>
+        </w:rPr>
+        <w:t>l cursado de la materia Gestión de la Calidad de Software nos</w:t>
+      </w:r>
+      <w:r>
+        <w:rPr>
+          <w:rFonts w:ascii="Calibri" w:hAnsi="Calibri" w:cs="Calibri"/>
+        </w:rPr>
+        <w:t xml:space="preserve"> permitió tener una noción práctica de cómo </w:t>
+      </w:r>
+      <w:r>
+        <w:rPr>
+          <w:rFonts w:ascii="Calibri" w:hAnsi="Calibri" w:cs="Calibri"/>
+        </w:rPr>
+        <w:t>mantener un nivel de aseguramiento de la calidad, procurando en todo momento que el costo e impacto sean mínimos</w:t>
+      </w:r>
+      <w:r>
+        <w:rPr>
+          <w:rFonts w:ascii="Calibri" w:hAnsi="Calibri" w:cs="Calibri"/>
+        </w:rPr>
+        <w:t xml:space="preserve">. </w:t>
       </w:r>
     </w:p>
     <w:p>
@@ -3746,7 +4117,67 @@
         <w:rPr>
           <w:rFonts w:ascii="Calibri" w:hAnsi="Calibri" w:cs="Calibri"/>
         </w:rPr>
-        <w:t xml:space="preserve">Esta oportunidad también me permitió desenvolverme de manera interdisciplinaria con profesionales de otras carreras de base tecnológica de diferentes universidades. </w:t>
+        <w:t xml:space="preserve">Pudimos utilizar </w:t>
+      </w:r>
+      <w:r>
+        <w:rPr>
+          <w:rFonts w:ascii="Calibri" w:hAnsi="Calibri" w:cs="Calibri"/>
+        </w:rPr>
+        <w:t xml:space="preserve">herramientas de </w:t>
+      </w:r>
+      <w:r>
+        <w:rPr>
+          <w:rFonts w:ascii="Calibri" w:hAnsi="Calibri" w:cs="Calibri"/>
+        </w:rPr>
+        <w:t xml:space="preserve">desarrollo de </w:t>
+      </w:r>
+      <w:r>
+        <w:rPr>
+          <w:rFonts w:ascii="Calibri" w:hAnsi="Calibri" w:cs="Calibri"/>
+        </w:rPr>
+        <w:t xml:space="preserve">software </w:t>
+      </w:r>
+      <w:r>
+        <w:rPr>
+          <w:rFonts w:ascii="Calibri" w:hAnsi="Calibri" w:cs="Calibri"/>
+        </w:rPr>
+        <w:t>complementarias</w:t>
+      </w:r>
+      <w:r>
+        <w:rPr>
+          <w:rFonts w:ascii="Calibri" w:hAnsi="Calibri" w:cs="Calibri"/>
+        </w:rPr>
+        <w:t xml:space="preserve"> </w:t>
+      </w:r>
+      <w:r>
+        <w:rPr>
+          <w:rFonts w:ascii="Calibri" w:hAnsi="Calibri" w:cs="Calibri"/>
+        </w:rPr>
+        <w:t xml:space="preserve">que se utilizan en entornos productivos </w:t>
+      </w:r>
+      <w:r>
+        <w:rPr>
+          <w:rFonts w:ascii="Calibri" w:hAnsi="Calibri" w:cs="Calibri"/>
+        </w:rPr>
+        <w:t xml:space="preserve"> </w:t>
+      </w:r>
+      <w:r>
+        <w:rPr>
+          <w:rFonts w:ascii="Calibri" w:hAnsi="Calibri" w:cs="Calibri"/>
+        </w:rPr>
+        <w:t>reales</w:t>
+      </w:r>
+      <w:r>
+        <w:rPr>
+          <w:rFonts w:ascii="Calibri" w:hAnsi="Calibri" w:cs="Calibri"/>
+        </w:rPr>
+        <w:t xml:space="preserve"> </w:t>
+      </w:r>
+      <w:r>
+        <w:rPr>
+          <w:rFonts w:ascii="Calibri" w:hAnsi="Calibri" w:cs="Calibri"/>
+        </w:rPr>
+        <w:t>con el objetivo de trabajar ordenadamente, automatizando procesos y mejorando la calidad del código.</w:t>
       </w:r>
     </w:p>
     <w:p>
@@ -3761,13 +4192,93 @@
           <w:rFonts w:ascii="Calibri" w:hAnsi="Calibri" w:cs="Calibri"/>
         </w:rPr>
         <w:lastRenderedPageBreak/>
-        <w:t xml:space="preserve">Pude percibir diferentes cambios de tiempo y prioridades a los cuales necesariamente es sometido un proyecto real, y como son afectados los alcances de los requerimientos contemplados en la solución así como las de las actividades asociadas a cada uno de estos alcances. </w:t>
+        <w:t xml:space="preserve">Esta oportunidad también </w:t>
+      </w:r>
+      <w:r>
+        <w:rPr>
+          <w:rFonts w:ascii="Calibri" w:hAnsi="Calibri" w:cs="Calibri"/>
+        </w:rPr>
+        <w:t>nos</w:t>
+      </w:r>
+      <w:r>
+        <w:rPr>
+          <w:rFonts w:ascii="Calibri" w:hAnsi="Calibri" w:cs="Calibri"/>
+        </w:rPr>
+        <w:t xml:space="preserve"> permitió </w:t>
+      </w:r>
+      <w:r>
+        <w:rPr>
+          <w:rFonts w:ascii="Calibri" w:hAnsi="Calibri" w:cs="Calibri"/>
+        </w:rPr>
+        <w:t>desenvolvernos</w:t>
+      </w:r>
+      <w:r>
+        <w:rPr>
+          <w:rFonts w:ascii="Calibri" w:hAnsi="Calibri" w:cs="Calibri"/>
+        </w:rPr>
+        <w:t xml:space="preserve"> de manera </w:t>
+      </w:r>
+      <w:r>
+        <w:rPr>
+          <w:rFonts w:ascii="Calibri" w:hAnsi="Calibri" w:cs="Calibri"/>
+        </w:rPr>
+        <w:t>colaborativa</w:t>
+      </w:r>
+      <w:r>
+        <w:rPr>
+          <w:rFonts w:ascii="Calibri" w:hAnsi="Calibri" w:cs="Calibri"/>
+        </w:rPr>
+        <w:t xml:space="preserve"> con </w:t>
+      </w:r>
+      <w:r>
+        <w:rPr>
+          <w:rFonts w:ascii="Calibri" w:hAnsi="Calibri" w:cs="Calibri"/>
+        </w:rPr>
+        <w:t>compañeros y futuros colegas</w:t>
+      </w:r>
+      <w:r>
+        <w:rPr>
+          <w:rFonts w:ascii="Calibri" w:hAnsi="Calibri" w:cs="Calibri"/>
+        </w:rPr>
+        <w:t xml:space="preserve"> </w:t>
+      </w:r>
+      <w:r>
+        <w:rPr>
+          <w:rFonts w:ascii="Calibri" w:hAnsi="Calibri" w:cs="Calibri"/>
+        </w:rPr>
+        <w:t>de la carrera</w:t>
+      </w:r>
+      <w:r>
+        <w:rPr>
+          <w:rFonts w:ascii="Calibri" w:hAnsi="Calibri" w:cs="Calibri"/>
+        </w:rPr>
+        <w:t xml:space="preserve">. </w:t>
+      </w:r>
+    </w:p>
+    <w:p>
+      <w:pPr>
+        <w:jc w:val="both"/>
+        <w:rPr>
+          <w:rFonts w:ascii="Calibri" w:hAnsi="Calibri" w:cs="Calibri"/>
+        </w:rPr>
+      </w:pPr>
+      <w:r>
+        <w:rPr>
+          <w:rFonts w:ascii="Calibri" w:hAnsi="Calibri" w:cs="Calibri"/>
+        </w:rPr>
+        <w:t>Sin lugar a dudas, son prácticas que pondremos en uso en el transcurso de nuestra actividad como profesionales</w:t>
+      </w:r>
+      <w:r>
+        <w:rPr>
+          <w:rFonts w:ascii="Calibri" w:hAnsi="Calibri" w:cs="Calibri"/>
+        </w:rPr>
+        <w:t xml:space="preserve">. </w:t>
       </w:r>
     </w:p>
     <w:sectPr>
-      <w:footerReference w:type="even" r:id="rId19"/>
-      <w:footerReference w:type="default" r:id="rId20"/>
-      <w:footerReference w:type="first" r:id="rId21"/>
+      <w:footerReference w:type="even" r:id="rId20"/>
+      <w:footerReference w:type="default" r:id="rId21"/>
+      <w:footerReference w:type="first" r:id="rId22"/>
       <w:pgSz w:w="11907" w:h="16839" w:code="1"/>
       <w:pgMar w:top="1418" w:right="1418" w:bottom="1418" w:left="1418" w:header="709" w:footer="709" w:gutter="0"/>
       <w:cols w:space="360"/>
@@ -3812,7 +4323,7 @@
     <w:r>
       <w:rPr>
         <w:noProof/>
-        <w:lang w:eastAsia="es-AR"/>
+        <w:lang w:val="pt-BR" w:eastAsia="pt-BR"/>
       </w:rPr>
       <mc:AlternateContent>
         <mc:Choice Requires="wps">
@@ -3953,7 +4464,7 @@
     <w:r>
       <w:rPr>
         <w:noProof/>
-        <w:lang w:eastAsia="es-AR"/>
+        <w:lang w:val="pt-BR" w:eastAsia="pt-BR"/>
       </w:rPr>
       <mc:AlternateContent>
         <mc:Choice Requires="wps">
@@ -4038,7 +4549,7 @@
     <w:r>
       <w:rPr>
         <w:noProof/>
-        <w:lang w:eastAsia="es-AR"/>
+        <w:lang w:val="pt-BR" w:eastAsia="pt-BR"/>
       </w:rPr>
       <mc:AlternateContent>
         <mc:Choice Requires="wps">
@@ -4220,7 +4731,7 @@
         <w:noProof/>
         <w:sz w:val="10"/>
         <w:szCs w:val="20"/>
-        <w:lang w:eastAsia="es-AR"/>
+        <w:lang w:val="pt-BR" w:eastAsia="pt-BR"/>
       </w:rPr>
       <mc:AlternateContent>
         <mc:Choice Requires="wps">
@@ -4351,7 +4862,7 @@
         <w:noProof/>
         <w:sz w:val="20"/>
         <w:szCs w:val="20"/>
-        <w:lang w:eastAsia="es-AR"/>
+        <w:lang w:val="pt-BR" w:eastAsia="pt-BR"/>
       </w:rPr>
       <mc:AlternateContent>
         <mc:Choice Requires="wps">
@@ -4438,7 +4949,7 @@
         <w:noProof/>
         <w:sz w:val="20"/>
         <w:szCs w:val="20"/>
-        <w:lang w:eastAsia="es-AR"/>
+        <w:lang w:val="pt-BR" w:eastAsia="pt-BR"/>
       </w:rPr>
       <mc:AlternateContent>
         <mc:Choice Requires="wps">
@@ -4522,7 +5033,7 @@
                               <w:sz w:val="40"/>
                               <w:szCs w:val="40"/>
                             </w:rPr>
-                            <w:t>3</w:t>
+                            <w:t>7</w:t>
                           </w:r>
                           <w:r>
                             <w:rPr>
@@ -4582,7 +5093,7 @@
                         <w:sz w:val="40"/>
                         <w:szCs w:val="40"/>
                       </w:rPr>
-                      <w:t>3</w:t>
+                      <w:t>7</w:t>
                     </w:r>
                     <w:r>
                       <w:rPr>
@@ -4627,7 +5138,7 @@
       <w:rPr>
         <w:noProof/>
         <w:sz w:val="20"/>
-        <w:lang w:eastAsia="es-AR"/>
+        <w:lang w:val="pt-BR" w:eastAsia="pt-BR"/>
       </w:rPr>
       <mc:AlternateContent>
         <mc:Choice Requires="wps">
@@ -4796,7 +5307,7 @@
         <w:noProof/>
         <w:sz w:val="10"/>
         <w:szCs w:val="10"/>
-        <w:lang w:eastAsia="es-AR"/>
+        <w:lang w:val="pt-BR" w:eastAsia="pt-BR"/>
       </w:rPr>
       <mc:AlternateContent>
         <mc:Choice Requires="wps">
@@ -4926,7 +5437,7 @@
       <w:rPr>
         <w:noProof/>
         <w:sz w:val="20"/>
-        <w:lang w:eastAsia="es-AR"/>
+        <w:lang w:val="pt-BR" w:eastAsia="pt-BR"/>
       </w:rPr>
       <mc:AlternateContent>
         <mc:Choice Requires="wps">
@@ -5080,28 +5591,6 @@
         <w:rPr>
           <w:rFonts w:ascii="Calibri" w:hAnsi="Calibri"/>
         </w:rPr>
-        <w:t>http://www.eclemma.org/jacoco/</w:t>
-      </w:r>
-    </w:p>
-  </w:footnote>
-  <w:footnote w:id="3">
-    <w:p>
-      <w:pPr>
-        <w:pStyle w:val="Textonotapie"/>
-      </w:pPr>
-      <w:r>
-        <w:rPr>
-          <w:rStyle w:val="Refdenotaalpie"/>
-        </w:rPr>
-        <w:footnoteRef/>
-      </w:r>
-      <w:r>
-        <w:t xml:space="preserve"> </w:t>
-      </w:r>
-      <w:r>
-        <w:rPr>
-          <w:rFonts w:ascii="Calibri" w:hAnsi="Calibri"/>
-        </w:rPr>
         <w:t>http://en.wikipedia.org/wiki/Cyclomatic_complexity</w:t>
       </w:r>
     </w:p>
@@ -5433,6 +5922,118 @@
     </w:lvl>
   </w:abstractNum>
   <w:abstractNum w:abstractNumId="7" w15:restartNumberingAfterBreak="0">
+    <w:nsid w:val="07322EC0"/>
+    <w:multiLevelType w:val="hybridMultilevel"/>
+    <w:tmpl w:val="DBC6F3F4"/>
+    <w:lvl w:ilvl="0" w:tplc="BFF6B456">
+      <w:numFmt w:val="bullet"/>
+      <w:lvlText w:val="-"/>
+      <w:lvlJc w:val="left"/>
+      <w:pPr>
+        <w:ind w:left="720" w:hanging="360"/>
+      </w:pPr>
+      <w:rPr>
+        <w:rFonts w:ascii="Calibri" w:eastAsiaTheme="minorEastAsia" w:hAnsi="Calibri" w:cs="Calibri" w:hint="default"/>
+      </w:rPr>
+    </w:lvl>
+    <w:lvl w:ilvl="1" w:tplc="04160003" w:tentative="1">
+      <w:start w:val="1"/>
+      <w:numFmt w:val="bullet"/>
+      <w:lvlText w:val="o"/>
+      <w:lvlJc w:val="left"/>
+      <w:pPr>
+        <w:ind w:left="1440" w:hanging="360"/>
+      </w:pPr>
+      <w:rPr>
+        <w:rFonts w:ascii="Courier New" w:hAnsi="Courier New" w:cs="Courier New" w:hint="default"/>
+      </w:rPr>
+    </w:lvl>
+    <w:lvl w:ilvl="2" w:tplc="04160005" w:tentative="1">
+      <w:start w:val="1"/>
+      <w:numFmt w:val="bullet"/>
+      <w:lvlText w:val=""/>
+      <w:lvlJc w:val="left"/>
+      <w:pPr>
+        <w:ind w:left="2160" w:hanging="360"/>
+      </w:pPr>
+      <w:rPr>
+        <w:rFonts w:ascii="Wingdings" w:hAnsi="Wingdings" w:hint="default"/>
+      </w:rPr>
+    </w:lvl>
+    <w:lvl w:ilvl="3" w:tplc="04160001" w:tentative="1">
+      <w:start w:val="1"/>
+      <w:numFmt w:val="bullet"/>
+      <w:lvlText w:val=""/>
+      <w:lvlJc w:val="left"/>
+      <w:pPr>
+        <w:ind w:left="2880" w:hanging="360"/>
+      </w:pPr>
+      <w:rPr>
+        <w:rFonts w:ascii="Symbol" w:hAnsi="Symbol" w:hint="default"/>
+      </w:rPr>
+    </w:lvl>
+    <w:lvl w:ilvl="4" w:tplc="04160003" w:tentative="1">
+      <w:start w:val="1"/>
+      <w:numFmt w:val="bullet"/>
+      <w:lvlText w:val="o"/>
+      <w:lvlJc w:val="left"/>
+      <w:pPr>
+        <w:ind w:left="3600" w:hanging="360"/>
+      </w:pPr>
+      <w:rPr>
+        <w:rFonts w:ascii="Courier New" w:hAnsi="Courier New" w:cs="Courier New" w:hint="default"/>
+      </w:rPr>
+    </w:lvl>
+    <w:lvl w:ilvl="5" w:tplc="04160005" w:tentative="1">
+      <w:start w:val="1"/>
+      <w:numFmt w:val="bullet"/>
+      <w:lvlText w:val=""/>
+      <w:lvlJc w:val="left"/>
+      <w:pPr>
+        <w:ind w:left="4320" w:hanging="360"/>
+      </w:pPr>
+      <w:rPr>
+        <w:rFonts w:ascii="Wingdings" w:hAnsi="Wingdings" w:hint="default"/>
+      </w:rPr>
+    </w:lvl>
+    <w:lvl w:ilvl="6" w:tplc="04160001" w:tentative="1">
+      <w:start w:val="1"/>
+      <w:numFmt w:val="bullet"/>
+      <w:lvlText w:val=""/>
+      <w:lvlJc w:val="left"/>
+      <w:pPr>
+        <w:ind w:left="5040" w:hanging="360"/>
+      </w:pPr>
+      <w:rPr>
+        <w:rFonts w:ascii="Symbol" w:hAnsi="Symbol" w:hint="default"/>
+      </w:rPr>
+    </w:lvl>
+    <w:lvl w:ilvl="7" w:tplc="04160003" w:tentative="1">
+      <w:start w:val="1"/>
+      <w:numFmt w:val="bullet"/>
+      <w:lvlText w:val="o"/>
+      <w:lvlJc w:val="left"/>
+      <w:pPr>
+        <w:ind w:left="5760" w:hanging="360"/>
+      </w:pPr>
+      <w:rPr>
+        <w:rFonts w:ascii="Courier New" w:hAnsi="Courier New" w:cs="Courier New" w:hint="default"/>
+      </w:rPr>
+    </w:lvl>
+    <w:lvl w:ilvl="8" w:tplc="04160005" w:tentative="1">
+      <w:start w:val="1"/>
+      <w:numFmt w:val="bullet"/>
+      <w:lvlText w:val=""/>
+      <w:lvlJc w:val="left"/>
+      <w:pPr>
+        <w:ind w:left="6480" w:hanging="360"/>
+      </w:pPr>
+      <w:rPr>
+        <w:rFonts w:ascii="Wingdings" w:hAnsi="Wingdings" w:hint="default"/>
+      </w:rPr>
+    </w:lvl>
+  </w:abstractNum>
+  <w:abstractNum w:abstractNumId="8" w15:restartNumberingAfterBreak="0">
     <w:nsid w:val="09681B88"/>
     <w:multiLevelType w:val="multilevel"/>
     <w:tmpl w:val="C94AC6E0"/>
@@ -5545,7 +6146,7 @@
       </w:rPr>
     </w:lvl>
   </w:abstractNum>
-  <w:abstractNum w:abstractNumId="8" w15:restartNumberingAfterBreak="0">
+  <w:abstractNum w:abstractNumId="9" w15:restartNumberingAfterBreak="0">
     <w:nsid w:val="14A8176A"/>
     <w:multiLevelType w:val="multilevel"/>
     <w:tmpl w:val="F5D44EF2"/>
@@ -5658,7 +6259,7 @@
       </w:rPr>
     </w:lvl>
   </w:abstractNum>
-  <w:abstractNum w:abstractNumId="9" w15:restartNumberingAfterBreak="0">
+  <w:abstractNum w:abstractNumId="10" w15:restartNumberingAfterBreak="0">
     <w:nsid w:val="14DE4B3B"/>
     <w:multiLevelType w:val="multilevel"/>
     <w:tmpl w:val="A02E9DA2"/>
@@ -5771,7 +6372,7 @@
       </w:rPr>
     </w:lvl>
   </w:abstractNum>
-  <w:abstractNum w:abstractNumId="10" w15:restartNumberingAfterBreak="0">
+  <w:abstractNum w:abstractNumId="11" w15:restartNumberingAfterBreak="0">
     <w:nsid w:val="157F65AF"/>
     <w:multiLevelType w:val="multilevel"/>
     <w:tmpl w:val="5F0CBA9E"/>
@@ -5884,7 +6485,7 @@
       </w:rPr>
     </w:lvl>
   </w:abstractNum>
-  <w:abstractNum w:abstractNumId="11" w15:restartNumberingAfterBreak="0">
+  <w:abstractNum w:abstractNumId="12" w15:restartNumberingAfterBreak="0">
     <w:nsid w:val="1E85189A"/>
     <w:multiLevelType w:val="hybridMultilevel"/>
     <w:tmpl w:val="F476FCAC"/>
@@ -5973,7 +6574,7 @@
       </w:pPr>
     </w:lvl>
   </w:abstractNum>
-  <w:abstractNum w:abstractNumId="12" w15:restartNumberingAfterBreak="0">
+  <w:abstractNum w:abstractNumId="13" w15:restartNumberingAfterBreak="0">
     <w:nsid w:val="2DA42511"/>
     <w:multiLevelType w:val="hybridMultilevel"/>
     <w:tmpl w:val="57C8F04C"/>
@@ -6086,7 +6687,7 @@
       </w:rPr>
     </w:lvl>
   </w:abstractNum>
-  <w:abstractNum w:abstractNumId="13" w15:restartNumberingAfterBreak="0">
+  <w:abstractNum w:abstractNumId="14" w15:restartNumberingAfterBreak="0">
     <w:nsid w:val="347C29C5"/>
     <w:multiLevelType w:val="multilevel"/>
     <w:tmpl w:val="3A7AC846"/>
@@ -6199,7 +6800,7 @@
       </w:rPr>
     </w:lvl>
   </w:abstractNum>
-  <w:abstractNum w:abstractNumId="14" w15:restartNumberingAfterBreak="0">
+  <w:abstractNum w:abstractNumId="15" w15:restartNumberingAfterBreak="0">
     <w:nsid w:val="41F50BCB"/>
     <w:multiLevelType w:val="multilevel"/>
     <w:tmpl w:val="415A636E"/>
@@ -6312,7 +6913,7 @@
       </w:rPr>
     </w:lvl>
   </w:abstractNum>
-  <w:abstractNum w:abstractNumId="15" w15:restartNumberingAfterBreak="0">
+  <w:abstractNum w:abstractNumId="16" w15:restartNumberingAfterBreak="0">
     <w:nsid w:val="425D31A0"/>
     <w:multiLevelType w:val="hybridMultilevel"/>
     <w:tmpl w:val="09A6A1BA"/>
@@ -6425,7 +7026,7 @@
       </w:rPr>
     </w:lvl>
   </w:abstractNum>
-  <w:abstractNum w:abstractNumId="16" w15:restartNumberingAfterBreak="0">
+  <w:abstractNum w:abstractNumId="17" w15:restartNumberingAfterBreak="0">
     <w:nsid w:val="4C756C2D"/>
     <w:multiLevelType w:val="hybridMultilevel"/>
     <w:tmpl w:val="976E001A"/>
@@ -6538,7 +7139,7 @@
       </w:rPr>
     </w:lvl>
   </w:abstractNum>
-  <w:abstractNum w:abstractNumId="17" w15:restartNumberingAfterBreak="0">
+  <w:abstractNum w:abstractNumId="18" w15:restartNumberingAfterBreak="0">
     <w:nsid w:val="4FD13A74"/>
     <w:multiLevelType w:val="multilevel"/>
     <w:tmpl w:val="81C27882"/>
@@ -6651,7 +7252,7 @@
       </w:rPr>
     </w:lvl>
   </w:abstractNum>
-  <w:abstractNum w:abstractNumId="18" w15:restartNumberingAfterBreak="0">
+  <w:abstractNum w:abstractNumId="19" w15:restartNumberingAfterBreak="0">
     <w:nsid w:val="5325008F"/>
     <w:multiLevelType w:val="multilevel"/>
     <w:tmpl w:val="3DE2720C"/>
@@ -6764,7 +7365,7 @@
       </w:rPr>
     </w:lvl>
   </w:abstractNum>
-  <w:abstractNum w:abstractNumId="19" w15:restartNumberingAfterBreak="0">
+  <w:abstractNum w:abstractNumId="20" w15:restartNumberingAfterBreak="0">
     <w:nsid w:val="5BE778A5"/>
     <w:multiLevelType w:val="hybridMultilevel"/>
     <w:tmpl w:val="7C845C30"/>
@@ -6876,7 +7477,7 @@
       </w:rPr>
     </w:lvl>
   </w:abstractNum>
-  <w:abstractNum w:abstractNumId="20" w15:restartNumberingAfterBreak="0">
+  <w:abstractNum w:abstractNumId="21" w15:restartNumberingAfterBreak="0">
     <w:nsid w:val="5CEF1279"/>
     <w:multiLevelType w:val="multilevel"/>
     <w:tmpl w:val="DDE892C6"/>
@@ -6989,7 +7590,7 @@
       </w:rPr>
     </w:lvl>
   </w:abstractNum>
-  <w:abstractNum w:abstractNumId="21" w15:restartNumberingAfterBreak="0">
+  <w:abstractNum w:abstractNumId="22" w15:restartNumberingAfterBreak="0">
     <w:nsid w:val="61083E4E"/>
     <w:multiLevelType w:val="hybridMultilevel"/>
     <w:tmpl w:val="002CE55A"/>
@@ -7102,7 +7703,7 @@
       </w:rPr>
     </w:lvl>
   </w:abstractNum>
-  <w:abstractNum w:abstractNumId="22" w15:restartNumberingAfterBreak="0">
+  <w:abstractNum w:abstractNumId="23" w15:restartNumberingAfterBreak="0">
     <w:nsid w:val="6A7E2CF6"/>
     <w:multiLevelType w:val="hybridMultilevel"/>
     <w:tmpl w:val="7DBE79C0"/>
@@ -7215,7 +7816,7 @@
       </w:rPr>
     </w:lvl>
   </w:abstractNum>
-  <w:abstractNum w:abstractNumId="23" w15:restartNumberingAfterBreak="0">
+  <w:abstractNum w:abstractNumId="24" w15:restartNumberingAfterBreak="0">
     <w:nsid w:val="6CD61E8F"/>
     <w:multiLevelType w:val="hybridMultilevel"/>
     <w:tmpl w:val="F4EEE448"/>
@@ -7328,7 +7929,7 @@
       </w:rPr>
     </w:lvl>
   </w:abstractNum>
-  <w:abstractNum w:abstractNumId="24" w15:restartNumberingAfterBreak="0">
+  <w:abstractNum w:abstractNumId="25" w15:restartNumberingAfterBreak="0">
     <w:nsid w:val="75190B86"/>
     <w:multiLevelType w:val="hybridMultilevel"/>
     <w:tmpl w:val="9B162EDA"/>
@@ -7441,7 +8042,7 @@
       </w:rPr>
     </w:lvl>
   </w:abstractNum>
-  <w:abstractNum w:abstractNumId="25" w15:restartNumberingAfterBreak="0">
+  <w:abstractNum w:abstractNumId="26" w15:restartNumberingAfterBreak="0">
     <w:nsid w:val="7B2B666C"/>
     <w:multiLevelType w:val="multilevel"/>
     <w:tmpl w:val="F7B6BB2A"/>
@@ -7590,7 +8191,7 @@
       </w:rPr>
     </w:lvl>
   </w:abstractNum>
-  <w:abstractNum w:abstractNumId="26" w15:restartNumberingAfterBreak="0">
+  <w:abstractNum w:abstractNumId="27" w15:restartNumberingAfterBreak="0">
     <w:nsid w:val="7B391B6E"/>
     <w:multiLevelType w:val="multilevel"/>
     <w:tmpl w:val="0B725286"/>
@@ -7719,70 +8320,73 @@
     <w:abstractNumId w:val="0"/>
   </w:num>
   <w:num w:numId="6">
-    <w:abstractNumId w:val="14"/>
+    <w:abstractNumId w:val="15"/>
   </w:num>
   <w:num w:numId="7">
     <w:abstractNumId w:val="6"/>
   </w:num>
   <w:num w:numId="8">
-    <w:abstractNumId w:val="13"/>
+    <w:abstractNumId w:val="14"/>
   </w:num>
   <w:num w:numId="9">
-    <w:abstractNumId w:val="17"/>
+    <w:abstractNumId w:val="18"/>
   </w:num>
   <w:num w:numId="10">
-    <w:abstractNumId w:val="18"/>
+    <w:abstractNumId w:val="19"/>
   </w:num>
   <w:num w:numId="11">
     <w:abstractNumId w:val="5"/>
   </w:num>
   <w:num w:numId="12">
+    <w:abstractNumId w:val="11"/>
+  </w:num>
+  <w:num w:numId="13">
+    <w:abstractNumId w:val="21"/>
+  </w:num>
+  <w:num w:numId="14">
+    <w:abstractNumId w:val="9"/>
+  </w:num>
+  <w:num w:numId="15">
+    <w:abstractNumId w:val="8"/>
+  </w:num>
+  <w:num w:numId="16">
     <w:abstractNumId w:val="10"/>
   </w:num>
-  <w:num w:numId="13">
+  <w:num w:numId="17">
+    <w:abstractNumId w:val="27"/>
+  </w:num>
+  <w:num w:numId="18">
+    <w:abstractNumId w:val="26"/>
+  </w:num>
+  <w:num w:numId="19">
+    <w:abstractNumId w:val="23"/>
+  </w:num>
+  <w:num w:numId="20">
+    <w:abstractNumId w:val="16"/>
+  </w:num>
+  <w:num w:numId="21">
     <w:abstractNumId w:val="20"/>
   </w:num>
-  <w:num w:numId="14">
-    <w:abstractNumId w:val="8"/>
+  <w:num w:numId="22">
+    <w:abstractNumId w:val="22"/>
   </w:num>
-  <w:num w:numId="15">
-    <w:abstractNumId w:val="7"/>
-  </w:num>
-  <w:num w:numId="16">
-    <w:abstractNumId w:val="9"/>
-  </w:num>
-  <w:num w:numId="17">
-    <w:abstractNumId w:val="26"/>
-  </w:num>
-  <w:num w:numId="18">
+  <w:num w:numId="23">
     <w:abstractNumId w:val="25"/>
   </w:num>
-  <w:num w:numId="19">
-    <w:abstractNumId w:val="22"/>
+  <w:num w:numId="24">
+    <w:abstractNumId w:val="17"/>
   </w:num>
-  <w:num w:numId="20">
-    <w:abstractNumId w:val="15"/>
-  </w:num>
-  <w:num w:numId="21">
-    <w:abstractNumId w:val="19"/>
-  </w:num>
-  <w:num w:numId="22">
-    <w:abstractNumId w:val="21"/>
-  </w:num>
-  <w:num w:numId="23">
+  <w:num w:numId="25">
     <w:abstractNumId w:val="24"/>
   </w:num>
-  <w:num w:numId="24">
-    <w:abstractNumId w:val="16"/>
-  </w:num>
-  <w:num w:numId="25">
-    <w:abstractNumId w:val="23"/>
-  </w:num>
   <w:num w:numId="26">
-    <w:abstractNumId w:val="11"/>
+    <w:abstractNumId w:val="12"/>
   </w:num>
   <w:num w:numId="27">
-    <w:abstractNumId w:val="12"/>
+    <w:abstractNumId w:val="13"/>
+  </w:num>
+  <w:num w:numId="28">
+    <w:abstractNumId w:val="7"/>
   </w:num>
   <w:numIdMacAtCleanup w:val="26"/>
 </w:numbering>
@@ -8388,6 +8992,7 @@
   <w:style w:type="character" w:default="1" w:styleId="Fuentedeprrafopredeter">
     <w:name w:val="Default Paragraph Font"/>
     <w:uiPriority w:val="1"/>
+    <w:semiHidden/>
     <w:unhideWhenUsed/>
   </w:style>
   <w:style w:type="table" w:default="1" w:styleId="Tablanormal">
@@ -9895,12 +10500,12 @@
     <w:pitch w:val="variable"/>
     <w:sig w:usb0="00000000" w:usb1="10000000" w:usb2="00000000" w:usb3="00000000" w:csb0="80000000" w:csb1="00000000"/>
   </w:font>
-  <w:font w:name="Arial">
-    <w:panose1 w:val="020B0604020202020204"/>
+  <w:font w:name="Calibri">
+    <w:panose1 w:val="020F0502020204030204"/>
     <w:charset w:val="00"/>
     <w:family w:val="swiss"/>
     <w:pitch w:val="variable"/>
-    <w:sig w:usb0="E0002EFF" w:usb1="C0007843" w:usb2="00000009" w:usb3="00000000" w:csb0="000001FF" w:csb1="00000000"/>
+    <w:sig w:usb0="E0002AFF" w:usb1="C000247B" w:usb2="00000009" w:usb3="00000000" w:csb0="000001FF" w:csb1="00000000"/>
   </w:font>
   <w:font w:name="Courier New">
     <w:panose1 w:val="02070309020205020404"/>
@@ -9916,12 +10521,12 @@
     <w:pitch w:val="variable"/>
     <w:sig w:usb0="00000000" w:usb1="10000000" w:usb2="00000000" w:usb3="00000000" w:csb0="80000000" w:csb1="00000000"/>
   </w:font>
-  <w:font w:name="Calibri">
-    <w:panose1 w:val="020F0502020204030204"/>
+  <w:font w:name="Arial">
+    <w:panose1 w:val="020B0604020202020204"/>
     <w:charset w:val="00"/>
     <w:family w:val="swiss"/>
     <w:pitch w:val="variable"/>
-    <w:sig w:usb0="E0002AFF" w:usb1="C000247B" w:usb2="00000009" w:usb3="00000000" w:csb0="000001FF" w:csb1="00000000"/>
+    <w:sig w:usb0="E0002EFF" w:usb1="C0007843" w:usb2="00000009" w:usb3="00000000" w:csb0="000001FF" w:csb1="00000000"/>
   </w:font>
   <w:font w:name="Perpetua">
     <w:panose1 w:val="02020502060401020303"/>
@@ -9971,6 +10576,7 @@
     <w:rsid w:val="00474A25"/>
     <w:rsid w:val="004A7D12"/>
     <w:rsid w:val="00653260"/>
+    <w:rsid w:val="006C2043"/>
     <w:rsid w:val="008E7E88"/>
     <w:rsid w:val="009D2575"/>
     <w:rsid w:val="009D6B59"/>
@@ -10792,6 +11398,13 @@
 </file>
 
 <file path=customXml/item1.xml><?xml version="1.0" encoding="utf-8"?>
+<tns:customPropertyEditors xmlns:tns="http://schemas.microsoft.com/office/2006/customDocumentInformationPanel">
+  <tns:showOnOpen/>
+  <tns:defaultPropertyEditorNamespace/>
+</tns:customPropertyEditors>
+</file>
+
+<file path=customXml/item2.xml><?xml version="1.0" encoding="utf-8"?>
 <CoverPageProperties xmlns="http://schemas.microsoft.com/office/2006/coverPageProps">
   <PublishDate/>
   <Abstract/>
@@ -10802,18 +11415,19 @@
 </CoverPageProperties>
 </file>
 
-<file path=customXml/item2.xml><?xml version="1.0" encoding="utf-8"?>
-<tns:customPropertyEditors xmlns:tns="http://schemas.microsoft.com/office/2006/customDocumentInformationPanel">
-  <tns:showOnOpen/>
-  <tns:defaultPropertyEditorNamespace/>
-</tns:customPropertyEditors>
-</file>
-
 <file path=customXml/item3.xml><?xml version="1.0" encoding="utf-8"?>
 <b:Sources xmlns:b="http://schemas.openxmlformats.org/officeDocument/2006/bibliography" xmlns="http://schemas.openxmlformats.org/officeDocument/2006/bibliography" SelectedStyle="\APA.XSL" StyleName="APA"/>
 </file>
 
 <file path=customXml/itemProps1.xml><?xml version="1.0" encoding="utf-8"?>
+<ds:datastoreItem xmlns:ds="http://schemas.openxmlformats.org/officeDocument/2006/customXml" ds:itemID="{ABDF3769-9D31-47DE-85FC-5B130D222FFF}">
+  <ds:schemaRefs>
+    <ds:schemaRef ds:uri="http://schemas.microsoft.com/office/2006/customDocumentInformationPanel"/>
+  </ds:schemaRefs>
+</ds:datastoreItem>
+</file>
+
+<file path=customXml/itemProps2.xml><?xml version="1.0" encoding="utf-8"?>
 <ds:datastoreItem xmlns:ds="http://schemas.openxmlformats.org/officeDocument/2006/customXml" ds:itemID="{8F547202-00A2-4A49-B304-E7BD7D0351C7}">
   <ds:schemaRefs>
     <ds:schemaRef ds:uri="http://schemas.microsoft.com/office/2006/coverPageProps"/>
@@ -10821,16 +11435,8 @@
 </ds:datastoreItem>
 </file>
 
-<file path=customXml/itemProps2.xml><?xml version="1.0" encoding="utf-8"?>
-<ds:datastoreItem xmlns:ds="http://schemas.openxmlformats.org/officeDocument/2006/customXml" ds:itemID="{ABDF3769-9D31-47DE-85FC-5B130D222FFF}">
-  <ds:schemaRefs>
-    <ds:schemaRef ds:uri="http://schemas.microsoft.com/office/2006/customDocumentInformationPanel"/>
-  </ds:schemaRefs>
-</ds:datastoreItem>
-</file>
-
 <file path=customXml/itemProps3.xml><?xml version="1.0" encoding="utf-8"?>
-<ds:datastoreItem xmlns:ds="http://schemas.openxmlformats.org/officeDocument/2006/customXml" ds:itemID="{0A1201A5-2F0C-492C-9537-5359B241A3CC}">
+<ds:datastoreItem xmlns:ds="http://schemas.openxmlformats.org/officeDocument/2006/customXml" ds:itemID="{769B7C6C-2E52-435D-AFD3-3BB5122FF289}">
   <ds:schemaRefs>
     <ds:schemaRef ds:uri="http://schemas.openxmlformats.org/officeDocument/2006/bibliography"/>
   </ds:schemaRefs>

</xml_diff>

<commit_message>
Avanzo en el informe final de calidad
</commit_message>
<xml_diff>
--- a/docs/Calidad de Software/Informe Final.docx
+++ b/docs/Calidad de Software/Informe Final.docx
@@ -96,7 +96,7 @@
             <w:rPr>
               <w:smallCaps w:val="0"/>
               <w:color w:val="auto"/>
-              <w:lang w:val="pt-BR" w:eastAsia="pt-BR"/>
+              <w:lang w:eastAsia="es-AR"/>
             </w:rPr>
           </w:pPr>
           <w:r>
@@ -120,7 +120,7 @@
             </w:rPr>
             <w:fldChar w:fldCharType="separate"/>
           </w:r>
-          <w:hyperlink w:anchor="_Toc466029500" w:history="1">
+          <w:hyperlink w:anchor="_Toc466140956" w:history="1">
             <w:r>
               <w:rPr>
                 <w:rStyle w:val="Hipervnculo"/>
@@ -144,7 +144,7 @@
               <w:rPr>
                 <w:webHidden/>
               </w:rPr>
-              <w:instrText xml:space="preserve"> PAGEREF _Toc466029500 \h </w:instrText>
+              <w:instrText xml:space="preserve"> PAGEREF _Toc466140956 \h </w:instrText>
             </w:r>
             <w:r>
               <w:rPr>
@@ -177,10 +177,10 @@
             <w:rPr>
               <w:smallCaps w:val="0"/>
               <w:color w:val="auto"/>
-              <w:lang w:val="pt-BR" w:eastAsia="pt-BR"/>
+              <w:lang w:eastAsia="es-AR"/>
             </w:rPr>
           </w:pPr>
-          <w:hyperlink w:anchor="_Toc466029501" w:history="1">
+          <w:hyperlink w:anchor="_Toc466140957" w:history="1">
             <w:r>
               <w:rPr>
                 <w:rStyle w:val="Hipervnculo"/>
@@ -204,7 +204,7 @@
               <w:rPr>
                 <w:webHidden/>
               </w:rPr>
-              <w:instrText xml:space="preserve"> PAGEREF _Toc466029501 \h </w:instrText>
+              <w:instrText xml:space="preserve"> PAGEREF _Toc466140957 \h </w:instrText>
             </w:r>
             <w:r>
               <w:rPr>
@@ -237,10 +237,10 @@
             <w:rPr>
               <w:smallCaps w:val="0"/>
               <w:color w:val="auto"/>
-              <w:lang w:val="pt-BR" w:eastAsia="pt-BR"/>
+              <w:lang w:eastAsia="es-AR"/>
             </w:rPr>
           </w:pPr>
-          <w:hyperlink w:anchor="_Toc466029502" w:history="1">
+          <w:hyperlink w:anchor="_Toc466140958" w:history="1">
             <w:r>
               <w:rPr>
                 <w:rStyle w:val="Hipervnculo"/>
@@ -264,7 +264,7 @@
               <w:rPr>
                 <w:webHidden/>
               </w:rPr>
-              <w:instrText xml:space="preserve"> PAGEREF _Toc466029502 \h </w:instrText>
+              <w:instrText xml:space="preserve"> PAGEREF _Toc466140958 \h </w:instrText>
             </w:r>
             <w:r>
               <w:rPr>
@@ -297,10 +297,10 @@
             <w:rPr>
               <w:smallCaps w:val="0"/>
               <w:color w:val="auto"/>
-              <w:lang w:val="pt-BR" w:eastAsia="pt-BR"/>
+              <w:lang w:eastAsia="es-AR"/>
             </w:rPr>
           </w:pPr>
-          <w:hyperlink w:anchor="_Toc466029503" w:history="1">
+          <w:hyperlink w:anchor="_Toc466140959" w:history="1">
             <w:r>
               <w:rPr>
                 <w:rStyle w:val="Hipervnculo"/>
@@ -324,7 +324,7 @@
               <w:rPr>
                 <w:webHidden/>
               </w:rPr>
-              <w:instrText xml:space="preserve"> PAGEREF _Toc466029503 \h </w:instrText>
+              <w:instrText xml:space="preserve"> PAGEREF _Toc466140959 \h </w:instrText>
             </w:r>
             <w:r>
               <w:rPr>
@@ -357,10 +357,10 @@
             <w:rPr>
               <w:smallCaps w:val="0"/>
               <w:color w:val="auto"/>
-              <w:lang w:val="pt-BR" w:eastAsia="pt-BR"/>
+              <w:lang w:eastAsia="es-AR"/>
             </w:rPr>
           </w:pPr>
-          <w:hyperlink w:anchor="_Toc466029504" w:history="1">
+          <w:hyperlink w:anchor="_Toc466140960" w:history="1">
             <w:r>
               <w:rPr>
                 <w:rStyle w:val="Hipervnculo"/>
@@ -384,7 +384,7 @@
               <w:rPr>
                 <w:webHidden/>
               </w:rPr>
-              <w:instrText xml:space="preserve"> PAGEREF _Toc466029504 \h </w:instrText>
+              <w:instrText xml:space="preserve"> PAGEREF _Toc466140960 \h </w:instrText>
             </w:r>
             <w:r>
               <w:rPr>
@@ -417,10 +417,10 @@
             <w:rPr>
               <w:smallCaps w:val="0"/>
               <w:color w:val="auto"/>
-              <w:lang w:val="pt-BR" w:eastAsia="pt-BR"/>
+              <w:lang w:eastAsia="es-AR"/>
             </w:rPr>
           </w:pPr>
-          <w:hyperlink w:anchor="_Toc466029505" w:history="1">
+          <w:hyperlink w:anchor="_Toc466140961" w:history="1">
             <w:r>
               <w:rPr>
                 <w:rStyle w:val="Hipervnculo"/>
@@ -444,7 +444,7 @@
               <w:rPr>
                 <w:webHidden/>
               </w:rPr>
-              <w:instrText xml:space="preserve"> PAGEREF _Toc466029505 \h </w:instrText>
+              <w:instrText xml:space="preserve"> PAGEREF _Toc466140961 \h </w:instrText>
             </w:r>
             <w:r>
               <w:rPr>
@@ -461,7 +461,7 @@
               <w:rPr>
                 <w:webHidden/>
               </w:rPr>
-              <w:t>4</w:t>
+              <w:t>5</w:t>
             </w:r>
             <w:r>
               <w:rPr>
@@ -477,10 +477,10 @@
             <w:rPr>
               <w:smallCaps w:val="0"/>
               <w:color w:val="auto"/>
-              <w:lang w:val="pt-BR" w:eastAsia="pt-BR"/>
+              <w:lang w:eastAsia="es-AR"/>
             </w:rPr>
           </w:pPr>
-          <w:hyperlink w:anchor="_Toc466029506" w:history="1">
+          <w:hyperlink w:anchor="_Toc466140962" w:history="1">
             <w:r>
               <w:rPr>
                 <w:rStyle w:val="Hipervnculo"/>
@@ -504,7 +504,7 @@
               <w:rPr>
                 <w:webHidden/>
               </w:rPr>
-              <w:instrText xml:space="preserve"> PAGEREF _Toc466029506 \h </w:instrText>
+              <w:instrText xml:space="preserve"> PAGEREF _Toc466140962 \h </w:instrText>
             </w:r>
             <w:r>
               <w:rPr>
@@ -521,7 +521,7 @@
               <w:rPr>
                 <w:webHidden/>
               </w:rPr>
-              <w:t>6</w:t>
+              <w:t>7</w:t>
             </w:r>
             <w:r>
               <w:rPr>
@@ -537,10 +537,10 @@
             <w:rPr>
               <w:smallCaps w:val="0"/>
               <w:color w:val="auto"/>
-              <w:lang w:val="pt-BR" w:eastAsia="pt-BR"/>
+              <w:lang w:eastAsia="es-AR"/>
             </w:rPr>
           </w:pPr>
-          <w:hyperlink w:anchor="_Toc466029507" w:history="1">
+          <w:hyperlink w:anchor="_Toc466140963" w:history="1">
             <w:r>
               <w:rPr>
                 <w:rStyle w:val="Hipervnculo"/>
@@ -564,7 +564,7 @@
               <w:rPr>
                 <w:webHidden/>
               </w:rPr>
-              <w:instrText xml:space="preserve"> PAGEREF _Toc466029507 \h </w:instrText>
+              <w:instrText xml:space="preserve"> PAGEREF _Toc466140963 \h </w:instrText>
             </w:r>
             <w:r>
               <w:rPr>
@@ -581,7 +581,7 @@
               <w:rPr>
                 <w:webHidden/>
               </w:rPr>
-              <w:t>8</w:t>
+              <w:t>9</w:t>
             </w:r>
             <w:r>
               <w:rPr>
@@ -597,10 +597,10 @@
             <w:rPr>
               <w:smallCaps w:val="0"/>
               <w:color w:val="auto"/>
-              <w:lang w:val="pt-BR" w:eastAsia="pt-BR"/>
+              <w:lang w:eastAsia="es-AR"/>
             </w:rPr>
           </w:pPr>
-          <w:hyperlink w:anchor="_Toc466029508" w:history="1">
+          <w:hyperlink w:anchor="_Toc466140964" w:history="1">
             <w:r>
               <w:rPr>
                 <w:rStyle w:val="Hipervnculo"/>
@@ -625,7 +625,7 @@
               <w:rPr>
                 <w:webHidden/>
               </w:rPr>
-              <w:instrText xml:space="preserve"> PAGEREF _Toc466029508 \h </w:instrText>
+              <w:instrText xml:space="preserve"> PAGEREF _Toc466140964 \h </w:instrText>
             </w:r>
             <w:r>
               <w:rPr>
@@ -642,7 +642,7 @@
               <w:rPr>
                 <w:webHidden/>
               </w:rPr>
-              <w:t>8</w:t>
+              <w:t>9</w:t>
             </w:r>
             <w:r>
               <w:rPr>
@@ -658,10 +658,10 @@
             <w:rPr>
               <w:smallCaps w:val="0"/>
               <w:color w:val="auto"/>
-              <w:lang w:val="pt-BR" w:eastAsia="pt-BR"/>
+              <w:lang w:eastAsia="es-AR"/>
             </w:rPr>
           </w:pPr>
-          <w:hyperlink w:anchor="_Toc466029509" w:history="1">
+          <w:hyperlink w:anchor="_Toc466140965" w:history="1">
             <w:r>
               <w:rPr>
                 <w:rStyle w:val="Hipervnculo"/>
@@ -693,7 +693,7 @@
               <w:rPr>
                 <w:webHidden/>
               </w:rPr>
-              <w:instrText xml:space="preserve"> PAGEREF _Toc466029509 \h </w:instrText>
+              <w:instrText xml:space="preserve"> PAGEREF _Toc466140965 \h </w:instrText>
             </w:r>
             <w:r>
               <w:rPr>
@@ -710,7 +710,7 @@
               <w:rPr>
                 <w:webHidden/>
               </w:rPr>
-              <w:t>8</w:t>
+              <w:t>9</w:t>
             </w:r>
             <w:r>
               <w:rPr>
@@ -726,10 +726,10 @@
             <w:rPr>
               <w:smallCaps w:val="0"/>
               <w:color w:val="auto"/>
-              <w:lang w:val="pt-BR" w:eastAsia="pt-BR"/>
+              <w:lang w:eastAsia="es-AR"/>
             </w:rPr>
           </w:pPr>
-          <w:hyperlink w:anchor="_Toc466029510" w:history="1">
+          <w:hyperlink w:anchor="_Toc466140966" w:history="1">
             <w:r>
               <w:rPr>
                 <w:rStyle w:val="Hipervnculo"/>
@@ -753,7 +753,7 @@
               <w:rPr>
                 <w:webHidden/>
               </w:rPr>
-              <w:instrText xml:space="preserve"> PAGEREF _Toc466029510 \h </w:instrText>
+              <w:instrText xml:space="preserve"> PAGEREF _Toc466140966 \h </w:instrText>
             </w:r>
             <w:r>
               <w:rPr>
@@ -770,7 +770,7 @@
               <w:rPr>
                 <w:webHidden/>
               </w:rPr>
-              <w:t>8</w:t>
+              <w:t>10</w:t>
             </w:r>
             <w:r>
               <w:rPr>
@@ -826,7 +826,7 @@
         <w:rPr>
           <w:rFonts w:ascii="Calibri" w:hAnsi="Calibri" w:cs="Calibri"/>
           <w:noProof/>
-          <w:lang w:val="pt-BR" w:eastAsia="pt-BR"/>
+          <w:lang w:eastAsia="es-AR"/>
         </w:rPr>
         <mc:AlternateContent>
           <mc:Choice Requires="wps">
@@ -1215,7 +1215,7 @@
           <w:sz w:val="28"/>
         </w:rPr>
       </w:pPr>
-      <w:bookmarkStart w:id="0" w:name="_Toc466029500"/>
+      <w:bookmarkStart w:id="0" w:name="_Toc466140956"/>
       <w:r>
         <w:rPr>
           <w:rFonts w:ascii="Calibri" w:hAnsi="Calibri" w:cs="Calibri"/>
@@ -1435,7 +1435,7 @@
           <w:szCs w:val="28"/>
         </w:rPr>
       </w:pPr>
-      <w:bookmarkStart w:id="1" w:name="_Toc466029501"/>
+      <w:bookmarkStart w:id="1" w:name="_Toc466140957"/>
       <w:r>
         <w:rPr>
           <w:rFonts w:ascii="Calibri" w:hAnsi="Calibri" w:cs="Calibri"/>
@@ -1500,7 +1500,7 @@
         <w:rPr>
           <w:rFonts w:ascii="Calibri" w:hAnsi="Calibri" w:cs="Calibri"/>
           <w:noProof/>
-          <w:lang w:val="pt-BR" w:eastAsia="pt-BR"/>
+          <w:lang w:eastAsia="es-AR"/>
         </w:rPr>
         <w:drawing>
           <wp:inline distT="0" distB="0" distL="0" distR="0" wp14:anchorId="3BA8FCA3" wp14:editId="5CF0C87D">
@@ -1615,7 +1615,7 @@
         <w:rPr>
           <w:rFonts w:ascii="Calibri" w:hAnsi="Calibri" w:cs="Calibri"/>
           <w:noProof/>
-          <w:lang w:val="pt-BR" w:eastAsia="pt-BR"/>
+          <w:lang w:eastAsia="es-AR"/>
         </w:rPr>
         <w:drawing>
           <wp:inline distT="0" distB="0" distL="0" distR="0" wp14:anchorId="1C4843FF" wp14:editId="1B654649">
@@ -1666,7 +1666,21 @@
           <w:rFonts w:ascii="Calibri" w:hAnsi="Calibri" w:cs="Calibri"/>
         </w:rPr>
         <w:lastRenderedPageBreak/>
-        <w:t xml:space="preserve">Utilizando la definición de Capers Jones, para estimar la cantidad de defectos esperables en el proyecto: “1 por cada 10 oportunidades”. Podemos decir que de las 1121 de código ejecutable se espera encontrar al menos 112 </w:t>
+        <w:t xml:space="preserve">Utilizando la definición de </w:t>
+      </w:r>
+      <w:proofErr w:type="spellStart"/>
+      <w:r>
+        <w:rPr>
+          <w:rFonts w:ascii="Calibri" w:hAnsi="Calibri" w:cs="Calibri"/>
+        </w:rPr>
+        <w:t>Capers</w:t>
+      </w:r>
+      <w:proofErr w:type="spellEnd"/>
+      <w:r>
+        <w:rPr>
+          <w:rFonts w:ascii="Calibri" w:hAnsi="Calibri" w:cs="Calibri"/>
+        </w:rPr>
+        <w:t xml:space="preserve"> Jones, para estimar la cantidad de defectos esperables en el proyecto: “1 por cada 10 oportunidades”. Podemos decir que de las 1121 de código ejecutable se espera encontrar al menos 112 </w:t>
       </w:r>
       <w:r>
         <w:rPr>
@@ -1948,7 +1962,21 @@
         <w:rPr>
           <w:rFonts w:ascii="Calibri" w:hAnsi="Calibri" w:cs="Calibri"/>
         </w:rPr>
-        <w:t>La Cessi, Cámara de la Industria Argentina del Software, reveló los resultados de su encuesta, realizada a 150 empresas de todo el país y con el único objetivo de conocer cuánto pagan a sus más de 12.000 desarrolladores de software.</w:t>
+        <w:t>La </w:t>
+      </w:r>
+      <w:proofErr w:type="spellStart"/>
+      <w:r>
+        <w:rPr>
+          <w:rFonts w:ascii="Calibri" w:hAnsi="Calibri" w:cs="Calibri"/>
+        </w:rPr>
+        <w:t>Cessi</w:t>
+      </w:r>
+      <w:proofErr w:type="spellEnd"/>
+      <w:r>
+        <w:rPr>
+          <w:rFonts w:ascii="Calibri" w:hAnsi="Calibri" w:cs="Calibri"/>
+        </w:rPr>
+        <w:t>, Cámara de la Industria Argentina del Software, reveló los resultados de su encuesta, realizada a 150 empresas de todo el país y con el único objetivo de conocer cuánto pagan a sus más de 12.000 desarrolladores de software.</w:t>
       </w:r>
       <w:r>
         <w:rPr>
@@ -1969,7 +1997,21 @@
         <w:rPr>
           <w:rFonts w:ascii="Calibri" w:hAnsi="Calibri" w:cs="Calibri"/>
         </w:rPr>
-        <w:t>Los datos obtenidos, arrojan un salario bruto mensual promedio de $13.100 para la categoría de programadores sin experiencia previa (Junior), $17.598 con alguna experiencia (Semisenior) y $23.500 para los programadores con experiencia (Senior).</w:t>
+        <w:t>Los datos obtenidos, arrojan un salario bruto mensual promedio de $13.100 para la categoría de programadores sin experiencia previa (Junior), $17.598 con alguna experiencia (</w:t>
+      </w:r>
+      <w:proofErr w:type="spellStart"/>
+      <w:r>
+        <w:rPr>
+          <w:rFonts w:ascii="Calibri" w:hAnsi="Calibri" w:cs="Calibri"/>
+        </w:rPr>
+        <w:t>Semisenior</w:t>
+      </w:r>
+      <w:proofErr w:type="spellEnd"/>
+      <w:r>
+        <w:rPr>
+          <w:rFonts w:ascii="Calibri" w:hAnsi="Calibri" w:cs="Calibri"/>
+        </w:rPr>
+        <w:t>) y $23.500 para los programadores con experiencia (Senior).</w:t>
       </w:r>
     </w:p>
     <w:p>
@@ -1983,7 +2025,21 @@
         <w:rPr>
           <w:rFonts w:ascii="Calibri" w:hAnsi="Calibri" w:cs="Calibri"/>
         </w:rPr>
-        <w:t>Teniendo en cuenta que el proyecto fue desarrollado por estudiantes, es decir, programadores sin experiencia procedemos a calcular el costo por hora de trabajo. Teniendo en cuenta una jornada laboral completa de 8hs, 5 días a la semana, 4 semanas al mes. Obtenemos un total de 160 hs/mes. Por lo tanto $13.100/160hs arroja un precio por hora de $82 la hora de trabajo.</w:t>
+        <w:t xml:space="preserve">Teniendo en cuenta que el proyecto fue desarrollado por estudiantes, es decir, programadores sin experiencia procedemos a calcular el costo por hora de trabajo. Teniendo en cuenta una jornada laboral completa de 8hs, 5 días a la semana, 4 semanas al mes. Obtenemos un total de 160 </w:t>
+      </w:r>
+      <w:proofErr w:type="spellStart"/>
+      <w:r>
+        <w:rPr>
+          <w:rFonts w:ascii="Calibri" w:hAnsi="Calibri" w:cs="Calibri"/>
+        </w:rPr>
+        <w:t>hs</w:t>
+      </w:r>
+      <w:proofErr w:type="spellEnd"/>
+      <w:r>
+        <w:rPr>
+          <w:rFonts w:ascii="Calibri" w:hAnsi="Calibri" w:cs="Calibri"/>
+        </w:rPr>
+        <w:t>/mes. Por lo tanto $13.100/160hs arroja un precio por hora de $82 la hora de trabajo.</w:t>
       </w:r>
     </w:p>
     <w:p>
@@ -2023,7 +2079,7 @@
         <w:rPr>
           <w:rFonts w:ascii="Calibri" w:hAnsi="Calibri" w:cs="Calibri"/>
           <w:noProof/>
-          <w:lang w:val="pt-BR" w:eastAsia="pt-BR"/>
+          <w:lang w:eastAsia="es-AR"/>
         </w:rPr>
         <w:drawing>
           <wp:inline distT="0" distB="0" distL="0" distR="0" wp14:anchorId="17461E49" wp14:editId="7804A019">
@@ -2154,7 +2210,7 @@
           <w:szCs w:val="28"/>
         </w:rPr>
       </w:pPr>
-      <w:bookmarkStart w:id="2" w:name="_Toc466029502"/>
+      <w:bookmarkStart w:id="2" w:name="_Toc466140958"/>
       <w:r>
         <w:rPr>
           <w:rFonts w:ascii="Calibri" w:hAnsi="Calibri" w:cs="Calibri"/>
@@ -2194,6 +2250,98 @@
           <w:rFonts w:ascii="Calibri" w:hAnsi="Calibri" w:cs="Calibri"/>
         </w:rPr>
         <w:t>La validación de requerimientos trata de mostrar que estos realmente definen el sistema que el cliente desea. Es importante debido a errores en el documento de requerimientos pueden conducir a importantes costos al repetir el trabajo cuando son descubiertos durante el desarrollo o después de que el sistema esté en uso.</w:t>
+      </w:r>
+    </w:p>
+    <w:p>
+      <w:pPr>
+        <w:jc w:val="both"/>
+        <w:rPr>
+          <w:rFonts w:ascii="Calibri" w:hAnsi="Calibri" w:cs="Calibri"/>
+        </w:rPr>
+      </w:pPr>
+      <w:r>
+        <w:rPr>
+          <w:rFonts w:ascii="Calibri" w:hAnsi="Calibri" w:cs="Calibri"/>
+        </w:rPr>
+        <w:t>No encontramos que falten o sobren requerimientos, sin embargo algunos de estos no se encuentran bien redactados. Se generó un reporte de revisión para que los mismos sean corregidos.</w:t>
+      </w:r>
+    </w:p>
+    <w:p>
+      <w:pPr>
+        <w:jc w:val="both"/>
+        <w:rPr>
+          <w:rFonts w:ascii="Calibri" w:hAnsi="Calibri" w:cs="Calibri"/>
+        </w:rPr>
+      </w:pPr>
+      <w:r>
+        <w:rPr>
+          <w:rFonts w:ascii="Calibri" w:hAnsi="Calibri" w:cs="Calibri"/>
+        </w:rPr>
+        <w:t xml:space="preserve">En esta etapa encontramos una cantidad </w:t>
+      </w:r>
+      <w:r>
+        <w:rPr>
+          <w:rFonts w:ascii="Calibri" w:hAnsi="Calibri" w:cs="Calibri"/>
+        </w:rPr>
+        <w:t>similar</w:t>
+      </w:r>
+      <w:r>
+        <w:rPr>
+          <w:rFonts w:ascii="Calibri" w:hAnsi="Calibri" w:cs="Calibri"/>
+        </w:rPr>
+        <w:t xml:space="preserve"> de defectos a la esperada de acuerdo al plan de remoción de defectos.</w:t>
+      </w:r>
+    </w:p>
+    <w:p>
+      <w:pPr>
+        <w:jc w:val="both"/>
+        <w:rPr>
+          <w:rFonts w:ascii="Calibri" w:hAnsi="Calibri" w:cs="Calibri"/>
+        </w:rPr>
+      </w:pPr>
+      <w:r>
+        <w:rPr>
+          <w:rFonts w:ascii="Calibri" w:hAnsi="Calibri" w:cs="Calibri"/>
+          <w:b/>
+        </w:rPr>
+        <w:t>NOTA:</w:t>
+      </w:r>
+      <w:r>
+        <w:rPr>
+          <w:rFonts w:ascii="Calibri" w:hAnsi="Calibri" w:cs="Calibri"/>
+          <w:b/>
+        </w:rPr>
+        <w:t xml:space="preserve"> </w:t>
+      </w:r>
+      <w:r>
+        <w:rPr>
+          <w:rFonts w:ascii="Calibri" w:hAnsi="Calibri" w:cs="Calibri"/>
+        </w:rPr>
+        <w:t>El documento de revisión</w:t>
+      </w:r>
+      <w:r>
+        <w:rPr>
+          <w:rFonts w:ascii="Calibri" w:hAnsi="Calibri" w:cs="Calibri"/>
+        </w:rPr>
+        <w:t xml:space="preserve"> se</w:t>
+      </w:r>
+      <w:r>
+        <w:rPr>
+          <w:rFonts w:ascii="Calibri" w:hAnsi="Calibri" w:cs="Calibri"/>
+        </w:rPr>
+        <w:t xml:space="preserve"> encuentra anexado bajo el nombre RevisionDe</w:t>
+      </w:r>
+      <w:r>
+        <w:rPr>
+          <w:rFonts w:ascii="Calibri" w:hAnsi="Calibri" w:cs="Calibri"/>
+        </w:rPr>
+        <w:t>Requerimentos</w:t>
+      </w:r>
+      <w:r>
+        <w:rPr>
+          <w:rFonts w:ascii="Calibri" w:hAnsi="Calibri" w:cs="Calibri"/>
+        </w:rPr>
+        <w:t>.xls</w:t>
       </w:r>
     </w:p>
     <w:p>
@@ -2219,7 +2367,7 @@
           <w:szCs w:val="22"/>
         </w:rPr>
       </w:pPr>
-      <w:bookmarkStart w:id="3" w:name="_Toc466029503"/>
+      <w:bookmarkStart w:id="3" w:name="_Toc466140959"/>
       <w:r>
         <w:rPr>
           <w:rFonts w:ascii="Calibri" w:hAnsi="Calibri" w:cs="Calibri"/>
@@ -2267,7 +2415,37 @@
         <w:rPr>
           <w:rFonts w:ascii="Calibri" w:hAnsi="Calibri" w:cs="Calibri"/>
         </w:rPr>
-        <w:t>Los clientes y usuarios se reúnen para validar el diseño conceptual. Se asegura que todos los aspectos relativos a los requerimientos han sido apropiadamente contemplados en el diseño.</w:t>
+        <w:t>Como algunos miembros del trabajo actual no se encontraban al momento de generar los documentos de diseño se genera una reunión</w:t>
+      </w:r>
+      <w:r>
+        <w:rPr>
+          <w:rFonts w:ascii="Calibri" w:hAnsi="Calibri" w:cs="Calibri"/>
+        </w:rPr>
+        <w:t xml:space="preserve"> para validar el diseño conceptual. </w:t>
+      </w:r>
+      <w:r>
+        <w:rPr>
+          <w:rFonts w:ascii="Calibri" w:hAnsi="Calibri" w:cs="Calibri"/>
+        </w:rPr>
+        <w:t>Nos</w:t>
+      </w:r>
+      <w:r>
+        <w:rPr>
+          <w:rFonts w:ascii="Calibri" w:hAnsi="Calibri" w:cs="Calibri"/>
+        </w:rPr>
+        <w:t xml:space="preserve"> asegura</w:t>
+      </w:r>
+      <w:r>
+        <w:rPr>
+          <w:rFonts w:ascii="Calibri" w:hAnsi="Calibri" w:cs="Calibri"/>
+        </w:rPr>
+        <w:t>mos de</w:t>
+      </w:r>
+      <w:r>
+        <w:rPr>
+          <w:rFonts w:ascii="Calibri" w:hAnsi="Calibri" w:cs="Calibri"/>
+        </w:rPr>
+        <w:t xml:space="preserve"> que todos los aspectos relativos a los requerimientos han sido apropiadamente contemplados en el diseño.</w:t>
       </w:r>
     </w:p>
     <w:p>
@@ -2281,7 +2459,43 @@
         <w:rPr>
           <w:rFonts w:ascii="Calibri" w:hAnsi="Calibri" w:cs="Calibri"/>
         </w:rPr>
-        <w:t>Durante la revisión se presenta a la audiencia el diseño conceptual. Al hacerlo, se demuestra que el sistema tiene la estructura requerida, las funciones y las características especificadas por los documentos de análisis.</w:t>
+        <w:t xml:space="preserve">Durante la revisión se </w:t>
+      </w:r>
+      <w:r>
+        <w:rPr>
+          <w:rFonts w:ascii="Calibri" w:hAnsi="Calibri" w:cs="Calibri"/>
+        </w:rPr>
+        <w:t>presentó</w:t>
+      </w:r>
+      <w:r>
+        <w:rPr>
+          <w:rFonts w:ascii="Calibri" w:hAnsi="Calibri" w:cs="Calibri"/>
+        </w:rPr>
+        <w:t xml:space="preserve"> a l</w:t>
+      </w:r>
+      <w:r>
+        <w:rPr>
+          <w:rFonts w:ascii="Calibri" w:hAnsi="Calibri" w:cs="Calibri"/>
+        </w:rPr>
+        <w:t>os otros miembros</w:t>
+      </w:r>
+      <w:r>
+        <w:rPr>
+          <w:rFonts w:ascii="Calibri" w:hAnsi="Calibri" w:cs="Calibri"/>
+        </w:rPr>
+        <w:t xml:space="preserve"> el diseño conc</w:t>
+      </w:r>
+      <w:r>
+        <w:rPr>
+          <w:rFonts w:ascii="Calibri" w:hAnsi="Calibri" w:cs="Calibri"/>
+        </w:rPr>
+        <w:t>eptual. Al hacerlo, se demuestro</w:t>
+      </w:r>
+      <w:r>
+        <w:rPr>
+          <w:rFonts w:ascii="Calibri" w:hAnsi="Calibri" w:cs="Calibri"/>
+        </w:rPr>
+        <w:t xml:space="preserve"> que el sistema tiene la estructura requerida, las funciones y las características especificadas por los documentos de análisis.</w:t>
       </w:r>
     </w:p>
     <w:p>
@@ -2295,7 +2509,83 @@
         <w:rPr>
           <w:rFonts w:ascii="Calibri" w:hAnsi="Calibri" w:cs="Calibri"/>
         </w:rPr>
-        <w:t>Todos los participantes, en conjunto, verifican que el diseño propuesto incluya el hardware necesario, interfaces con otros sistemas, entradas y salidas.</w:t>
+        <w:t xml:space="preserve">Todos los participantes, en conjunto, </w:t>
+      </w:r>
+      <w:r>
+        <w:rPr>
+          <w:rFonts w:ascii="Calibri" w:hAnsi="Calibri" w:cs="Calibri"/>
+        </w:rPr>
+        <w:t>verificamos</w:t>
+      </w:r>
+      <w:r>
+        <w:rPr>
+          <w:rFonts w:ascii="Calibri" w:hAnsi="Calibri" w:cs="Calibri"/>
+        </w:rPr>
+        <w:t xml:space="preserve"> que el diseño propuesto </w:t>
+      </w:r>
+      <w:r>
+        <w:rPr>
+          <w:rFonts w:ascii="Calibri" w:hAnsi="Calibri" w:cs="Calibri"/>
+        </w:rPr>
+        <w:t>estaba correcto. No encontramos la cantidad de defectos esperada por el plan de remoción de defectos. Probablemente esto se deba a que fue uno de los temas en los que más énfasis se hizo en el trabajo anterior (Ing. de Software).</w:t>
+      </w:r>
+    </w:p>
+    <w:p>
+      <w:pPr>
+        <w:jc w:val="both"/>
+        <w:rPr>
+          <w:rFonts w:ascii="Calibri" w:hAnsi="Calibri" w:cs="Calibri"/>
+        </w:rPr>
+      </w:pPr>
+      <w:r>
+        <w:rPr>
+          <w:rFonts w:ascii="Calibri" w:hAnsi="Calibri" w:cs="Calibri"/>
+          <w:b/>
+        </w:rPr>
+        <w:t>NOTA:</w:t>
+      </w:r>
+      <w:r>
+        <w:rPr>
+          <w:rFonts w:ascii="Calibri" w:hAnsi="Calibri" w:cs="Calibri"/>
+          <w:b/>
+        </w:rPr>
+        <w:t xml:space="preserve"> </w:t>
+      </w:r>
+      <w:r>
+        <w:rPr>
+          <w:rFonts w:ascii="Calibri" w:hAnsi="Calibri" w:cs="Calibri"/>
+        </w:rPr>
+        <w:t xml:space="preserve">El </w:t>
+      </w:r>
+      <w:r>
+        <w:rPr>
+          <w:rFonts w:ascii="Calibri" w:hAnsi="Calibri" w:cs="Calibri"/>
+        </w:rPr>
+        <w:t>documento de revisión</w:t>
+      </w:r>
+      <w:r>
+        <w:rPr>
+          <w:rFonts w:ascii="Calibri" w:hAnsi="Calibri" w:cs="Calibri"/>
+        </w:rPr>
+        <w:t xml:space="preserve"> se</w:t>
+      </w:r>
+      <w:r>
+        <w:rPr>
+          <w:rFonts w:ascii="Calibri" w:hAnsi="Calibri" w:cs="Calibri"/>
+        </w:rPr>
+        <w:t xml:space="preserve"> encuentra anexado bajo el nombre </w:t>
+      </w:r>
+      <w:r>
+        <w:rPr>
+          <w:rFonts w:ascii="Calibri" w:hAnsi="Calibri" w:cs="Calibri"/>
+        </w:rPr>
+        <w:t>RevisionDeDiseno</w:t>
+      </w:r>
+      <w:r>
+        <w:rPr>
+          <w:rFonts w:ascii="Calibri" w:hAnsi="Calibri" w:cs="Calibri"/>
+        </w:rPr>
+        <w:t>.xls</w:t>
       </w:r>
     </w:p>
     <w:p>
@@ -2315,7 +2605,7 @@
           <w:szCs w:val="28"/>
         </w:rPr>
       </w:pPr>
-      <w:bookmarkStart w:id="4" w:name="_Toc466029504"/>
+      <w:bookmarkStart w:id="4" w:name="_Toc466140960"/>
       <w:r>
         <w:rPr>
           <w:rFonts w:ascii="Calibri" w:hAnsi="Calibri" w:cs="Calibri"/>
@@ -2376,19 +2666,7 @@
         <w:rPr>
           <w:rFonts w:ascii="Calibri" w:hAnsi="Calibri" w:cs="Calibri"/>
         </w:rPr>
-        <w:t xml:space="preserve">e </w:t>
-      </w:r>
-      <w:r>
-        <w:rPr>
-          <w:rFonts w:ascii="Calibri" w:hAnsi="Calibri" w:cs="Calibri"/>
-        </w:rPr>
-        <w:t>realizaron</w:t>
-      </w:r>
-      <w:r>
-        <w:rPr>
-          <w:rFonts w:ascii="Calibri" w:hAnsi="Calibri" w:cs="Calibri"/>
-        </w:rPr>
-        <w:t xml:space="preserve"> revisiones de código </w:t>
+        <w:t xml:space="preserve">e realizaron revisiones de código </w:t>
       </w:r>
       <w:r>
         <w:rPr>
@@ -2400,13 +2678,7 @@
         <w:rPr>
           <w:rFonts w:ascii="Calibri" w:hAnsi="Calibri" w:cs="Calibri"/>
         </w:rPr>
-        <w:t xml:space="preserve">por parte de </w:t>
-      </w:r>
-      <w:r>
-        <w:rPr>
-          <w:rFonts w:ascii="Calibri" w:hAnsi="Calibri" w:cs="Calibri"/>
-        </w:rPr>
-        <w:t>los integrantes del grupo que no participaron en la codificación durante la materia Ingeniería de Software (por cursar en años distintos)</w:t>
+        <w:t>por parte de los integrantes del grupo que no participaron en la codificación durante la materia Ingeniería de Software (por cursar en años distintos)</w:t>
       </w:r>
       <w:r>
         <w:rPr>
@@ -2426,69 +2698,122 @@
         <w:rPr>
           <w:rFonts w:ascii="Calibri" w:hAnsi="Calibri" w:cs="Calibri"/>
         </w:rPr>
-        <w:t xml:space="preserve">Estos generaron los comentarios en </w:t>
-      </w:r>
+        <w:t>Estos generaron los comentarios</w:t>
+      </w:r>
+      <w:r>
+        <w:rPr>
+          <w:rFonts w:ascii="Calibri" w:hAnsi="Calibri" w:cs="Calibri"/>
+        </w:rPr>
+        <w:t xml:space="preserve">, </w:t>
+      </w:r>
+      <w:r>
+        <w:rPr>
+          <w:rFonts w:ascii="Calibri" w:hAnsi="Calibri" w:cs="Calibri"/>
+        </w:rPr>
+        <w:t xml:space="preserve">y posteriormente todos juntos determinamos </w:t>
+      </w:r>
+      <w:r>
+        <w:rPr>
+          <w:rFonts w:ascii="Calibri" w:hAnsi="Calibri" w:cs="Calibri"/>
+        </w:rPr>
+        <w:t xml:space="preserve">mediante discusión abierta </w:t>
+      </w:r>
+      <w:r>
+        <w:rPr>
+          <w:rFonts w:ascii="Calibri" w:hAnsi="Calibri" w:cs="Calibri"/>
+        </w:rPr>
+        <w:t>las</w:t>
+      </w:r>
+      <w:r>
+        <w:rPr>
+          <w:rFonts w:ascii="Calibri" w:hAnsi="Calibri" w:cs="Calibri"/>
+        </w:rPr>
+        <w:t xml:space="preserve"> posibles mejor</w:t>
+      </w:r>
+      <w:r>
+        <w:rPr>
+          <w:rFonts w:ascii="Calibri" w:hAnsi="Calibri" w:cs="Calibri"/>
+        </w:rPr>
+        <w:t>a</w:t>
+      </w:r>
+      <w:r>
+        <w:rPr>
+          <w:rFonts w:ascii="Calibri" w:hAnsi="Calibri" w:cs="Calibri"/>
+        </w:rPr>
+        <w:t xml:space="preserve">s en el </w:t>
+      </w:r>
+      <w:r>
+        <w:rPr>
+          <w:rFonts w:ascii="Calibri" w:hAnsi="Calibri" w:cs="Calibri"/>
+        </w:rPr>
+        <w:t>producto</w:t>
+      </w:r>
+      <w:r>
+        <w:rPr>
+          <w:rFonts w:ascii="Calibri" w:hAnsi="Calibri" w:cs="Calibri"/>
+        </w:rPr>
+        <w:t>.</w:t>
+      </w:r>
+    </w:p>
+    <w:p>
+      <w:pPr>
+        <w:jc w:val="both"/>
+        <w:rPr>
+          <w:rFonts w:ascii="Calibri" w:hAnsi="Calibri" w:cs="Calibri"/>
+        </w:rPr>
+      </w:pPr>
       <w:r>
         <w:rPr>
           <w:rFonts w:ascii="Calibri" w:hAnsi="Calibri" w:cs="Calibri"/>
           <w:b/>
         </w:rPr>
-        <w:t>Review Board</w:t>
-      </w:r>
-      <w:r>
-        <w:rPr>
-          <w:rFonts w:ascii="Calibri" w:hAnsi="Calibri" w:cs="Calibri"/>
-        </w:rPr>
-        <w:t xml:space="preserve">, </w:t>
-      </w:r>
-      <w:r>
-        <w:rPr>
-          <w:rFonts w:ascii="Calibri" w:hAnsi="Calibri" w:cs="Calibri"/>
-        </w:rPr>
-        <w:t xml:space="preserve">y posteriormente todos juntos determinamos </w:t>
-      </w:r>
-      <w:r>
-        <w:rPr>
-          <w:rFonts w:ascii="Calibri" w:hAnsi="Calibri" w:cs="Calibri"/>
-        </w:rPr>
-        <w:t xml:space="preserve">mediante discusión abierta </w:t>
-      </w:r>
-      <w:r>
-        <w:rPr>
-          <w:rFonts w:ascii="Calibri" w:hAnsi="Calibri" w:cs="Calibri"/>
-        </w:rPr>
-        <w:t>las</w:t>
-      </w:r>
-      <w:r>
-        <w:rPr>
-          <w:rFonts w:ascii="Calibri" w:hAnsi="Calibri" w:cs="Calibri"/>
-        </w:rPr>
-        <w:t xml:space="preserve"> posibles mejor</w:t>
-      </w:r>
-      <w:r>
-        <w:rPr>
-          <w:rFonts w:ascii="Calibri" w:hAnsi="Calibri" w:cs="Calibri"/>
-        </w:rPr>
-        <w:t>a</w:t>
-      </w:r>
-      <w:r>
-        <w:rPr>
-          <w:rFonts w:ascii="Calibri" w:hAnsi="Calibri" w:cs="Calibri"/>
-        </w:rPr>
-        <w:t xml:space="preserve">s en el </w:t>
-      </w:r>
-      <w:r>
-        <w:rPr>
-          <w:rFonts w:ascii="Calibri" w:hAnsi="Calibri" w:cs="Calibri"/>
-        </w:rPr>
-        <w:t>producto</w:t>
-      </w:r>
-      <w:r>
-        <w:rPr>
-          <w:rFonts w:ascii="Calibri" w:hAnsi="Calibri" w:cs="Calibri"/>
-        </w:rPr>
-        <w:t>.</w:t>
-      </w:r>
+        <w:t>NOTA:</w:t>
+      </w:r>
+      <w:r>
+        <w:rPr>
+          <w:rFonts w:ascii="Calibri" w:hAnsi="Calibri" w:cs="Calibri"/>
+          <w:b/>
+        </w:rPr>
+        <w:t xml:space="preserve"> </w:t>
+      </w:r>
+      <w:r>
+        <w:rPr>
+          <w:rFonts w:ascii="Calibri" w:hAnsi="Calibri" w:cs="Calibri"/>
+        </w:rPr>
+        <w:t xml:space="preserve">El documento de </w:t>
+      </w:r>
+      <w:r>
+        <w:rPr>
+          <w:rFonts w:ascii="Calibri" w:hAnsi="Calibri" w:cs="Calibri"/>
+        </w:rPr>
+        <w:t>inspección</w:t>
+      </w:r>
+      <w:r>
+        <w:rPr>
+          <w:rFonts w:ascii="Calibri" w:hAnsi="Calibri" w:cs="Calibri"/>
+        </w:rPr>
+        <w:t xml:space="preserve"> se encuentra anexado bajo el nombre R</w:t>
+      </w:r>
+      <w:r>
+        <w:rPr>
+          <w:rFonts w:ascii="Calibri" w:hAnsi="Calibri" w:cs="Calibri"/>
+        </w:rPr>
+        <w:t>eporteDeInspeccion</w:t>
+      </w:r>
+      <w:r>
+        <w:rPr>
+          <w:rFonts w:ascii="Calibri" w:hAnsi="Calibri" w:cs="Calibri"/>
+        </w:rPr>
+        <w:t>.xls</w:t>
+      </w:r>
+    </w:p>
+    <w:p>
+      <w:pPr>
+        <w:jc w:val="both"/>
+        <w:rPr>
+          <w:rFonts w:ascii="Calibri" w:hAnsi="Calibri" w:cs="Calibri"/>
+        </w:rPr>
+      </w:pPr>
     </w:p>
     <w:p>
       <w:pPr>
@@ -2507,13 +2832,14 @@
           <w:szCs w:val="28"/>
         </w:rPr>
       </w:pPr>
-      <w:bookmarkStart w:id="5" w:name="_Toc466029505"/>
+      <w:bookmarkStart w:id="5" w:name="_Toc466140961"/>
       <w:r>
         <w:rPr>
           <w:rFonts w:ascii="Calibri" w:hAnsi="Calibri" w:cs="Calibri"/>
           <w:sz w:val="28"/>
           <w:szCs w:val="28"/>
         </w:rPr>
+        <w:lastRenderedPageBreak/>
         <w:t xml:space="preserve">5. </w:t>
       </w:r>
       <w:r>
@@ -2581,7 +2907,7 @@
     </w:p>
     <w:p>
       <w:pPr>
-        <w:jc w:val="both"/>
+        <w:jc w:val="center"/>
         <w:rPr>
           <w:rFonts w:ascii="Calibri" w:hAnsi="Calibri" w:cs="Calibri"/>
         </w:rPr>
@@ -2590,9 +2916,8 @@
         <w:rPr>
           <w:rFonts w:ascii="Calibri" w:hAnsi="Calibri" w:cs="Calibri"/>
           <w:noProof/>
-          <w:lang w:val="pt-BR" w:eastAsia="pt-BR"/>
-        </w:rPr>
-        <w:lastRenderedPageBreak/>
+          <w:lang w:eastAsia="es-AR"/>
+        </w:rPr>
         <w:drawing>
           <wp:inline distT="0" distB="0" distL="0" distR="0" wp14:anchorId="5DB9BC2A" wp14:editId="397490F1">
             <wp:extent cx="6098600" cy="1386840"/>
@@ -2652,12 +2977,78 @@
           <w:rFonts w:ascii="Calibri" w:hAnsi="Calibri" w:cs="Calibri"/>
         </w:rPr>
       </w:pPr>
+      <w:r>
+        <w:rPr>
+          <w:rFonts w:ascii="Calibri" w:hAnsi="Calibri" w:cs="Calibri"/>
+          <w:u w:val="single"/>
+        </w:rPr>
+        <w:t>Resultado y decisión:</w:t>
+      </w:r>
+      <w:r>
+        <w:rPr>
+          <w:rFonts w:ascii="Calibri" w:hAnsi="Calibri" w:cs="Calibri"/>
+        </w:rPr>
+        <w:t xml:space="preserve"> </w:t>
+      </w:r>
+      <w:r>
+        <w:rPr>
+          <w:rFonts w:ascii="Calibri" w:hAnsi="Calibri" w:cs="Calibri"/>
+        </w:rPr>
+        <w:t xml:space="preserve">Se observaron una gran cantidad de defectos de estilo en el reporte, ya que este está validando </w:t>
+      </w:r>
+      <w:r>
+        <w:rPr>
+          <w:rFonts w:ascii="Calibri" w:hAnsi="Calibri" w:cs="Calibri"/>
+        </w:rPr>
+        <w:t xml:space="preserve">nuestro código </w:t>
+      </w:r>
+      <w:r>
+        <w:rPr>
+          <w:rFonts w:ascii="Calibri" w:hAnsi="Calibri" w:cs="Calibri"/>
+        </w:rPr>
+        <w:t>con el estándar sugerido por Google</w:t>
+      </w:r>
+      <w:r>
+        <w:rPr>
+          <w:rStyle w:val="Refdenotaalpie"/>
+          <w:rFonts w:ascii="Calibri" w:hAnsi="Calibri" w:cs="Calibri"/>
+        </w:rPr>
+        <w:footnoteReference w:id="2"/>
+      </w:r>
+      <w:r>
+        <w:rPr>
+          <w:rFonts w:ascii="Calibri" w:hAnsi="Calibri" w:cs="Calibri"/>
+        </w:rPr>
+        <w:t xml:space="preserve">. Esto se debe a que inicialmente cuando se desarrolló el código en Ingeniería de Software, no se optó por seguir un estándar de codificación. </w:t>
+      </w:r>
     </w:p>
     <w:p>
       <w:pPr>
         <w:jc w:val="both"/>
         <w:rPr>
           <w:rFonts w:ascii="Calibri" w:hAnsi="Calibri" w:cs="Calibri"/>
+        </w:rPr>
+      </w:pPr>
+      <w:r>
+        <w:rPr>
+          <w:rFonts w:ascii="Calibri" w:hAnsi="Calibri" w:cs="Calibri"/>
+        </w:rPr>
+        <w:t>La corrección de estos defectos probablemente demande una gran cantidad de tiempo y no produzca grandes beneficios para el cliente. Por lo tanto se optó por hacer caso omiso a los mismos.</w:t>
+      </w:r>
+    </w:p>
+    <w:p>
+      <w:pPr>
+        <w:jc w:val="both"/>
+        <w:rPr>
+          <w:rFonts w:ascii="Calibri" w:hAnsi="Calibri" w:cs="Calibri"/>
+        </w:rPr>
+      </w:pPr>
+    </w:p>
+    <w:p>
+      <w:pPr>
+        <w:jc w:val="both"/>
+        <w:rPr>
+          <w:rFonts w:ascii="Calibri" w:hAnsi="Calibri" w:cs="Calibri"/>
           <w:b/>
         </w:rPr>
       </w:pPr>
@@ -2717,8 +3108,9 @@
         <w:rPr>
           <w:rFonts w:ascii="Calibri" w:hAnsi="Calibri" w:cs="Calibri"/>
           <w:noProof/>
-          <w:lang w:val="pt-BR" w:eastAsia="pt-BR"/>
-        </w:rPr>
+          <w:lang w:eastAsia="es-AR"/>
+        </w:rPr>
+        <w:lastRenderedPageBreak/>
         <w:drawing>
           <wp:inline distT="0" distB="0" distL="0" distR="0" wp14:anchorId="47E946CA" wp14:editId="5B4D9A09">
             <wp:extent cx="6001144" cy="2133600"/>
@@ -2776,6 +3168,41 @@
         <w:jc w:val="both"/>
         <w:rPr>
           <w:rFonts w:ascii="Calibri" w:hAnsi="Calibri" w:cs="Calibri"/>
+        </w:rPr>
+      </w:pPr>
+      <w:r>
+        <w:rPr>
+          <w:rFonts w:ascii="Calibri" w:hAnsi="Calibri" w:cs="Calibri"/>
+          <w:u w:val="single"/>
+        </w:rPr>
+        <w:t>Resultado y decisión:</w:t>
+      </w:r>
+      <w:r>
+        <w:rPr>
+          <w:rFonts w:ascii="Calibri" w:hAnsi="Calibri" w:cs="Calibri"/>
+        </w:rPr>
+        <w:t xml:space="preserve"> Este reporte nos arrojó varias advertencias sobre uso de paréntesis innecesarios, bloques catch vacíos, variables no inicializadas, etc.</w:t>
+      </w:r>
+    </w:p>
+    <w:p>
+      <w:pPr>
+        <w:jc w:val="both"/>
+        <w:rPr>
+          <w:rFonts w:ascii="Calibri" w:hAnsi="Calibri" w:cs="Calibri"/>
+        </w:rPr>
+      </w:pPr>
+      <w:r>
+        <w:rPr>
+          <w:rFonts w:ascii="Calibri" w:hAnsi="Calibri" w:cs="Calibri"/>
+        </w:rPr>
+        <w:t>Si bien algunos defectos parecen triviales hay algunos otros que podrían haber derivado en fallas durante la ejecución del software. Como el costo de corregir estos defectos es mínimo, se decide de forma unánime hacer las correcciones sugeridas por la herramienta.</w:t>
+      </w:r>
+    </w:p>
+    <w:p>
+      <w:pPr>
+        <w:jc w:val="both"/>
+        <w:rPr>
+          <w:rFonts w:ascii="Calibri" w:hAnsi="Calibri" w:cs="Calibri"/>
           <w:b/>
         </w:rPr>
       </w:pPr>
@@ -2835,7 +3262,7 @@
         <w:rPr>
           <w:rFonts w:ascii="Calibri" w:hAnsi="Calibri" w:cs="Calibri"/>
           <w:noProof/>
-          <w:lang w:val="pt-BR" w:eastAsia="pt-BR"/>
+          <w:lang w:eastAsia="es-AR"/>
         </w:rPr>
         <w:drawing>
           <wp:inline distT="0" distB="0" distL="0" distR="0" wp14:anchorId="4B1B1F44" wp14:editId="6A8B3EEE">
@@ -2896,12 +3323,47 @@
           <w:rFonts w:ascii="Calibri" w:hAnsi="Calibri" w:cs="Calibri"/>
         </w:rPr>
       </w:pPr>
+      <w:r>
+        <w:rPr>
+          <w:rFonts w:ascii="Calibri" w:hAnsi="Calibri" w:cs="Calibri"/>
+          <w:u w:val="single"/>
+        </w:rPr>
+        <w:t>Resultado y decisión:</w:t>
+      </w:r>
+      <w:r>
+        <w:rPr>
+          <w:rFonts w:ascii="Calibri" w:hAnsi="Calibri" w:cs="Calibri"/>
+        </w:rPr>
+        <w:t xml:space="preserve"> Recibimos una cantidad media de advertencias de bloques duplicados dentro del código, sin embargo muchos de estos bloques pertenecen al código original propuesto del BeatModel.</w:t>
+      </w:r>
     </w:p>
     <w:p>
       <w:pPr>
         <w:jc w:val="both"/>
         <w:rPr>
           <w:rFonts w:ascii="Calibri" w:hAnsi="Calibri" w:cs="Calibri"/>
+        </w:rPr>
+      </w:pPr>
+      <w:r>
+        <w:rPr>
+          <w:rFonts w:ascii="Calibri" w:hAnsi="Calibri" w:cs="Calibri"/>
+        </w:rPr>
+        <w:t>Si bien es una mala práctica, y deberíamos no tener bloques duplicados. La corrección nos va a demandar un tiempo significativo, ya que deberíamos crear nuevas funciones y reestructurar el código. Se opta por hacer caso omiso a este reporte.</w:t>
+      </w:r>
+    </w:p>
+    <w:p>
+      <w:pPr>
+        <w:jc w:val="both"/>
+        <w:rPr>
+          <w:rFonts w:ascii="Calibri" w:hAnsi="Calibri" w:cs="Calibri"/>
+        </w:rPr>
+      </w:pPr>
+    </w:p>
+    <w:p>
+      <w:pPr>
+        <w:jc w:val="both"/>
+        <w:rPr>
+          <w:rFonts w:ascii="Calibri" w:hAnsi="Calibri" w:cs="Calibri"/>
           <w:b/>
         </w:rPr>
       </w:pPr>
@@ -2931,7 +3393,19 @@
         <w:rPr>
           <w:rFonts w:ascii="Calibri" w:hAnsi="Calibri" w:cs="Calibri"/>
         </w:rPr>
-        <w:t xml:space="preserve"> Este plugin de gradle utiliza el análisis estático para buscar errores en el código Java.</w:t>
+        <w:t xml:space="preserve"> Este plugin utiliza el análisis estático para buscar errores en el código Java</w:t>
+      </w:r>
+      <w:r>
+        <w:rPr>
+          <w:rFonts w:ascii="Calibri" w:hAnsi="Calibri" w:cs="Calibri"/>
+        </w:rPr>
+        <w:t xml:space="preserve"> basándose en patrones o firmas de errores típicos conocidos</w:t>
+      </w:r>
+      <w:r>
+        <w:rPr>
+          <w:rFonts w:ascii="Calibri" w:hAnsi="Calibri" w:cs="Calibri"/>
+        </w:rPr>
+        <w:t>.</w:t>
       </w:r>
     </w:p>
     <w:p>
@@ -2947,12 +3421,13 @@
           <w:rFonts w:ascii="Calibri" w:hAnsi="Calibri" w:cs="Calibri"/>
           <w:u w:val="single"/>
         </w:rPr>
+        <w:lastRenderedPageBreak/>
         <w:t>Reporte:</w:t>
       </w:r>
     </w:p>
     <w:p>
       <w:pPr>
-        <w:jc w:val="both"/>
+        <w:jc w:val="center"/>
         <w:rPr>
           <w:rFonts w:ascii="Calibri" w:hAnsi="Calibri" w:cs="Calibri"/>
         </w:rPr>
@@ -2961,7 +3436,7 @@
         <w:rPr>
           <w:rFonts w:ascii="Calibri" w:hAnsi="Calibri" w:cs="Calibri"/>
           <w:noProof/>
-          <w:lang w:val="pt-BR" w:eastAsia="pt-BR"/>
+          <w:lang w:eastAsia="es-AR"/>
         </w:rPr>
         <w:drawing>
           <wp:inline distT="0" distB="0" distL="0" distR="0" wp14:anchorId="7AFA1862" wp14:editId="67866554">
@@ -3025,7 +3500,7 @@
     </w:p>
     <w:p>
       <w:pPr>
-        <w:jc w:val="both"/>
+        <w:jc w:val="center"/>
         <w:rPr>
           <w:rFonts w:ascii="Calibri" w:hAnsi="Calibri" w:cs="Calibri"/>
         </w:rPr>
@@ -3034,7 +3509,7 @@
         <w:rPr>
           <w:rFonts w:ascii="Calibri" w:hAnsi="Calibri" w:cs="Calibri"/>
           <w:noProof/>
-          <w:lang w:val="pt-BR" w:eastAsia="pt-BR"/>
+          <w:lang w:eastAsia="es-AR"/>
         </w:rPr>
         <w:drawing>
           <wp:inline distT="0" distB="0" distL="0" distR="0" wp14:anchorId="29EA3FED" wp14:editId="1AA33CF8">
@@ -3090,6 +3565,51 @@
     </w:p>
     <w:p>
       <w:pPr>
+        <w:jc w:val="both"/>
+        <w:rPr>
+          <w:rFonts w:ascii="Calibri" w:hAnsi="Calibri" w:cs="Calibri"/>
+        </w:rPr>
+      </w:pPr>
+      <w:r>
+        <w:rPr>
+          <w:rFonts w:ascii="Calibri" w:hAnsi="Calibri" w:cs="Calibri"/>
+          <w:u w:val="single"/>
+        </w:rPr>
+        <w:t>Resultado y decisión:</w:t>
+      </w:r>
+      <w:r>
+        <w:rPr>
+          <w:rFonts w:ascii="Calibri" w:hAnsi="Calibri" w:cs="Calibri"/>
+        </w:rPr>
+        <w:t xml:space="preserve"> Esta herramienta detecto 29 defectos dentro de nuestro código, de los cuales algunos refieren a malas prácticas, otros a problemas de performance o de concurrencia. </w:t>
+      </w:r>
+    </w:p>
+    <w:p>
+      <w:pPr>
+        <w:jc w:val="both"/>
+        <w:rPr>
+          <w:rFonts w:ascii="Calibri" w:hAnsi="Calibri" w:cs="Calibri"/>
+        </w:rPr>
+      </w:pPr>
+      <w:r>
+        <w:rPr>
+          <w:rFonts w:ascii="Calibri" w:hAnsi="Calibri" w:cs="Calibri"/>
+        </w:rPr>
+        <w:t>Como el tiempo para realizar las correcciones no es grande y el impacto que podría producir en el software en producción es significativo se optó por corregir la mayor cantidad posible de los mismos.</w:t>
+      </w:r>
+    </w:p>
+    <w:p>
+      <w:pPr>
+        <w:pStyle w:val="Ttulo3"/>
+        <w:rPr>
+          <w:rFonts w:ascii="Calibri" w:hAnsi="Calibri" w:cs="Calibri"/>
+          <w:sz w:val="22"/>
+          <w:szCs w:val="22"/>
+        </w:rPr>
+      </w:pPr>
+    </w:p>
+    <w:p>
+      <w:pPr>
         <w:pStyle w:val="Ttulo3"/>
         <w:rPr>
           <w:rFonts w:ascii="Calibri" w:hAnsi="Calibri" w:cs="Calibri"/>
@@ -3097,31 +3617,21 @@
           <w:szCs w:val="28"/>
         </w:rPr>
       </w:pPr>
-    </w:p>
-    <w:p>
-      <w:pPr>
-        <w:pStyle w:val="Ttulo3"/>
+      <w:bookmarkStart w:id="6" w:name="_Toc466140962"/>
+      <w:r>
         <w:rPr>
           <w:rFonts w:ascii="Calibri" w:hAnsi="Calibri" w:cs="Calibri"/>
           <w:sz w:val="28"/>
           <w:szCs w:val="28"/>
         </w:rPr>
-      </w:pPr>
-      <w:bookmarkStart w:id="6" w:name="_Toc466029506"/>
+        <w:t xml:space="preserve">6. </w:t>
+      </w:r>
       <w:r>
         <w:rPr>
           <w:rFonts w:ascii="Calibri" w:hAnsi="Calibri" w:cs="Calibri"/>
           <w:sz w:val="28"/>
           <w:szCs w:val="28"/>
         </w:rPr>
-        <w:t xml:space="preserve">6. </w:t>
-      </w:r>
-      <w:r>
-        <w:rPr>
-          <w:rFonts w:ascii="Calibri" w:hAnsi="Calibri" w:cs="Calibri"/>
-          <w:sz w:val="28"/>
-          <w:szCs w:val="28"/>
-        </w:rPr>
         <w:t>PRUEBAS UNITARIAS</w:t>
       </w:r>
       <w:bookmarkEnd w:id="6"/>
@@ -3243,8 +3753,6 @@
         </w:rPr>
         <w:t>s una herramienta libre (GPL) escrita en Java, que nos permite comprobar el porcentaje de código al que accedemos desde los test. Es decir, nos permite saber cuánto código estamos realmente probando con nuestros test.</w:t>
       </w:r>
-      <w:bookmarkStart w:id="7" w:name="_GoBack"/>
-      <w:bookmarkEnd w:id="7"/>
     </w:p>
     <w:p>
       <w:pPr>
@@ -3258,14 +3766,42 @@
           <w:rFonts w:ascii="Calibri" w:hAnsi="Calibri" w:cs="Calibri"/>
         </w:rPr>
         <w:lastRenderedPageBreak/>
-        <w:t>Además JaCoCo también nos indica la complejidad ciclomática de McCabe</w:t>
+        <w:t xml:space="preserve">Además </w:t>
+      </w:r>
+      <w:proofErr w:type="spellStart"/>
+      <w:r>
+        <w:rPr>
+          <w:rFonts w:ascii="Calibri" w:hAnsi="Calibri" w:cs="Calibri"/>
+        </w:rPr>
+        <w:t>JaCoCo</w:t>
+      </w:r>
+      <w:proofErr w:type="spellEnd"/>
+      <w:r>
+        <w:rPr>
+          <w:rFonts w:ascii="Calibri" w:hAnsi="Calibri" w:cs="Calibri"/>
+        </w:rPr>
+        <w:t xml:space="preserve"> también nos indica la complejidad </w:t>
+      </w:r>
+      <w:proofErr w:type="spellStart"/>
+      <w:r>
+        <w:rPr>
+          <w:rFonts w:ascii="Calibri" w:hAnsi="Calibri" w:cs="Calibri"/>
+        </w:rPr>
+        <w:t>ciclomática</w:t>
+      </w:r>
+      <w:proofErr w:type="spellEnd"/>
+      <w:r>
+        <w:rPr>
+          <w:rFonts w:ascii="Calibri" w:hAnsi="Calibri" w:cs="Calibri"/>
+        </w:rPr>
+        <w:t xml:space="preserve"> de McCabe</w:t>
       </w:r>
       <w:r>
         <w:rPr>
           <w:rStyle w:val="Refdenotaalpie"/>
           <w:rFonts w:ascii="Calibri" w:hAnsi="Calibri" w:cs="Calibri"/>
         </w:rPr>
-        <w:footnoteReference w:id="2"/>
+        <w:footnoteReference w:id="3"/>
       </w:r>
       <w:r>
         <w:rPr>
@@ -3301,7 +3837,7 @@
         <w:rPr>
           <w:rFonts w:ascii="Calibri" w:hAnsi="Calibri" w:cs="Calibri"/>
           <w:noProof/>
-          <w:lang w:val="pt-BR" w:eastAsia="pt-BR"/>
+          <w:lang w:eastAsia="es-AR"/>
         </w:rPr>
         <w:drawing>
           <wp:inline distT="0" distB="0" distL="0" distR="0" wp14:anchorId="387BFD88" wp14:editId="07BA211A">
@@ -3561,6 +4097,7 @@
         <w:jc w:val="both"/>
         <w:rPr>
           <w:rFonts w:ascii="Calibri" w:hAnsi="Calibri" w:cs="Calibri"/>
+          <w:lang w:val="es-AR"/>
         </w:rPr>
       </w:pPr>
     </w:p>
@@ -3622,6 +4159,38 @@
         </w:rPr>
         <w:t>.</w:t>
       </w:r>
+      <w:r>
+        <w:rPr>
+          <w:rFonts w:ascii="Calibri" w:hAnsi="Calibri" w:cs="Calibri"/>
+        </w:rPr>
+        <w:t xml:space="preserve"> A partir del reporte generado por </w:t>
+      </w:r>
+      <w:r>
+        <w:rPr>
+          <w:rFonts w:ascii="Calibri" w:hAnsi="Calibri" w:cs="Calibri"/>
+          <w:b/>
+        </w:rPr>
+        <w:t>LocMetrics</w:t>
+      </w:r>
+      <w:r>
+        <w:rPr>
+          <w:rFonts w:ascii="Calibri" w:hAnsi="Calibri" w:cs="Calibri"/>
+        </w:rPr>
+        <w:t xml:space="preserve"> sabemos que la </w:t>
+      </w:r>
+      <w:r>
+        <w:rPr>
+          <w:rFonts w:ascii="Calibri" w:hAnsi="Calibri" w:cs="Calibri"/>
+          <w:u w:val="single"/>
+        </w:rPr>
+        <w:t>complejidad ciclomatica de McCabe</w:t>
+      </w:r>
+      <w:r>
+        <w:rPr>
+          <w:rFonts w:ascii="Calibri" w:hAnsi="Calibri" w:cs="Calibri"/>
+        </w:rPr>
+        <w:t xml:space="preserve"> en nuestro proyecto es de 82. Es decir que para abarcar el 100% de cobertura de ramas deberíamos tener 82 casos de pruebas unitarias, de los cuales actualmente solo se han escrito 6.</w:t>
+      </w:r>
     </w:p>
     <w:p>
       <w:pPr>
@@ -3648,6 +4217,7 @@
         <w:rPr>
           <w:rFonts w:ascii="Calibri" w:hAnsi="Calibri" w:cs="Calibri"/>
         </w:rPr>
+        <w:lastRenderedPageBreak/>
         <w:t xml:space="preserve">No hay que buscar la calidad perfecta ni el 100% de cobertura, esto no es inteligente ni práctico, ya que nos llevaría demasiado tiempo y esfuerzo. Pero si </w:t>
       </w:r>
       <w:r>
@@ -3674,7 +4244,6 @@
         <w:rPr>
           <w:rFonts w:ascii="Calibri" w:hAnsi="Calibri" w:cs="Calibri"/>
         </w:rPr>
-        <w:lastRenderedPageBreak/>
         <w:t>S</w:t>
       </w:r>
       <w:r>
@@ -3724,7 +4293,7 @@
           <w:szCs w:val="28"/>
         </w:rPr>
       </w:pPr>
-      <w:bookmarkStart w:id="8" w:name="_Toc466029507"/>
+      <w:bookmarkStart w:id="7" w:name="_Toc466140963"/>
       <w:r>
         <w:rPr>
           <w:rFonts w:ascii="Calibri" w:hAnsi="Calibri" w:cs="Calibri"/>
@@ -3741,11 +4310,32 @@
         </w:rPr>
         <w:t>PRUEBAS DE SISTEMA</w:t>
       </w:r>
+      <w:bookmarkEnd w:id="7"/>
+    </w:p>
+    <w:p>
+      <w:pPr>
+        <w:rPr>
+          <w:rFonts w:ascii="Calibri" w:hAnsi="Calibri" w:cs="Calibri"/>
+        </w:rPr>
+      </w:pPr>
+    </w:p>
+    <w:p>
+      <w:pPr>
+        <w:rPr>
+          <w:rFonts w:ascii="Calibri" w:hAnsi="Calibri" w:cs="Calibri"/>
+        </w:rPr>
+      </w:pPr>
+      <w:r>
+        <w:rPr>
+          <w:rFonts w:ascii="Calibri" w:hAnsi="Calibri" w:cs="Calibri"/>
+        </w:rPr>
+        <w:t>Como en el proyecto de Ingeniería de Software por falta de tiempo no se desarrollaron pruebas de sistema, va a ser necesario redactar de cero los diferentes escenarios posibles y si se tiene disponibilidad estas pruebas se automatizaran con alguna herramienta.</w:t>
+      </w:r>
+      <w:bookmarkStart w:id="8" w:name="_GoBack"/>
       <w:bookmarkEnd w:id="8"/>
     </w:p>
     <w:p>
       <w:pPr>
-        <w:ind w:firstLine="709"/>
         <w:rPr>
           <w:rFonts w:ascii="Calibri" w:hAnsi="Calibri" w:cs="Calibri"/>
         </w:rPr>
@@ -3761,7 +4351,7 @@
           <w:lang w:val="es-ES"/>
         </w:rPr>
       </w:pPr>
-      <w:bookmarkStart w:id="9" w:name="_Toc466029508"/>
+      <w:bookmarkStart w:id="9" w:name="_Toc466140964"/>
       <w:r>
         <w:rPr>
           <w:rFonts w:ascii="Calibri" w:hAnsi="Calibri" w:cs="Calibri"/>
@@ -3775,8 +4365,119 @@
     <w:p>
       <w:pPr>
         <w:rPr>
-          <w:rFonts w:ascii="Calibri" w:hAnsi="Calibri" w:cs="Calibri"/>
           <w:lang w:val="es-ES"/>
+        </w:rPr>
+      </w:pPr>
+    </w:p>
+    <w:p>
+      <w:pPr>
+        <w:rPr>
+          <w:rFonts w:ascii="Calibri" w:hAnsi="Calibri" w:cs="Calibri"/>
+        </w:rPr>
+      </w:pPr>
+      <w:r>
+        <w:rPr>
+          <w:rFonts w:ascii="Calibri" w:hAnsi="Calibri" w:cs="Calibri"/>
+        </w:rPr>
+        <w:t xml:space="preserve">Teniendo </w:t>
+      </w:r>
+      <w:r>
+        <w:rPr>
+          <w:rFonts w:ascii="Calibri" w:hAnsi="Calibri" w:cs="Calibri"/>
+        </w:rPr>
+        <w:t>en cuenta estas consideraciones, si el precio de la hora de trabajo es $100. El costo de remover todos los defectos con el software en Operación asciende a $517.000</w:t>
+      </w:r>
+      <w:r>
+        <w:rPr>
+          <w:rFonts w:ascii="Calibri" w:hAnsi="Calibri" w:cs="Calibri"/>
+        </w:rPr>
+        <w:t xml:space="preserve">. </w:t>
+      </w:r>
+      <w:r>
+        <w:rPr>
+          <w:rFonts w:ascii="Calibri" w:hAnsi="Calibri" w:cs="Calibri"/>
+        </w:rPr>
+        <w:t xml:space="preserve"> </w:t>
+      </w:r>
+      <w:r>
+        <w:rPr>
+          <w:rFonts w:ascii="Calibri" w:hAnsi="Calibri" w:cs="Calibri"/>
+        </w:rPr>
+        <w:t>M</w:t>
+      </w:r>
+      <w:r>
+        <w:rPr>
+          <w:rFonts w:ascii="Calibri" w:hAnsi="Calibri" w:cs="Calibri"/>
+        </w:rPr>
+        <w:t xml:space="preserve">ientras que si se aplican </w:t>
+      </w:r>
+      <w:r>
+        <w:rPr>
+          <w:rFonts w:ascii="Calibri" w:hAnsi="Calibri" w:cs="Calibri"/>
+        </w:rPr>
+        <w:t>técnicas para encontrar y remover defectos durante el desarrollo del proyecto, solo $35.948</w:t>
+      </w:r>
+    </w:p>
+    <w:p>
+      <w:pPr>
+        <w:rPr>
+          <w:rFonts w:ascii="Calibri" w:hAnsi="Calibri" w:cs="Calibri"/>
+          <w:lang w:val="es-ES"/>
+        </w:rPr>
+      </w:pPr>
+      <w:r>
+        <w:rPr>
+          <w:rFonts w:ascii="Calibri" w:hAnsi="Calibri" w:cs="Calibri"/>
+          <w:lang w:val="es-ES"/>
+        </w:rPr>
+        <w:t>La diferencia es realmente significativa, y evidencia la importancia de detectar y corregir defectos de manera eficiente y temprana.</w:t>
+      </w:r>
+    </w:p>
+    <w:p>
+      <w:pPr>
+        <w:jc w:val="both"/>
+        <w:rPr>
+          <w:rFonts w:ascii="Calibri" w:hAnsi="Calibri" w:cs="Calibri"/>
+        </w:rPr>
+      </w:pPr>
+      <w:r>
+        <w:rPr>
+          <w:rFonts w:ascii="Calibri" w:hAnsi="Calibri" w:cs="Calibri"/>
+          <w:b/>
+        </w:rPr>
+        <w:t>NOTA:</w:t>
+      </w:r>
+      <w:r>
+        <w:rPr>
+          <w:rFonts w:ascii="Calibri" w:hAnsi="Calibri" w:cs="Calibri"/>
+          <w:b/>
+        </w:rPr>
+        <w:t xml:space="preserve"> </w:t>
+      </w:r>
+      <w:r>
+        <w:rPr>
+          <w:rFonts w:ascii="Calibri" w:hAnsi="Calibri" w:cs="Calibri"/>
+        </w:rPr>
+        <w:t>El detalle del plan se encuentra anexado bajo el nombre PlanRemocionDefectos</w:t>
+      </w:r>
+      <w:r>
+        <w:rPr>
+          <w:rFonts w:ascii="Calibri" w:hAnsi="Calibri" w:cs="Calibri"/>
+        </w:rPr>
+        <w:t>Tarde</w:t>
+      </w:r>
+      <w:r>
+        <w:rPr>
+          <w:rFonts w:ascii="Calibri" w:hAnsi="Calibri" w:cs="Calibri"/>
+        </w:rPr>
+        <w:t>.xls</w:t>
+      </w:r>
+    </w:p>
+    <w:p>
+      <w:pPr>
+        <w:jc w:val="both"/>
+        <w:rPr>
+          <w:rFonts w:ascii="Calibri" w:hAnsi="Calibri" w:cs="Calibri"/>
         </w:rPr>
       </w:pPr>
     </w:p>
@@ -3789,7 +4490,7 @@
           <w:sz w:val="28"/>
         </w:rPr>
       </w:pPr>
-      <w:bookmarkStart w:id="10" w:name="_Toc466029509"/>
+      <w:bookmarkStart w:id="10" w:name="_Toc466140965"/>
       <w:r>
         <w:rPr>
           <w:rFonts w:ascii="Calibri" w:hAnsi="Calibri" w:cs="Calibri"/>
@@ -3827,6 +4528,7 @@
         </w:rPr>
         <w:t xml:space="preserve">Como herramienta para realizar integración continua, se decidió utilizar </w:t>
       </w:r>
+      <w:proofErr w:type="spellStart"/>
       <w:r>
         <w:rPr>
           <w:rFonts w:ascii="Calibri" w:hAnsi="Calibri" w:cs="Calibri"/>
@@ -3834,6 +4536,7 @@
         </w:rPr>
         <w:t>TravisCI</w:t>
       </w:r>
+      <w:proofErr w:type="spellEnd"/>
       <w:r>
         <w:rPr>
           <w:rFonts w:ascii="Calibri" w:hAnsi="Calibri" w:cs="Calibri"/>
@@ -3846,6 +4549,7 @@
         </w:rPr>
         <w:t xml:space="preserve"> y como herramienta de automatización </w:t>
       </w:r>
+      <w:proofErr w:type="spellStart"/>
       <w:r>
         <w:rPr>
           <w:rFonts w:ascii="Calibri" w:hAnsi="Calibri" w:cs="Calibri"/>
@@ -3853,6 +4557,7 @@
         </w:rPr>
         <w:t>Gradle</w:t>
       </w:r>
+      <w:proofErr w:type="spellEnd"/>
       <w:r>
         <w:rPr>
           <w:rFonts w:ascii="Calibri" w:hAnsi="Calibri" w:cs="Calibri"/>
@@ -3896,7 +4601,7 @@
       <w:r>
         <w:rPr>
           <w:noProof/>
-          <w:lang w:val="pt-BR" w:eastAsia="pt-BR"/>
+          <w:lang w:eastAsia="es-AR"/>
         </w:rPr>
         <w:drawing>
           <wp:inline distT="0" distB="0" distL="0" distR="0" wp14:anchorId="786D2E90" wp14:editId="3444576A">
@@ -3960,6 +4665,7 @@
         <w:rPr>
           <w:rFonts w:ascii="Calibri" w:hAnsi="Calibri" w:cs="Calibri"/>
         </w:rPr>
+        <w:lastRenderedPageBreak/>
         <w:t>En todos los plugins el build falla si la cantidad de errores supera la cantidad que había en el build anterior. Además de esto si hay problemas en la compilación,</w:t>
       </w:r>
       <w:r>
@@ -4028,11 +4734,80 @@
     </w:p>
     <w:p>
       <w:pPr>
+        <w:jc w:val="center"/>
+        <w:rPr>
+          <w:rFonts w:ascii="Calibri" w:hAnsi="Calibri" w:cs="Calibri"/>
+        </w:rPr>
+      </w:pPr>
+      <w:r>
+        <w:rPr>
+          <w:noProof/>
+          <w:lang w:eastAsia="es-AR"/>
+        </w:rPr>
+        <w:drawing>
+          <wp:inline distT="0" distB="0" distL="0" distR="0" wp14:anchorId="6A6FB3E7" wp14:editId="127EE215">
+            <wp:extent cx="3947160" cy="2498288"/>
+            <wp:effectExtent l="57150" t="57150" r="110490" b="111760"/>
+            <wp:docPr id="4" name="Imagen 4"/>
+            <wp:cNvGraphicFramePr>
+              <a:graphicFrameLocks xmlns:a="http://schemas.openxmlformats.org/drawingml/2006/main" noChangeAspect="1"/>
+            </wp:cNvGraphicFramePr>
+            <a:graphic xmlns:a="http://schemas.openxmlformats.org/drawingml/2006/main">
+              <a:graphicData uri="http://schemas.openxmlformats.org/drawingml/2006/picture">
+                <pic:pic xmlns:pic="http://schemas.openxmlformats.org/drawingml/2006/picture">
+                  <pic:nvPicPr>
+                    <pic:cNvPr id="1" name=""/>
+                    <pic:cNvPicPr/>
+                  </pic:nvPicPr>
+                  <pic:blipFill>
+                    <a:blip r:embed="rId20"/>
+                    <a:stretch>
+                      <a:fillRect/>
+                    </a:stretch>
+                  </pic:blipFill>
+                  <pic:spPr>
+                    <a:xfrm>
+                      <a:off x="0" y="0"/>
+                      <a:ext cx="3958664" cy="2505570"/>
+                    </a:xfrm>
+                    <a:prstGeom prst="rect">
+                      <a:avLst/>
+                    </a:prstGeom>
+                    <a:ln w="3175" cap="sq">
+                      <a:solidFill>
+                        <a:srgbClr val="000000"/>
+                      </a:solidFill>
+                      <a:prstDash val="solid"/>
+                      <a:miter lim="800000"/>
+                    </a:ln>
+                    <a:effectLst>
+                      <a:outerShdw blurRad="50800" dist="38100" dir="2700000" algn="tl" rotWithShape="0">
+                        <a:srgbClr val="000000">
+                          <a:alpha val="43000"/>
+                        </a:srgbClr>
+                      </a:outerShdw>
+                    </a:effectLst>
+                  </pic:spPr>
+                </pic:pic>
+              </a:graphicData>
+            </a:graphic>
+          </wp:inline>
+        </w:drawing>
+      </w:r>
+    </w:p>
+    <w:p>
+      <w:pPr>
         <w:jc w:val="both"/>
         <w:rPr>
           <w:rFonts w:ascii="Calibri" w:hAnsi="Calibri" w:cs="Calibri"/>
         </w:rPr>
       </w:pPr>
+      <w:r>
+        <w:rPr>
+          <w:rFonts w:ascii="Calibri" w:hAnsi="Calibri" w:cs="Calibri"/>
+        </w:rPr>
+        <w:t>En la imagen se puede observar el resultado de un build exitoso.</w:t>
+      </w:r>
     </w:p>
     <w:p>
       <w:pPr>
@@ -4045,7 +4820,7 @@
           <w:rFonts w:ascii="Calibri" w:hAnsi="Calibri" w:cs="Calibri"/>
         </w:rPr>
       </w:pPr>
-      <w:bookmarkStart w:id="11" w:name="_Toc466029510"/>
+      <w:bookmarkStart w:id="11" w:name="_Toc466140966"/>
       <w:r>
         <w:rPr>
           <w:rFonts w:ascii="Calibri" w:hAnsi="Calibri" w:cs="Calibri"/>
@@ -4191,7 +4966,6 @@
         <w:rPr>
           <w:rFonts w:ascii="Calibri" w:hAnsi="Calibri" w:cs="Calibri"/>
         </w:rPr>
-        <w:lastRenderedPageBreak/>
         <w:t xml:space="preserve">Esta oportunidad también </w:t>
       </w:r>
       <w:r>
@@ -4266,7 +5040,31 @@
         <w:rPr>
           <w:rFonts w:ascii="Calibri" w:hAnsi="Calibri" w:cs="Calibri"/>
         </w:rPr>
-        <w:t>Sin lugar a dudas, son prácticas que pondremos en uso en el transcurso de nuestra actividad como profesionales</w:t>
+        <w:t xml:space="preserve">Sin lugar a dudas, </w:t>
+      </w:r>
+      <w:r>
+        <w:rPr>
+          <w:rFonts w:ascii="Calibri" w:hAnsi="Calibri" w:cs="Calibri"/>
+        </w:rPr>
+        <w:t>las</w:t>
+      </w:r>
+      <w:r>
+        <w:rPr>
+          <w:rFonts w:ascii="Calibri" w:hAnsi="Calibri" w:cs="Calibri"/>
+        </w:rPr>
+        <w:t xml:space="preserve"> prácticas</w:t>
+      </w:r>
+      <w:r>
+        <w:rPr>
+          <w:rFonts w:ascii="Calibri" w:hAnsi="Calibri" w:cs="Calibri"/>
+        </w:rPr>
+        <w:t xml:space="preserve"> y conocimientos adquiridos los</w:t>
+      </w:r>
+      <w:r>
+        <w:rPr>
+          <w:rFonts w:ascii="Calibri" w:hAnsi="Calibri" w:cs="Calibri"/>
+        </w:rPr>
+        <w:t xml:space="preserve"> pondremos en uso en el transcurso de nuestra actividad como profesionales</w:t>
       </w:r>
       <w:r>
         <w:rPr>
@@ -4276,9 +5074,9 @@
       </w:r>
     </w:p>
     <w:sectPr>
-      <w:footerReference w:type="even" r:id="rId20"/>
-      <w:footerReference w:type="default" r:id="rId21"/>
-      <w:footerReference w:type="first" r:id="rId22"/>
+      <w:footerReference w:type="even" r:id="rId21"/>
+      <w:footerReference w:type="default" r:id="rId22"/>
+      <w:footerReference w:type="first" r:id="rId23"/>
       <w:pgSz w:w="11907" w:h="16839" w:code="1"/>
       <w:pgMar w:top="1418" w:right="1418" w:bottom="1418" w:left="1418" w:header="709" w:footer="709" w:gutter="0"/>
       <w:cols w:space="360"/>
@@ -4323,7 +5121,7 @@
     <w:r>
       <w:rPr>
         <w:noProof/>
-        <w:lang w:val="pt-BR" w:eastAsia="pt-BR"/>
+        <w:lang w:eastAsia="es-AR"/>
       </w:rPr>
       <mc:AlternateContent>
         <mc:Choice Requires="wps">
@@ -4464,7 +5262,7 @@
     <w:r>
       <w:rPr>
         <w:noProof/>
-        <w:lang w:val="pt-BR" w:eastAsia="pt-BR"/>
+        <w:lang w:eastAsia="es-AR"/>
       </w:rPr>
       <mc:AlternateContent>
         <mc:Choice Requires="wps">
@@ -4549,7 +5347,7 @@
     <w:r>
       <w:rPr>
         <w:noProof/>
-        <w:lang w:val="pt-BR" w:eastAsia="pt-BR"/>
+        <w:lang w:eastAsia="es-AR"/>
       </w:rPr>
       <mc:AlternateContent>
         <mc:Choice Requires="wps">
@@ -4731,7 +5529,7 @@
         <w:noProof/>
         <w:sz w:val="10"/>
         <w:szCs w:val="20"/>
-        <w:lang w:val="pt-BR" w:eastAsia="pt-BR"/>
+        <w:lang w:eastAsia="es-AR"/>
       </w:rPr>
       <mc:AlternateContent>
         <mc:Choice Requires="wps">
@@ -4862,7 +5660,7 @@
         <w:noProof/>
         <w:sz w:val="20"/>
         <w:szCs w:val="20"/>
-        <w:lang w:val="pt-BR" w:eastAsia="pt-BR"/>
+        <w:lang w:eastAsia="es-AR"/>
       </w:rPr>
       <mc:AlternateContent>
         <mc:Choice Requires="wps">
@@ -4949,7 +5747,7 @@
         <w:noProof/>
         <w:sz w:val="20"/>
         <w:szCs w:val="20"/>
-        <w:lang w:val="pt-BR" w:eastAsia="pt-BR"/>
+        <w:lang w:eastAsia="es-AR"/>
       </w:rPr>
       <mc:AlternateContent>
         <mc:Choice Requires="wps">
@@ -5033,7 +5831,7 @@
                               <w:sz w:val="40"/>
                               <w:szCs w:val="40"/>
                             </w:rPr>
-                            <w:t>7</w:t>
+                            <w:t>9</w:t>
                           </w:r>
                           <w:r>
                             <w:rPr>
@@ -5093,7 +5891,7 @@
                         <w:sz w:val="40"/>
                         <w:szCs w:val="40"/>
                       </w:rPr>
-                      <w:t>7</w:t>
+                      <w:t>9</w:t>
                     </w:r>
                     <w:r>
                       <w:rPr>
@@ -5138,7 +5936,7 @@
       <w:rPr>
         <w:noProof/>
         <w:sz w:val="20"/>
-        <w:lang w:val="pt-BR" w:eastAsia="pt-BR"/>
+        <w:lang w:eastAsia="es-AR"/>
       </w:rPr>
       <mc:AlternateContent>
         <mc:Choice Requires="wps">
@@ -5307,7 +6105,7 @@
         <w:noProof/>
         <w:sz w:val="10"/>
         <w:szCs w:val="10"/>
-        <w:lang w:val="pt-BR" w:eastAsia="pt-BR"/>
+        <w:lang w:eastAsia="es-AR"/>
       </w:rPr>
       <mc:AlternateContent>
         <mc:Choice Requires="wps">
@@ -5437,7 +6235,7 @@
       <w:rPr>
         <w:noProof/>
         <w:sz w:val="20"/>
-        <w:lang w:val="pt-BR" w:eastAsia="pt-BR"/>
+        <w:lang w:eastAsia="es-AR"/>
       </w:rPr>
       <mc:AlternateContent>
         <mc:Choice Requires="wps">
@@ -5574,6 +6372,25 @@
     </w:p>
   </w:footnote>
   <w:footnote w:id="2">
+    <w:p>
+      <w:pPr>
+        <w:pStyle w:val="Textonotapie"/>
+      </w:pPr>
+      <w:r>
+        <w:rPr>
+          <w:rStyle w:val="Refdenotaalpie"/>
+        </w:rPr>
+        <w:footnoteRef/>
+      </w:r>
+      <w:r>
+        <w:t xml:space="preserve"> </w:t>
+      </w:r>
+      <w:r>
+        <w:t>https://google.github.io/styleguide/javaguide.html</w:t>
+      </w:r>
+    </w:p>
+  </w:footnote>
+  <w:footnote w:id="3">
     <w:p>
       <w:pPr>
         <w:pStyle w:val="Textonotapie"/>
@@ -10573,6 +11390,7 @@
     <w:rsidRoot w:val="001828D5"/>
     <w:rsid w:val="00060DB9"/>
     <w:rsid w:val="001828D5"/>
+    <w:rsid w:val="0047338B"/>
     <w:rsid w:val="00474A25"/>
     <w:rsid w:val="004A7D12"/>
     <w:rsid w:val="00653260"/>
@@ -11398,13 +12216,6 @@
 </file>
 
 <file path=customXml/item1.xml><?xml version="1.0" encoding="utf-8"?>
-<tns:customPropertyEditors xmlns:tns="http://schemas.microsoft.com/office/2006/customDocumentInformationPanel">
-  <tns:showOnOpen/>
-  <tns:defaultPropertyEditorNamespace/>
-</tns:customPropertyEditors>
-</file>
-
-<file path=customXml/item2.xml><?xml version="1.0" encoding="utf-8"?>
 <CoverPageProperties xmlns="http://schemas.microsoft.com/office/2006/coverPageProps">
   <PublishDate/>
   <Abstract/>
@@ -11415,11 +12226,26 @@
 </CoverPageProperties>
 </file>
 
+<file path=customXml/item2.xml><?xml version="1.0" encoding="utf-8"?>
+<tns:customPropertyEditors xmlns:tns="http://schemas.microsoft.com/office/2006/customDocumentInformationPanel">
+  <tns:showOnOpen/>
+  <tns:defaultPropertyEditorNamespace/>
+</tns:customPropertyEditors>
+</file>
+
 <file path=customXml/item3.xml><?xml version="1.0" encoding="utf-8"?>
 <b:Sources xmlns:b="http://schemas.openxmlformats.org/officeDocument/2006/bibliography" xmlns="http://schemas.openxmlformats.org/officeDocument/2006/bibliography" SelectedStyle="\APA.XSL" StyleName="APA"/>
 </file>
 
 <file path=customXml/itemProps1.xml><?xml version="1.0" encoding="utf-8"?>
+<ds:datastoreItem xmlns:ds="http://schemas.openxmlformats.org/officeDocument/2006/customXml" ds:itemID="{8F547202-00A2-4A49-B304-E7BD7D0351C7}">
+  <ds:schemaRefs>
+    <ds:schemaRef ds:uri="http://schemas.microsoft.com/office/2006/coverPageProps"/>
+  </ds:schemaRefs>
+</ds:datastoreItem>
+</file>
+
+<file path=customXml/itemProps2.xml><?xml version="1.0" encoding="utf-8"?>
 <ds:datastoreItem xmlns:ds="http://schemas.openxmlformats.org/officeDocument/2006/customXml" ds:itemID="{ABDF3769-9D31-47DE-85FC-5B130D222FFF}">
   <ds:schemaRefs>
     <ds:schemaRef ds:uri="http://schemas.microsoft.com/office/2006/customDocumentInformationPanel"/>
@@ -11427,16 +12253,8 @@
 </ds:datastoreItem>
 </file>
 
-<file path=customXml/itemProps2.xml><?xml version="1.0" encoding="utf-8"?>
-<ds:datastoreItem xmlns:ds="http://schemas.openxmlformats.org/officeDocument/2006/customXml" ds:itemID="{8F547202-00A2-4A49-B304-E7BD7D0351C7}">
-  <ds:schemaRefs>
-    <ds:schemaRef ds:uri="http://schemas.microsoft.com/office/2006/coverPageProps"/>
-  </ds:schemaRefs>
-</ds:datastoreItem>
-</file>
-
 <file path=customXml/itemProps3.xml><?xml version="1.0" encoding="utf-8"?>
-<ds:datastoreItem xmlns:ds="http://schemas.openxmlformats.org/officeDocument/2006/customXml" ds:itemID="{769B7C6C-2E52-435D-AFD3-3BB5122FF289}">
+<ds:datastoreItem xmlns:ds="http://schemas.openxmlformats.org/officeDocument/2006/customXml" ds:itemID="{8657A217-0350-4824-BAA1-AB8C7CD34EB6}">
   <ds:schemaRefs>
     <ds:schemaRef ds:uri="http://schemas.openxmlformats.org/officeDocument/2006/bibliography"/>
   </ds:schemaRefs>

</xml_diff>